<commit_message>
removed name variable from structure classes
</commit_message>
<xml_diff>
--- a/dokumentacja.docx
+++ b/dokumentacja.docx
@@ -53,13 +53,8 @@
         <w:jc w:val="center"/>
       </w:pPr>
       <w:r>
-        <w:t xml:space="preserve">Jan </w:t>
-      </w:r>
-      <w:proofErr w:type="spellStart"/>
-      <w:r>
-        <w:t>Stobnicki</w:t>
-      </w:r>
-      <w:proofErr w:type="spellEnd"/>
+        <w:t>Jan Stobnicki</w:t>
+      </w:r>
     </w:p>
     <w:p>
       <w:pPr>
@@ -112,7 +107,6 @@
         </w:rPr>
         <w:t>W ramach inicjalizacji budowany jest graf DAG (</w:t>
       </w:r>
-      <w:proofErr w:type="spellStart"/>
       <w:r>
         <w:rPr>
           <w:rStyle w:val="Uwydatnienie"/>
@@ -120,58 +114,17 @@
           <w:color w:val="202122"/>
           <w:shd w:val="clear" w:color="auto" w:fill="FFFFFF"/>
         </w:rPr>
-        <w:t>directed</w:t>
-      </w:r>
-      <w:proofErr w:type="spellEnd"/>
-      <w:r>
-        <w:rPr>
-          <w:rStyle w:val="Uwydatnienie"/>
+        <w:t>directed acyclic graph</w:t>
+      </w:r>
+      <w:r>
+        <w:rPr>
           <w:rFonts w:cstheme="minorHAnsi"/>
-          <w:color w:val="202122"/>
-          <w:shd w:val="clear" w:color="auto" w:fill="FFFFFF"/>
-        </w:rPr>
-        <w:t xml:space="preserve"> </w:t>
-      </w:r>
-      <w:proofErr w:type="spellStart"/>
-      <w:r>
-        <w:rPr>
-          <w:rStyle w:val="Uwydatnienie"/>
+        </w:rPr>
+        <w:t>)</w:t>
+      </w:r>
+      <w:r>
+        <w:rPr>
           <w:rFonts w:cstheme="minorHAnsi"/>
-          <w:color w:val="202122"/>
-          <w:shd w:val="clear" w:color="auto" w:fill="FFFFFF"/>
-        </w:rPr>
-        <w:t>acyclic</w:t>
-      </w:r>
-      <w:proofErr w:type="spellEnd"/>
-      <w:r>
-        <w:rPr>
-          <w:rStyle w:val="Uwydatnienie"/>
-          <w:rFonts w:cstheme="minorHAnsi"/>
-          <w:color w:val="202122"/>
-          <w:shd w:val="clear" w:color="auto" w:fill="FFFFFF"/>
-        </w:rPr>
-        <w:t xml:space="preserve"> </w:t>
-      </w:r>
-      <w:proofErr w:type="spellStart"/>
-      <w:r>
-        <w:rPr>
-          <w:rStyle w:val="Uwydatnienie"/>
-          <w:rFonts w:cstheme="minorHAnsi"/>
-          <w:color w:val="202122"/>
-          <w:shd w:val="clear" w:color="auto" w:fill="FFFFFF"/>
-        </w:rPr>
-        <w:t>graph</w:t>
-      </w:r>
-      <w:proofErr w:type="spellEnd"/>
-      <w:r>
-        <w:rPr>
-          <w:rFonts w:cstheme="minorHAnsi"/>
-        </w:rPr>
-        <w:t>)</w:t>
-      </w:r>
-      <w:r>
-        <w:rPr>
-          <w:rFonts w:cstheme="minorHAnsi"/>
         </w:rPr>
         <w:t>, dzięki któremu sam algorytm lokalizacji zachowuje złożoność logarytmiczną.</w:t>
       </w:r>
@@ -192,39 +145,15 @@
     </w:p>
     <w:p>
       <w:r>
-        <w:t xml:space="preserve">Implementacje algorytmu przygotowano w języku </w:t>
-      </w:r>
-      <w:proofErr w:type="spellStart"/>
-      <w:r>
-        <w:t>Python</w:t>
-      </w:r>
-      <w:proofErr w:type="spellEnd"/>
-      <w:r>
-        <w:t xml:space="preserve">. Główna część algorytmu znajduje się w pliku algo.py. </w:t>
-      </w:r>
-      <w:r>
-        <w:t xml:space="preserve">Struktury danych znajdują się pliku structures.py. W pliku visualizer.py znajduje klasa </w:t>
-      </w:r>
-      <w:proofErr w:type="spellStart"/>
-      <w:r>
-        <w:t>Visualizer</w:t>
-      </w:r>
-      <w:proofErr w:type="spellEnd"/>
-      <w:r>
-        <w:t>, dzięki której program będzie wyświetlał wyniki działania algorytmu. Wykorzystaliśmy zaproponowaną bibliotekę graficzną, która znajduje się w pliku lib.py.</w:t>
-      </w:r>
-    </w:p>
-    <w:p>
-      <w:r>
-        <w:t xml:space="preserve">Projekt znajduje się na </w:t>
-      </w:r>
-      <w:proofErr w:type="spellStart"/>
-      <w:r>
-        <w:t>githubie</w:t>
-      </w:r>
-      <w:proofErr w:type="spellEnd"/>
-      <w:r>
-        <w:t xml:space="preserve">: </w:t>
+        <w:t xml:space="preserve">Implementacje algorytmu przygotowano w języku Python. Główna część algorytmu znajduje się w pliku algo.py. </w:t>
+      </w:r>
+      <w:r>
+        <w:t>Struktury danych znajdują się pliku structures.py. W pliku visualizer.py znajduje klasa Visualizer, dzięki której program będzie wyświetlał wyniki działania algorytmu. Wykorzystaliśmy zaproponowaną bibliotekę graficzną, która znajduje się w pliku lib.py.</w:t>
+      </w:r>
+    </w:p>
+    <w:p>
+      <w:r>
+        <w:t xml:space="preserve">Projekt znajduje się na githubie: </w:t>
       </w:r>
       <w:hyperlink r:id="rId7" w:history="1">
         <w:r>
@@ -290,11 +219,9 @@
           <w:numId w:val="3"/>
         </w:numPr>
       </w:pPr>
-      <w:proofErr w:type="spellStart"/>
       <w:r>
         <w:t>ui.plot_utils</w:t>
       </w:r>
-      <w:proofErr w:type="spellEnd"/>
     </w:p>
     <w:p>
       <w:pPr>
@@ -304,11 +231,9 @@
           <w:numId w:val="3"/>
         </w:numPr>
       </w:pPr>
-      <w:proofErr w:type="spellStart"/>
       <w:r>
         <w:t>ui.visualizer</w:t>
       </w:r>
-      <w:proofErr w:type="spellEnd"/>
     </w:p>
     <w:p>
       <w:pPr>
@@ -318,11 +243,9 @@
           <w:numId w:val="3"/>
         </w:numPr>
       </w:pPr>
-      <w:proofErr w:type="spellStart"/>
       <w:r>
         <w:t>structures</w:t>
       </w:r>
-      <w:proofErr w:type="spellEnd"/>
     </w:p>
     <w:p>
       <w:pPr>
@@ -332,13 +255,8 @@
           <w:numId w:val="3"/>
         </w:numPr>
       </w:pPr>
-      <w:proofErr w:type="spellStart"/>
-      <w:r>
-        <w:t>main</w:t>
-      </w:r>
-      <w:proofErr w:type="spellEnd"/>
-      <w:r>
-        <w:t>:</w:t>
+      <w:r>
+        <w:t>main:</w:t>
       </w:r>
     </w:p>
     <w:p>
@@ -361,11 +279,9 @@
           <w:numId w:val="3"/>
         </w:numPr>
       </w:pPr>
-      <w:proofErr w:type="spellStart"/>
       <w:r>
         <w:t>ui.plot_utils</w:t>
       </w:r>
-      <w:proofErr w:type="spellEnd"/>
     </w:p>
     <w:p>
       <w:pPr>
@@ -375,11 +291,9 @@
           <w:numId w:val="3"/>
         </w:numPr>
       </w:pPr>
-      <w:proofErr w:type="spellStart"/>
       <w:r>
         <w:t>ui.visualizer</w:t>
       </w:r>
-      <w:proofErr w:type="spellEnd"/>
     </w:p>
     <w:p>
       <w:pPr>
@@ -389,11 +303,9 @@
           <w:numId w:val="3"/>
         </w:numPr>
       </w:pPr>
-      <w:proofErr w:type="spellStart"/>
       <w:r>
         <w:t>structures</w:t>
       </w:r>
-      <w:proofErr w:type="spellEnd"/>
     </w:p>
     <w:p>
       <w:pPr>
@@ -403,13 +315,8 @@
           <w:numId w:val="3"/>
         </w:numPr>
       </w:pPr>
-      <w:proofErr w:type="spellStart"/>
-      <w:r>
-        <w:t>structures</w:t>
-      </w:r>
-      <w:proofErr w:type="spellEnd"/>
-      <w:r>
-        <w:t>:</w:t>
+      <w:r>
+        <w:t>structures:</w:t>
       </w:r>
     </w:p>
     <w:p>
@@ -420,11 +327,9 @@
           <w:numId w:val="3"/>
         </w:numPr>
       </w:pPr>
-      <w:proofErr w:type="spellStart"/>
       <w:r>
         <w:t>utils</w:t>
       </w:r>
-      <w:proofErr w:type="spellEnd"/>
     </w:p>
     <w:p>
       <w:pPr>
@@ -434,13 +339,8 @@
           <w:numId w:val="3"/>
         </w:numPr>
       </w:pPr>
-      <w:proofErr w:type="spellStart"/>
-      <w:r>
-        <w:t>utils</w:t>
-      </w:r>
-      <w:proofErr w:type="spellEnd"/>
-      <w:r>
-        <w:t>:</w:t>
+      <w:r>
+        <w:t>utils:</w:t>
       </w:r>
     </w:p>
     <w:p>
@@ -451,11 +351,9 @@
           <w:numId w:val="3"/>
         </w:numPr>
       </w:pPr>
-      <w:proofErr w:type="spellStart"/>
       <w:r>
         <w:t>typing</w:t>
       </w:r>
-      <w:proofErr w:type="spellEnd"/>
     </w:p>
     <w:p>
       <w:pPr>
@@ -465,13 +363,8 @@
           <w:numId w:val="3"/>
         </w:numPr>
       </w:pPr>
-      <w:proofErr w:type="spellStart"/>
-      <w:r>
-        <w:t>ui.plot_utils</w:t>
-      </w:r>
-      <w:proofErr w:type="spellEnd"/>
-      <w:r>
-        <w:t>:</w:t>
+      <w:r>
+        <w:t>ui.plot_utils:</w:t>
       </w:r>
     </w:p>
     <w:p>
@@ -482,11 +375,9 @@
           <w:numId w:val="3"/>
         </w:numPr>
       </w:pPr>
-      <w:proofErr w:type="spellStart"/>
       <w:r>
         <w:t>structures</w:t>
       </w:r>
-      <w:proofErr w:type="spellEnd"/>
     </w:p>
     <w:p>
       <w:pPr>
@@ -496,11 +387,9 @@
           <w:numId w:val="3"/>
         </w:numPr>
       </w:pPr>
-      <w:proofErr w:type="spellStart"/>
       <w:r>
         <w:t>random</w:t>
       </w:r>
-      <w:proofErr w:type="spellEnd"/>
     </w:p>
     <w:p>
       <w:pPr>
@@ -510,11 +399,9 @@
           <w:numId w:val="3"/>
         </w:numPr>
       </w:pPr>
-      <w:proofErr w:type="spellStart"/>
       <w:r>
         <w:t>ui.visualizer</w:t>
       </w:r>
-      <w:proofErr w:type="spellEnd"/>
     </w:p>
     <w:p>
       <w:pPr>
@@ -536,11 +423,9 @@
           <w:numId w:val="3"/>
         </w:numPr>
       </w:pPr>
-      <w:proofErr w:type="spellStart"/>
       <w:r>
         <w:t>utils</w:t>
       </w:r>
-      <w:proofErr w:type="spellEnd"/>
     </w:p>
     <w:p>
       <w:pPr>
@@ -568,16 +453,8 @@
         <w:rPr>
           <w:color w:val="auto"/>
         </w:rPr>
-        <w:t xml:space="preserve">Moduł: </w:t>
-      </w:r>
-      <w:proofErr w:type="spellStart"/>
-      <w:r>
-        <w:rPr>
-          <w:color w:val="auto"/>
-        </w:rPr>
-        <w:t>structures</w:t>
-      </w:r>
-      <w:proofErr w:type="spellEnd"/>
+        <w:t>Moduł: structures</w:t>
+      </w:r>
     </w:p>
     <w:p>
       <w:pPr>
@@ -633,13 +510,8 @@
           <w:numId w:val="4"/>
         </w:numPr>
       </w:pPr>
-      <w:proofErr w:type="spellStart"/>
-      <w:r>
-        <w:t>XNode</w:t>
-      </w:r>
-      <w:proofErr w:type="spellEnd"/>
-      <w:r>
-        <w:t xml:space="preserve"> – wierzchołek drzewa DAG reprezentujący punkt</w:t>
+      <w:r>
+        <w:t>XNode – wierzchołek drzewa DAG reprezentujący punkt</w:t>
       </w:r>
     </w:p>
     <w:p>
@@ -650,19 +522,8 @@
           <w:numId w:val="4"/>
         </w:numPr>
       </w:pPr>
-      <w:proofErr w:type="spellStart"/>
-      <w:r>
-        <w:t>YNode</w:t>
-      </w:r>
-      <w:proofErr w:type="spellEnd"/>
-      <w:r>
-        <w:t xml:space="preserve"> - </w:t>
-      </w:r>
-      <w:r>
-        <w:t xml:space="preserve">wierzchołek drzewa DAG reprezentujący </w:t>
-      </w:r>
-      <w:r>
-        <w:t>odcinek</w:t>
+      <w:r>
+        <w:t>YNode - wierzchołek drzewa DAG reprezentujący odcinek</w:t>
       </w:r>
     </w:p>
     <w:p>
@@ -673,13 +534,8 @@
           <w:numId w:val="4"/>
         </w:numPr>
       </w:pPr>
-      <w:proofErr w:type="spellStart"/>
-      <w:r>
-        <w:t>YNode</w:t>
-      </w:r>
-      <w:proofErr w:type="spellEnd"/>
-      <w:r>
-        <w:t xml:space="preserve"> - wierzchołek drzewa DAG reprezentujący odcinek</w:t>
+      <w:r>
+        <w:t>YNode - wierzchołek drzewa DAG reprezentujący odcinek</w:t>
       </w:r>
     </w:p>
     <w:p>
@@ -690,19 +546,8 @@
           <w:numId w:val="4"/>
         </w:numPr>
       </w:pPr>
-      <w:proofErr w:type="spellStart"/>
-      <w:r>
-        <w:t>TrapezoidNode</w:t>
-      </w:r>
-      <w:proofErr w:type="spellEnd"/>
-      <w:r>
-        <w:t xml:space="preserve"> - </w:t>
-      </w:r>
-      <w:r>
-        <w:t xml:space="preserve">wierzchołek drzewa DAG reprezentujący </w:t>
-      </w:r>
-      <w:r>
-        <w:t>trapez</w:t>
+      <w:r>
+        <w:t>TrapezoidNode - wierzchołek drzewa DAG reprezentujący trapez</w:t>
       </w:r>
     </w:p>
     <w:p>
@@ -721,103 +566,73 @@
           <w:lang w:val="en-GB"/>
         </w:rPr>
       </w:pPr>
-      <w:proofErr w:type="spellStart"/>
-      <w:r>
-        <w:rPr>
-          <w:lang w:val="en-GB"/>
-        </w:rPr>
-        <w:t>createTrapezoid</w:t>
-      </w:r>
-      <w:proofErr w:type="spellEnd"/>
-      <w:r>
-        <w:rPr>
-          <w:lang w:val="en-GB"/>
-        </w:rPr>
-        <w:t>(</w:t>
-      </w:r>
-      <w:proofErr w:type="spellStart"/>
-      <w:r>
-        <w:rPr>
-          <w:lang w:val="en-GB"/>
-        </w:rPr>
-        <w:t>topSegment</w:t>
-      </w:r>
-      <w:proofErr w:type="spellEnd"/>
-      <w:r>
-        <w:rPr>
-          <w:lang w:val="en-GB"/>
-        </w:rPr>
-        <w:t xml:space="preserve">, </w:t>
-      </w:r>
-      <w:proofErr w:type="spellStart"/>
+      <w:r>
+        <w:rPr>
+          <w:lang w:val="en-GB"/>
+        </w:rPr>
+        <w:t>createTrapezoid(topSegment, bottomSegment, leftPoint, rightPoint)</w:t>
+      </w:r>
+      <w:r>
+        <w:rPr>
+          <w:lang w:val="en-GB"/>
+        </w:rPr>
+        <w:t xml:space="preserve"> </w:t>
+      </w:r>
+    </w:p>
+    <w:p>
+      <w:pPr>
+        <w:pStyle w:val="Akapitzlist"/>
+        <w:rPr>
+          <w:lang w:val="en-GB"/>
+        </w:rPr>
+      </w:pPr>
+      <w:r>
+        <w:rPr>
+          <w:lang w:val="en-GB"/>
+        </w:rPr>
+        <w:t>Argumenty:</w:t>
+      </w:r>
+    </w:p>
+    <w:p>
+      <w:pPr>
+        <w:pStyle w:val="Akapitzlist"/>
+        <w:numPr>
+          <w:ilvl w:val="1"/>
+          <w:numId w:val="6"/>
+        </w:numPr>
+        <w:rPr>
+          <w:lang w:val="en-GB"/>
+        </w:rPr>
+      </w:pPr>
+      <w:r>
+        <w:rPr>
+          <w:lang w:val="en-GB"/>
+        </w:rPr>
+        <w:t>topSegment: górny odcinek trapezu</w:t>
+      </w:r>
+    </w:p>
+    <w:p>
+      <w:pPr>
+        <w:pStyle w:val="Akapitzlist"/>
+        <w:numPr>
+          <w:ilvl w:val="1"/>
+          <w:numId w:val="6"/>
+        </w:numPr>
+        <w:rPr>
+          <w:lang w:val="en-GB"/>
+        </w:rPr>
+      </w:pPr>
       <w:r>
         <w:rPr>
           <w:lang w:val="en-GB"/>
         </w:rPr>
         <w:t>bottomSegment</w:t>
       </w:r>
-      <w:proofErr w:type="spellEnd"/>
-      <w:r>
-        <w:rPr>
-          <w:lang w:val="en-GB"/>
-        </w:rPr>
-        <w:t xml:space="preserve">, </w:t>
-      </w:r>
-      <w:proofErr w:type="spellStart"/>
-      <w:r>
-        <w:rPr>
-          <w:lang w:val="en-GB"/>
-        </w:rPr>
-        <w:t>leftPoint</w:t>
-      </w:r>
-      <w:proofErr w:type="spellEnd"/>
-      <w:r>
-        <w:rPr>
-          <w:lang w:val="en-GB"/>
-        </w:rPr>
-        <w:t xml:space="preserve">, </w:t>
-      </w:r>
-      <w:proofErr w:type="spellStart"/>
-      <w:r>
-        <w:rPr>
-          <w:lang w:val="en-GB"/>
-        </w:rPr>
-        <w:t>rightPoint</w:t>
-      </w:r>
-      <w:proofErr w:type="spellEnd"/>
-      <w:r>
-        <w:rPr>
-          <w:lang w:val="en-GB"/>
-        </w:rPr>
-        <w:t>)</w:t>
-      </w:r>
-      <w:r>
-        <w:rPr>
-          <w:lang w:val="en-GB"/>
-        </w:rPr>
-        <w:t xml:space="preserve"> </w:t>
-      </w:r>
-    </w:p>
-    <w:p>
-      <w:pPr>
-        <w:pStyle w:val="Akapitzlist"/>
-        <w:rPr>
-          <w:lang w:val="en-GB"/>
-        </w:rPr>
-      </w:pPr>
-      <w:proofErr w:type="spellStart"/>
-      <w:r>
-        <w:rPr>
-          <w:lang w:val="en-GB"/>
-        </w:rPr>
-        <w:t>Argumenty</w:t>
-      </w:r>
-      <w:proofErr w:type="spellEnd"/>
-      <w:r>
-        <w:rPr>
-          <w:lang w:val="en-GB"/>
-        </w:rPr>
-        <w:t>:</w:t>
+      <w:r>
+        <w:rPr>
+          <w:lang w:val="en-GB"/>
+        </w:rPr>
+        <w:t>: dolny odcinek trapeze</w:t>
       </w:r>
     </w:p>
     <w:p>
@@ -827,60 +642,13 @@
           <w:ilvl w:val="1"/>
           <w:numId w:val="6"/>
         </w:numPr>
-        <w:rPr>
-          <w:lang w:val="en-GB"/>
-        </w:rPr>
-      </w:pPr>
-      <w:proofErr w:type="spellStart"/>
-      <w:r>
-        <w:rPr>
-          <w:lang w:val="en-GB"/>
-        </w:rPr>
-        <w:t>topSegment</w:t>
-      </w:r>
-      <w:proofErr w:type="spellEnd"/>
-      <w:r>
-        <w:rPr>
-          <w:lang w:val="en-GB"/>
-        </w:rPr>
-        <w:t xml:space="preserve">: </w:t>
-      </w:r>
-      <w:proofErr w:type="spellStart"/>
-      <w:r>
-        <w:rPr>
-          <w:lang w:val="en-GB"/>
-        </w:rPr>
-        <w:t>górny</w:t>
-      </w:r>
-      <w:proofErr w:type="spellEnd"/>
-      <w:r>
-        <w:rPr>
-          <w:lang w:val="en-GB"/>
-        </w:rPr>
-        <w:t xml:space="preserve"> </w:t>
-      </w:r>
-      <w:proofErr w:type="spellStart"/>
-      <w:r>
-        <w:rPr>
-          <w:lang w:val="en-GB"/>
-        </w:rPr>
-        <w:t>odcinek</w:t>
-      </w:r>
-      <w:proofErr w:type="spellEnd"/>
-      <w:r>
-        <w:rPr>
-          <w:lang w:val="en-GB"/>
-        </w:rPr>
-        <w:t xml:space="preserve"> </w:t>
-      </w:r>
-      <w:proofErr w:type="spellStart"/>
-      <w:r>
-        <w:rPr>
-          <w:lang w:val="en-GB"/>
-        </w:rPr>
-        <w:t>trapezu</w:t>
-      </w:r>
-      <w:proofErr w:type="spellEnd"/>
+      </w:pPr>
+      <w:r>
+        <w:t xml:space="preserve">leftPoint: punkt na trapezie o </w:t>
+      </w:r>
+      <w:r>
+        <w:t>najmniejszej współrzędnej x</w:t>
+      </w:r>
     </w:p>
     <w:p>
       <w:pPr>
@@ -889,97 +657,15 @@
           <w:ilvl w:val="1"/>
           <w:numId w:val="6"/>
         </w:numPr>
-        <w:rPr>
-          <w:lang w:val="en-GB"/>
-        </w:rPr>
-      </w:pPr>
-      <w:proofErr w:type="spellStart"/>
-      <w:r>
-        <w:rPr>
-          <w:lang w:val="en-GB"/>
-        </w:rPr>
-        <w:t>bottomSegment</w:t>
-      </w:r>
-      <w:proofErr w:type="spellEnd"/>
-      <w:r>
-        <w:rPr>
-          <w:lang w:val="en-GB"/>
-        </w:rPr>
-        <w:t xml:space="preserve">: </w:t>
-      </w:r>
-      <w:proofErr w:type="spellStart"/>
-      <w:r>
-        <w:rPr>
-          <w:lang w:val="en-GB"/>
-        </w:rPr>
-        <w:t>dolny</w:t>
-      </w:r>
-      <w:proofErr w:type="spellEnd"/>
-      <w:r>
-        <w:rPr>
-          <w:lang w:val="en-GB"/>
-        </w:rPr>
-        <w:t xml:space="preserve"> </w:t>
-      </w:r>
-      <w:proofErr w:type="spellStart"/>
-      <w:r>
-        <w:rPr>
-          <w:lang w:val="en-GB"/>
-        </w:rPr>
-        <w:t>odcinek</w:t>
-      </w:r>
-      <w:proofErr w:type="spellEnd"/>
-      <w:r>
-        <w:rPr>
-          <w:lang w:val="en-GB"/>
-        </w:rPr>
-        <w:t xml:space="preserve"> trapeze</w:t>
-      </w:r>
-    </w:p>
-    <w:p>
-      <w:pPr>
-        <w:pStyle w:val="Akapitzlist"/>
-        <w:numPr>
-          <w:ilvl w:val="1"/>
-          <w:numId w:val="6"/>
-        </w:numPr>
-      </w:pPr>
-      <w:proofErr w:type="spellStart"/>
-      <w:r>
-        <w:t>leftPoint</w:t>
-      </w:r>
-      <w:proofErr w:type="spellEnd"/>
-      <w:r>
-        <w:t xml:space="preserve">: punkt na trapezie o </w:t>
-      </w:r>
-      <w:r>
-        <w:t>najmniejszej współrzędnej x</w:t>
-      </w:r>
-    </w:p>
-    <w:p>
-      <w:pPr>
-        <w:pStyle w:val="Akapitzlist"/>
-        <w:numPr>
-          <w:ilvl w:val="1"/>
-          <w:numId w:val="6"/>
-        </w:numPr>
-      </w:pPr>
-      <w:proofErr w:type="spellStart"/>
-      <w:r>
-        <w:t>rightPoint</w:t>
-      </w:r>
-      <w:proofErr w:type="spellEnd"/>
-      <w:r>
-        <w:t xml:space="preserve">: </w:t>
+      </w:pPr>
+      <w:r>
+        <w:t xml:space="preserve">rightPoint: </w:t>
       </w:r>
       <w:r>
         <w:t xml:space="preserve">punkt na trapezie o </w:t>
       </w:r>
       <w:r>
-        <w:t>największej</w:t>
-      </w:r>
-      <w:r>
-        <w:t xml:space="preserve"> współrzędnej x</w:t>
+        <w:t>największej współrzędnej x</w:t>
       </w:r>
     </w:p>
     <w:p>
@@ -987,13 +673,8 @@
         <w:ind w:left="720"/>
       </w:pPr>
       <w:r>
-        <w:t xml:space="preserve">Wartość zwracana: obiekt klasy </w:t>
-      </w:r>
-      <w:proofErr w:type="spellStart"/>
-      <w:r>
-        <w:t>TrapezoidNode</w:t>
-      </w:r>
-      <w:proofErr w:type="spellEnd"/>
+        <w:t>Wartość zwracana: obiekt klasy TrapezoidNode</w:t>
+      </w:r>
     </w:p>
     <w:p>
       <w:pPr>
@@ -1038,21 +719,7 @@
         <w:rPr>
           <w:lang w:val="en-GB"/>
         </w:rPr>
-        <w:t>__</w:t>
-      </w:r>
-      <w:proofErr w:type="spellStart"/>
-      <w:r>
-        <w:rPr>
-          <w:lang w:val="en-GB"/>
-        </w:rPr>
-        <w:t>init</w:t>
-      </w:r>
-      <w:proofErr w:type="spellEnd"/>
-      <w:r>
-        <w:rPr>
-          <w:lang w:val="en-GB"/>
-        </w:rPr>
-        <w:t>__</w:t>
+        <w:t>__init__</w:t>
       </w:r>
       <w:r>
         <w:rPr>
@@ -1068,19 +735,11 @@
           <w:lang w:val="en-GB"/>
         </w:rPr>
       </w:pPr>
-      <w:proofErr w:type="spellStart"/>
-      <w:r>
-        <w:rPr>
-          <w:lang w:val="en-GB"/>
-        </w:rPr>
-        <w:t>Argumenty</w:t>
-      </w:r>
-      <w:proofErr w:type="spellEnd"/>
-      <w:r>
-        <w:rPr>
-          <w:lang w:val="en-GB"/>
-        </w:rPr>
-        <w:t>:</w:t>
+      <w:r>
+        <w:rPr>
+          <w:lang w:val="en-GB"/>
+        </w:rPr>
+        <w:t>Argumenty:</w:t>
       </w:r>
     </w:p>
     <w:p>
@@ -1106,28 +765,12 @@
         </w:rPr>
         <w:t xml:space="preserve">: </w:t>
       </w:r>
-      <w:proofErr w:type="spellStart"/>
-      <w:r>
-        <w:rPr>
-          <w:lang w:val="en-GB"/>
-        </w:rPr>
-        <w:t>nazwa</w:t>
-      </w:r>
-      <w:proofErr w:type="spellEnd"/>
-      <w:r>
-        <w:rPr>
-          <w:lang w:val="en-GB"/>
-        </w:rPr>
-        <w:t xml:space="preserve"> </w:t>
-      </w:r>
-      <w:proofErr w:type="spellStart"/>
-      <w:r>
-        <w:rPr>
-          <w:lang w:val="en-GB"/>
-        </w:rPr>
-        <w:t>punktu</w:t>
-      </w:r>
-      <w:proofErr w:type="spellEnd"/>
+      <w:r>
+        <w:rPr>
+          <w:lang w:val="en-GB"/>
+        </w:rPr>
+        <w:t>nazwa punktu</w:t>
+      </w:r>
     </w:p>
     <w:p>
       <w:pPr>
@@ -1181,14 +824,12 @@
           <w:lang w:val="en-GB"/>
         </w:rPr>
       </w:pPr>
-      <w:proofErr w:type="spellStart"/>
       <w:r>
         <w:rPr>
           <w:lang w:val="en-GB"/>
         </w:rPr>
         <w:t>toList</w:t>
       </w:r>
-      <w:proofErr w:type="spellEnd"/>
       <w:r>
         <w:rPr>
           <w:lang w:val="en-GB"/>
@@ -1203,44 +844,19 @@
           <w:lang w:val="en-GB"/>
         </w:rPr>
       </w:pPr>
-      <w:proofErr w:type="spellStart"/>
-      <w:r>
-        <w:rPr>
-          <w:lang w:val="en-GB"/>
-        </w:rPr>
-        <w:t>Argumenty</w:t>
-      </w:r>
-      <w:proofErr w:type="spellEnd"/>
-      <w:r>
-        <w:rPr>
-          <w:lang w:val="en-GB"/>
-        </w:rPr>
-        <w:t>:</w:t>
-      </w:r>
-      <w:r>
-        <w:rPr>
-          <w:lang w:val="en-GB"/>
-        </w:rPr>
-        <w:t xml:space="preserve"> </w:t>
-      </w:r>
-      <w:proofErr w:type="spellStart"/>
-      <w:r>
-        <w:rPr>
-          <w:lang w:val="en-GB"/>
-        </w:rPr>
-        <w:t>brak</w:t>
-      </w:r>
-      <w:proofErr w:type="spellEnd"/>
+      <w:r>
+        <w:rPr>
+          <w:lang w:val="en-GB"/>
+        </w:rPr>
+        <w:t>Argumenty: brak</w:t>
+      </w:r>
     </w:p>
     <w:p>
       <w:pPr>
         <w:ind w:left="720"/>
       </w:pPr>
       <w:r>
-        <w:t xml:space="preserve">Wartość zwracana: </w:t>
-      </w:r>
-      <w:r>
-        <w:t>Lista dwu-elementowa gdzie pierwszy element to współrzędna x a drugi to współrzędna y</w:t>
+        <w:t>Wartość zwracana: Lista dwu-elementowa gdzie pierwszy element to współrzędna x a drugi to współrzędna y</w:t>
       </w:r>
     </w:p>
     <w:p>
@@ -1274,38 +890,19 @@
           <w:lang w:val="en-GB"/>
         </w:rPr>
       </w:pPr>
-      <w:proofErr w:type="spellStart"/>
-      <w:r>
-        <w:rPr>
-          <w:lang w:val="en-GB"/>
-        </w:rPr>
-        <w:t>Argumenty</w:t>
-      </w:r>
-      <w:proofErr w:type="spellEnd"/>
-      <w:r>
-        <w:rPr>
-          <w:lang w:val="en-GB"/>
-        </w:rPr>
-        <w:t xml:space="preserve">: </w:t>
-      </w:r>
-      <w:proofErr w:type="spellStart"/>
-      <w:r>
-        <w:rPr>
-          <w:lang w:val="en-GB"/>
-        </w:rPr>
-        <w:t>brak</w:t>
-      </w:r>
-      <w:proofErr w:type="spellEnd"/>
+      <w:r>
+        <w:rPr>
+          <w:lang w:val="en-GB"/>
+        </w:rPr>
+        <w:t>Argumenty: brak</w:t>
+      </w:r>
     </w:p>
     <w:p>
       <w:pPr>
         <w:ind w:left="720"/>
       </w:pPr>
       <w:r>
-        <w:t xml:space="preserve">Wartość zwracana: </w:t>
-      </w:r>
-      <w:r>
-        <w:t>wartość punktu w formie tekstowej</w:t>
+        <w:t>Wartość zwracana: wartość punktu w formie tekstowej</w:t>
       </w:r>
     </w:p>
     <w:p>
@@ -1335,51 +932,21 @@
           <w:color w:val="auto"/>
         </w:rPr>
         <w:lastRenderedPageBreak/>
-        <w:t>3.</w:t>
-      </w:r>
-      <w:r>
+        <w:t>3.3 Klasa Segment</w:t>
+      </w:r>
+    </w:p>
+    <w:p>
+      <w:pPr>
+        <w:pStyle w:val="Nagwek3"/>
         <w:rPr>
           <w:color w:val="auto"/>
         </w:rPr>
-        <w:t>3</w:t>
-      </w:r>
+      </w:pPr>
       <w:r>
         <w:rPr>
           <w:color w:val="auto"/>
         </w:rPr>
-        <w:t xml:space="preserve"> Klasa </w:t>
-      </w:r>
-      <w:r>
-        <w:rPr>
-          <w:color w:val="auto"/>
-        </w:rPr>
-        <w:t>Segment</w:t>
-      </w:r>
-    </w:p>
-    <w:p>
-      <w:pPr>
-        <w:pStyle w:val="Nagwek3"/>
-        <w:rPr>
-          <w:color w:val="auto"/>
-        </w:rPr>
-      </w:pPr>
-      <w:r>
-        <w:rPr>
-          <w:color w:val="auto"/>
-        </w:rPr>
-        <w:t>3.</w:t>
-      </w:r>
-      <w:r>
-        <w:rPr>
-          <w:color w:val="auto"/>
-        </w:rPr>
-        <w:t>3</w:t>
-      </w:r>
-      <w:r>
-        <w:rPr>
-          <w:color w:val="auto"/>
-        </w:rPr>
-        <w:t>.1 Implementowane metody</w:t>
+        <w:t>3.3.1 Implementowane metody</w:t>
       </w:r>
     </w:p>
     <w:p>
@@ -1397,67 +964,21 @@
         <w:rPr>
           <w:lang w:val="en-GB"/>
         </w:rPr>
-        <w:t>__</w:t>
-      </w:r>
-      <w:proofErr w:type="spellStart"/>
-      <w:r>
-        <w:rPr>
-          <w:lang w:val="en-GB"/>
-        </w:rPr>
-        <w:t>init</w:t>
-      </w:r>
-      <w:proofErr w:type="spellEnd"/>
-      <w:r>
-        <w:rPr>
-          <w:lang w:val="en-GB"/>
-        </w:rPr>
-        <w:t xml:space="preserve">__(self, name, </w:t>
-      </w:r>
-      <w:r>
-        <w:rPr>
-          <w:lang w:val="en-GB"/>
-        </w:rPr>
-        <w:t>p</w:t>
-      </w:r>
-      <w:r>
-        <w:rPr>
-          <w:lang w:val="en-GB"/>
-        </w:rPr>
-        <w:t xml:space="preserve">, </w:t>
-      </w:r>
-      <w:r>
-        <w:rPr>
-          <w:lang w:val="en-GB"/>
-        </w:rPr>
-        <w:t>q</w:t>
-      </w:r>
-      <w:r>
-        <w:rPr>
-          <w:lang w:val="en-GB"/>
-        </w:rPr>
-        <w:t>)</w:t>
-      </w:r>
-    </w:p>
-    <w:p>
-      <w:pPr>
-        <w:pStyle w:val="Akapitzlist"/>
-        <w:rPr>
-          <w:lang w:val="en-GB"/>
-        </w:rPr>
-      </w:pPr>
-      <w:proofErr w:type="spellStart"/>
-      <w:r>
-        <w:rPr>
-          <w:lang w:val="en-GB"/>
-        </w:rPr>
-        <w:t>Argumenty</w:t>
-      </w:r>
-      <w:proofErr w:type="spellEnd"/>
-      <w:r>
-        <w:rPr>
-          <w:lang w:val="en-GB"/>
-        </w:rPr>
-        <w:t>:</w:t>
+        <w:t>__init__(self, name, p, q)</w:t>
+      </w:r>
+    </w:p>
+    <w:p>
+      <w:pPr>
+        <w:pStyle w:val="Akapitzlist"/>
+        <w:rPr>
+          <w:lang w:val="en-GB"/>
+        </w:rPr>
+      </w:pPr>
+      <w:r>
+        <w:rPr>
+          <w:lang w:val="en-GB"/>
+        </w:rPr>
+        <w:t>Argumenty:</w:t>
       </w:r>
     </w:p>
     <w:p>
@@ -1475,30 +996,8 @@
         <w:rPr>
           <w:lang w:val="en-GB"/>
         </w:rPr>
-        <w:t xml:space="preserve">name: </w:t>
-      </w:r>
-      <w:proofErr w:type="spellStart"/>
-      <w:r>
-        <w:rPr>
-          <w:lang w:val="en-GB"/>
-        </w:rPr>
-        <w:t>nazwa</w:t>
-      </w:r>
-      <w:proofErr w:type="spellEnd"/>
-      <w:r>
-        <w:rPr>
-          <w:lang w:val="en-GB"/>
-        </w:rPr>
-        <w:t xml:space="preserve"> </w:t>
-      </w:r>
-      <w:proofErr w:type="spellStart"/>
-      <w:r>
-        <w:rPr>
-          <w:lang w:val="en-GB"/>
-        </w:rPr>
-        <w:t>odcinka</w:t>
-      </w:r>
-      <w:proofErr w:type="spellEnd"/>
+        <w:t>name: nazwa odcinka</w:t>
+      </w:r>
     </w:p>
     <w:p>
       <w:pPr>
@@ -1549,14 +1048,12 @@
           <w:lang w:val="en-GB"/>
         </w:rPr>
       </w:pPr>
-      <w:proofErr w:type="spellStart"/>
       <w:r>
         <w:rPr>
           <w:lang w:val="en-GB"/>
         </w:rPr>
         <w:t>isPointAbove</w:t>
       </w:r>
-      <w:proofErr w:type="spellEnd"/>
       <w:r>
         <w:rPr>
           <w:lang w:val="en-GB"/>
@@ -1583,19 +1080,11 @@
           <w:lang w:val="en-GB"/>
         </w:rPr>
       </w:pPr>
-      <w:proofErr w:type="spellStart"/>
-      <w:r>
-        <w:rPr>
-          <w:lang w:val="en-GB"/>
-        </w:rPr>
-        <w:t>Argumenty</w:t>
-      </w:r>
-      <w:proofErr w:type="spellEnd"/>
-      <w:r>
-        <w:rPr>
-          <w:lang w:val="en-GB"/>
-        </w:rPr>
-        <w:t>:</w:t>
+      <w:r>
+        <w:rPr>
+          <w:lang w:val="en-GB"/>
+        </w:rPr>
+        <w:t>Argumenty:</w:t>
       </w:r>
     </w:p>
     <w:p>
@@ -1613,55 +1102,7 @@
         <w:rPr>
           <w:lang w:val="en-GB"/>
         </w:rPr>
-        <w:t>point</w:t>
-      </w:r>
-      <w:r>
-        <w:rPr>
-          <w:lang w:val="en-GB"/>
-        </w:rPr>
-        <w:t xml:space="preserve">: </w:t>
-      </w:r>
-      <w:proofErr w:type="spellStart"/>
-      <w:r>
-        <w:rPr>
-          <w:lang w:val="en-GB"/>
-        </w:rPr>
-        <w:t>punkt</w:t>
-      </w:r>
-      <w:proofErr w:type="spellEnd"/>
-      <w:r>
-        <w:rPr>
-          <w:lang w:val="en-GB"/>
-        </w:rPr>
-        <w:t xml:space="preserve"> </w:t>
-      </w:r>
-      <w:proofErr w:type="spellStart"/>
-      <w:r>
-        <w:rPr>
-          <w:lang w:val="en-GB"/>
-        </w:rPr>
-        <w:t>na</w:t>
-      </w:r>
-      <w:proofErr w:type="spellEnd"/>
-      <w:r>
-        <w:rPr>
-          <w:lang w:val="en-GB"/>
-        </w:rPr>
-        <w:t xml:space="preserve"> </w:t>
-      </w:r>
-      <w:proofErr w:type="spellStart"/>
-      <w:r>
-        <w:rPr>
-          <w:lang w:val="en-GB"/>
-        </w:rPr>
-        <w:t>mapie</w:t>
-      </w:r>
-      <w:proofErr w:type="spellEnd"/>
-      <w:r>
-        <w:rPr>
-          <w:lang w:val="en-GB"/>
-        </w:rPr>
-        <w:t xml:space="preserve"> </w:t>
+        <w:t xml:space="preserve">point: punkt na mapie </w:t>
       </w:r>
     </w:p>
     <w:p>
@@ -1669,16 +1110,8 @@
         <w:ind w:left="720"/>
       </w:pPr>
       <w:r>
-        <w:t xml:space="preserve">Wartość zwracana: </w:t>
-      </w:r>
-      <w:r>
-        <w:t xml:space="preserve">wartość </w:t>
-      </w:r>
-      <w:proofErr w:type="spellStart"/>
-      <w:r>
-        <w:t>bool</w:t>
-      </w:r>
-      <w:proofErr w:type="spellEnd"/>
+        <w:t>Wartość zwracana: wartość bool</w:t>
+      </w:r>
     </w:p>
     <w:p>
       <w:pPr>
@@ -1691,19 +1124,11 @@
           <w:lang w:val="en-GB"/>
         </w:rPr>
       </w:pPr>
-      <w:proofErr w:type="spellStart"/>
-      <w:r>
-        <w:rPr>
-          <w:lang w:val="en-GB"/>
-        </w:rPr>
-        <w:t>getY</w:t>
-      </w:r>
-      <w:proofErr w:type="spellEnd"/>
-      <w:r>
-        <w:rPr>
-          <w:lang w:val="en-GB"/>
-        </w:rPr>
-        <w:t>(self, x</w:t>
+      <w:r>
+        <w:rPr>
+          <w:lang w:val="en-GB"/>
+        </w:rPr>
+        <w:t>getY(self, x</w:t>
       </w:r>
       <w:r>
         <w:rPr>
@@ -1719,19 +1144,11 @@
           <w:lang w:val="en-GB"/>
         </w:rPr>
       </w:pPr>
-      <w:proofErr w:type="spellStart"/>
-      <w:r>
-        <w:rPr>
-          <w:lang w:val="en-GB"/>
-        </w:rPr>
-        <w:t>Argumenty</w:t>
-      </w:r>
-      <w:proofErr w:type="spellEnd"/>
-      <w:r>
-        <w:rPr>
-          <w:lang w:val="en-GB"/>
-        </w:rPr>
-        <w:t xml:space="preserve">: </w:t>
+      <w:r>
+        <w:rPr>
+          <w:lang w:val="en-GB"/>
+        </w:rPr>
+        <w:t xml:space="preserve">Argumenty: </w:t>
       </w:r>
     </w:p>
     <w:p>
@@ -1749,27 +1166,7 @@
         <w:rPr>
           <w:lang w:val="en-GB"/>
         </w:rPr>
-        <w:t>x</w:t>
-      </w:r>
-      <w:r>
-        <w:rPr>
-          <w:lang w:val="en-GB"/>
-        </w:rPr>
-        <w:t xml:space="preserve">: </w:t>
-      </w:r>
-      <w:proofErr w:type="spellStart"/>
-      <w:r>
-        <w:rPr>
-          <w:lang w:val="en-GB"/>
-        </w:rPr>
-        <w:t>wartość</w:t>
-      </w:r>
-      <w:proofErr w:type="spellEnd"/>
-      <w:r>
-        <w:rPr>
-          <w:lang w:val="en-GB"/>
-        </w:rPr>
-        <w:t xml:space="preserve"> x </w:t>
+        <w:t xml:space="preserve">x: wartość x </w:t>
       </w:r>
     </w:p>
     <w:p>
@@ -1777,10 +1174,7 @@
         <w:ind w:left="720"/>
       </w:pPr>
       <w:r>
-        <w:t xml:space="preserve">Wartość zwracana: </w:t>
-      </w:r>
-      <w:r>
-        <w:t>wartość y punktu na odcinku o współrzędnej x</w:t>
+        <w:t>Wartość zwracana: wartość y punktu na odcinku o współrzędnej x</w:t>
       </w:r>
     </w:p>
     <w:p>
@@ -1794,14 +1188,12 @@
           <w:lang w:val="en-GB"/>
         </w:rPr>
       </w:pPr>
-      <w:proofErr w:type="spellStart"/>
       <w:r>
         <w:rPr>
           <w:lang w:val="en-GB"/>
         </w:rPr>
         <w:t>toList</w:t>
       </w:r>
-      <w:proofErr w:type="spellEnd"/>
       <w:r>
         <w:rPr>
           <w:lang w:val="en-GB"/>
@@ -1816,44 +1208,19 @@
           <w:lang w:val="en-GB"/>
         </w:rPr>
       </w:pPr>
-      <w:proofErr w:type="spellStart"/>
-      <w:r>
-        <w:rPr>
-          <w:lang w:val="en-GB"/>
-        </w:rPr>
-        <w:t>Argumenty</w:t>
-      </w:r>
-      <w:proofErr w:type="spellEnd"/>
-      <w:r>
-        <w:rPr>
-          <w:lang w:val="en-GB"/>
-        </w:rPr>
-        <w:t xml:space="preserve">: </w:t>
-      </w:r>
-      <w:proofErr w:type="spellStart"/>
-      <w:r>
-        <w:rPr>
-          <w:lang w:val="en-GB"/>
-        </w:rPr>
-        <w:t>brak</w:t>
-      </w:r>
-      <w:proofErr w:type="spellEnd"/>
+      <w:r>
+        <w:rPr>
+          <w:lang w:val="en-GB"/>
+        </w:rPr>
+        <w:t>Argumenty: brak</w:t>
+      </w:r>
     </w:p>
     <w:p>
       <w:pPr>
         <w:ind w:left="720"/>
       </w:pPr>
       <w:r>
-        <w:t xml:space="preserve">Wartość zwracana: Lista dwu-elementowa gdzie pierwszy element to </w:t>
-      </w:r>
-      <w:r>
-        <w:t>lewy punkt odcinka</w:t>
-      </w:r>
-      <w:r>
-        <w:t xml:space="preserve"> a drugi to </w:t>
-      </w:r>
-      <w:r>
-        <w:t>prawy punkt odcinka</w:t>
+        <w:t>Wartość zwracana: Lista dwu-elementowa gdzie pierwszy element to lewy punkt odcinka a drugi to prawy punkt odcinka</w:t>
       </w:r>
     </w:p>
     <w:p>
@@ -1887,43 +1254,942 @@
           <w:lang w:val="en-GB"/>
         </w:rPr>
       </w:pPr>
-      <w:proofErr w:type="spellStart"/>
-      <w:r>
-        <w:rPr>
-          <w:lang w:val="en-GB"/>
-        </w:rPr>
-        <w:t>Argumenty</w:t>
-      </w:r>
-      <w:proofErr w:type="spellEnd"/>
-      <w:r>
-        <w:rPr>
-          <w:lang w:val="en-GB"/>
-        </w:rPr>
+      <w:r>
+        <w:rPr>
+          <w:lang w:val="en-GB"/>
+        </w:rPr>
+        <w:t>Argumenty: brak</w:t>
+      </w:r>
+    </w:p>
+    <w:p>
+      <w:pPr>
+        <w:ind w:left="720"/>
+      </w:pPr>
+      <w:r>
+        <w:t xml:space="preserve">Wartość zwracana: wartość </w:t>
+      </w:r>
+      <w:r>
+        <w:t>odcinka</w:t>
+      </w:r>
+      <w:r>
+        <w:t xml:space="preserve"> w formie tekstowej</w:t>
+      </w:r>
+    </w:p>
+    <w:p>
+      <w:pPr>
+        <w:pStyle w:val="Nagwek2"/>
+        <w:rPr>
+          <w:color w:val="auto"/>
+        </w:rPr>
+      </w:pPr>
+      <w:r>
+        <w:rPr>
+          <w:color w:val="auto"/>
+        </w:rPr>
+        <w:t>3.4 XNode</w:t>
+      </w:r>
+    </w:p>
+    <w:p>
+      <w:pPr>
+        <w:pStyle w:val="Nagwek3"/>
+        <w:rPr>
+          <w:color w:val="auto"/>
+        </w:rPr>
+      </w:pPr>
+      <w:r>
+        <w:rPr>
+          <w:color w:val="auto"/>
+        </w:rPr>
+        <w:t>3.4.1 Implementowane metody</w:t>
+      </w:r>
+    </w:p>
+    <w:p>
+      <w:pPr>
+        <w:pStyle w:val="Akapitzlist"/>
+        <w:numPr>
+          <w:ilvl w:val="0"/>
+          <w:numId w:val="5"/>
+        </w:numPr>
+        <w:rPr>
+          <w:lang w:val="en-GB"/>
+        </w:rPr>
+      </w:pPr>
+      <w:r>
+        <w:rPr>
+          <w:lang w:val="en-GB"/>
+        </w:rPr>
+        <w:t>__init__(self, point, left = None, right = None)</w:t>
+      </w:r>
+    </w:p>
+    <w:p>
+      <w:pPr>
+        <w:pStyle w:val="Akapitzlist"/>
+        <w:rPr>
+          <w:lang w:val="en-GB"/>
+        </w:rPr>
+      </w:pPr>
+      <w:r>
+        <w:rPr>
+          <w:lang w:val="en-GB"/>
+        </w:rPr>
+        <w:t>Argumenty:</w:t>
+      </w:r>
+    </w:p>
+    <w:p>
+      <w:pPr>
+        <w:pStyle w:val="Akapitzlist"/>
+        <w:numPr>
+          <w:ilvl w:val="1"/>
+          <w:numId w:val="6"/>
+        </w:numPr>
+      </w:pPr>
+      <w:r>
+        <w:t>point: punkt na mapie r</w:t>
+      </w:r>
+      <w:r>
+        <w:t>eprezentowany przez XNode</w:t>
+      </w:r>
+    </w:p>
+    <w:p>
+      <w:pPr>
+        <w:pStyle w:val="Akapitzlist"/>
+        <w:numPr>
+          <w:ilvl w:val="1"/>
+          <w:numId w:val="6"/>
+        </w:numPr>
+      </w:pPr>
+      <w:r>
+        <w:t>left: lewy wierzchołek danego XNoda w grafie DAG</w:t>
+      </w:r>
+    </w:p>
+    <w:p>
+      <w:pPr>
+        <w:pStyle w:val="Akapitzlist"/>
+        <w:numPr>
+          <w:ilvl w:val="1"/>
+          <w:numId w:val="6"/>
+        </w:numPr>
+      </w:pPr>
+      <w:r>
+        <w:t>right: prawy wierzchołek danego XNoda w grafie DAG</w:t>
+      </w:r>
+    </w:p>
+    <w:p>
+      <w:pPr>
+        <w:ind w:left="720"/>
+      </w:pPr>
+      <w:r>
+        <w:t>Wartość zwracana: brak</w:t>
+      </w:r>
+    </w:p>
+    <w:p>
+      <w:pPr>
+        <w:pStyle w:val="Akapitzlist"/>
+        <w:numPr>
+          <w:ilvl w:val="0"/>
+          <w:numId w:val="5"/>
+        </w:numPr>
+        <w:rPr>
+          <w:lang w:val="en-GB"/>
+        </w:rPr>
+      </w:pPr>
+      <w:r>
+        <w:rPr>
+          <w:lang w:val="en-GB"/>
+        </w:rPr>
+        <w:t>setLeft(</w:t>
+      </w:r>
+      <w:r>
+        <w:rPr>
+          <w:lang w:val="en-GB"/>
+        </w:rPr>
+        <w:t xml:space="preserve">self, </w:t>
+      </w:r>
+      <w:r>
+        <w:rPr>
+          <w:lang w:val="en-GB"/>
+        </w:rPr>
+        <w:t>node</w:t>
+      </w:r>
+      <w:r>
+        <w:rPr>
+          <w:lang w:val="en-GB"/>
+        </w:rPr>
+        <w:t>)</w:t>
+      </w:r>
+    </w:p>
+    <w:p>
+      <w:pPr>
+        <w:pStyle w:val="Akapitzlist"/>
+        <w:rPr>
+          <w:lang w:val="en-GB"/>
+        </w:rPr>
+      </w:pPr>
+      <w:r>
+        <w:rPr>
+          <w:lang w:val="en-GB"/>
+        </w:rPr>
+        <w:t>Argumenty:</w:t>
+      </w:r>
+    </w:p>
+    <w:p>
+      <w:pPr>
+        <w:pStyle w:val="Akapitzlist"/>
+        <w:numPr>
+          <w:ilvl w:val="1"/>
+          <w:numId w:val="6"/>
+        </w:numPr>
+      </w:pPr>
+      <w:r>
+        <w:t>node: nowy wierzchołek do dodania w grafie DAG jako lewe dziecko danego XNoda</w:t>
+      </w:r>
+    </w:p>
+    <w:p>
+      <w:pPr>
+        <w:ind w:left="720"/>
+      </w:pPr>
+      <w:r>
+        <w:t>Wartość zwracana: brak</w:t>
+      </w:r>
+    </w:p>
+    <w:p>
+      <w:pPr>
+        <w:ind w:left="720"/>
+      </w:pPr>
+    </w:p>
+    <w:p>
+      <w:pPr>
+        <w:ind w:left="720"/>
+      </w:pPr>
+    </w:p>
+    <w:p>
+      <w:pPr>
+        <w:ind w:left="720"/>
+      </w:pPr>
+    </w:p>
+    <w:p>
+      <w:pPr>
+        <w:pStyle w:val="Akapitzlist"/>
+        <w:numPr>
+          <w:ilvl w:val="0"/>
+          <w:numId w:val="5"/>
+        </w:numPr>
+        <w:rPr>
+          <w:lang w:val="en-GB"/>
+        </w:rPr>
+      </w:pPr>
+      <w:r>
+        <w:rPr>
+          <w:lang w:val="en-GB"/>
+        </w:rPr>
+        <w:lastRenderedPageBreak/>
+        <w:t>setRight(</w:t>
+      </w:r>
+      <w:r>
+        <w:rPr>
+          <w:lang w:val="en-GB"/>
+        </w:rPr>
+        <w:t xml:space="preserve">self, </w:t>
+      </w:r>
+      <w:r>
+        <w:rPr>
+          <w:lang w:val="en-GB"/>
+        </w:rPr>
+        <w:t>node</w:t>
+      </w:r>
+      <w:r>
+        <w:rPr>
+          <w:lang w:val="en-GB"/>
+        </w:rPr>
+        <w:t>)</w:t>
+      </w:r>
+    </w:p>
+    <w:p>
+      <w:pPr>
+        <w:pStyle w:val="Akapitzlist"/>
+        <w:rPr>
+          <w:lang w:val="en-GB"/>
+        </w:rPr>
+      </w:pPr>
+      <w:r>
+        <w:rPr>
+          <w:lang w:val="en-GB"/>
+        </w:rPr>
+        <w:t>Argumenty:</w:t>
+      </w:r>
+    </w:p>
+    <w:p>
+      <w:pPr>
+        <w:pStyle w:val="Akapitzlist"/>
+        <w:numPr>
+          <w:ilvl w:val="1"/>
+          <w:numId w:val="6"/>
+        </w:numPr>
+      </w:pPr>
+      <w:r>
+        <w:t>node: nowy wierzchołek do dodania w grafie DAG jako prawe dziecko danego XNoda</w:t>
+      </w:r>
+    </w:p>
+    <w:p>
+      <w:pPr>
+        <w:ind w:left="720"/>
+      </w:pPr>
+      <w:r>
+        <w:t>Wartość zwracana: brak</w:t>
+      </w:r>
+    </w:p>
+    <w:p>
+      <w:pPr>
+        <w:pStyle w:val="Nagwek2"/>
+        <w:rPr>
+          <w:color w:val="auto"/>
+        </w:rPr>
+      </w:pPr>
+      <w:r>
+        <w:rPr>
+          <w:color w:val="auto"/>
+        </w:rPr>
+        <w:t>3.5 YNode</w:t>
+      </w:r>
+    </w:p>
+    <w:p>
+      <w:pPr>
+        <w:pStyle w:val="Nagwek3"/>
+        <w:rPr>
+          <w:color w:val="auto"/>
+        </w:rPr>
+      </w:pPr>
+      <w:r>
+        <w:rPr>
+          <w:color w:val="auto"/>
+        </w:rPr>
+        <w:t>3.5.1 Implementowane metody</w:t>
+      </w:r>
+    </w:p>
+    <w:p>
+      <w:pPr>
+        <w:pStyle w:val="Akapitzlist"/>
+        <w:numPr>
+          <w:ilvl w:val="0"/>
+          <w:numId w:val="5"/>
+        </w:numPr>
+        <w:rPr>
+          <w:lang w:val="en-GB"/>
+        </w:rPr>
+      </w:pPr>
+      <w:r>
+        <w:rPr>
+          <w:lang w:val="en-GB"/>
+        </w:rPr>
+        <w:t xml:space="preserve">__init__(self, </w:t>
+      </w:r>
+      <w:r>
+        <w:rPr>
+          <w:lang w:val="en-GB"/>
+        </w:rPr>
+        <w:t>segment, above = None, below = None</w:t>
+      </w:r>
+      <w:r>
+        <w:rPr>
+          <w:lang w:val="en-GB"/>
+        </w:rPr>
+        <w:t>)</w:t>
+      </w:r>
+    </w:p>
+    <w:p>
+      <w:pPr>
+        <w:pStyle w:val="Akapitzlist"/>
+        <w:rPr>
+          <w:lang w:val="en-GB"/>
+        </w:rPr>
+      </w:pPr>
+      <w:r>
+        <w:rPr>
+          <w:lang w:val="en-GB"/>
+        </w:rPr>
+        <w:t>Argumenty:</w:t>
+      </w:r>
+    </w:p>
+    <w:p>
+      <w:pPr>
+        <w:pStyle w:val="Akapitzlist"/>
+        <w:numPr>
+          <w:ilvl w:val="1"/>
+          <w:numId w:val="6"/>
+        </w:numPr>
+      </w:pPr>
+      <w:r>
+        <w:t>segment</w:t>
+      </w:r>
+      <w:r>
         <w:t xml:space="preserve">: </w:t>
       </w:r>
-      <w:proofErr w:type="spellStart"/>
-      <w:r>
-        <w:rPr>
-          <w:lang w:val="en-GB"/>
-        </w:rPr>
-        <w:t>brak</w:t>
-      </w:r>
-      <w:proofErr w:type="spellEnd"/>
+      <w:r>
+        <w:t>odcinek</w:t>
+      </w:r>
+      <w:r>
+        <w:t xml:space="preserve"> na mapie r</w:t>
+      </w:r>
+      <w:r>
+        <w:t>eprezentowany przez YNode</w:t>
+      </w:r>
+    </w:p>
+    <w:p>
+      <w:pPr>
+        <w:pStyle w:val="Akapitzlist"/>
+        <w:numPr>
+          <w:ilvl w:val="1"/>
+          <w:numId w:val="6"/>
+        </w:numPr>
+      </w:pPr>
+      <w:r>
+        <w:t>above</w:t>
+      </w:r>
+      <w:r>
+        <w:t>: wierzchołek będący geometrycznie powyżej danego odcinka</w:t>
+      </w:r>
+    </w:p>
+    <w:p>
+      <w:pPr>
+        <w:pStyle w:val="Akapitzlist"/>
+        <w:numPr>
+          <w:ilvl w:val="1"/>
+          <w:numId w:val="6"/>
+        </w:numPr>
+      </w:pPr>
+      <w:r>
+        <w:t>below</w:t>
+      </w:r>
+      <w:r>
+        <w:t>: wierzchołek będący geometrycznie poniżej danego odcinka</w:t>
+      </w:r>
     </w:p>
     <w:p>
       <w:pPr>
         <w:ind w:left="720"/>
       </w:pPr>
       <w:r>
-        <w:t xml:space="preserve">Wartość zwracana: wartość </w:t>
-      </w:r>
-      <w:r>
-        <w:t>odcinka</w:t>
-      </w:r>
-      <w:r>
-        <w:t xml:space="preserve"> w formie tekstowej</w:t>
-      </w:r>
-    </w:p>
+        <w:t>Wartość zwracana: brak</w:t>
+      </w:r>
+    </w:p>
+    <w:p>
+      <w:pPr>
+        <w:pStyle w:val="Akapitzlist"/>
+        <w:numPr>
+          <w:ilvl w:val="0"/>
+          <w:numId w:val="5"/>
+        </w:numPr>
+        <w:rPr>
+          <w:lang w:val="en-GB"/>
+        </w:rPr>
+      </w:pPr>
+      <w:r>
+        <w:rPr>
+          <w:lang w:val="en-GB"/>
+        </w:rPr>
+        <w:t>setBelow(</w:t>
+      </w:r>
+      <w:r>
+        <w:rPr>
+          <w:lang w:val="en-GB"/>
+        </w:rPr>
+        <w:t xml:space="preserve">self, </w:t>
+      </w:r>
+      <w:r>
+        <w:rPr>
+          <w:lang w:val="en-GB"/>
+        </w:rPr>
+        <w:t>node</w:t>
+      </w:r>
+      <w:r>
+        <w:rPr>
+          <w:lang w:val="en-GB"/>
+        </w:rPr>
+        <w:t>)</w:t>
+      </w:r>
+    </w:p>
+    <w:p>
+      <w:pPr>
+        <w:pStyle w:val="Akapitzlist"/>
+        <w:rPr>
+          <w:lang w:val="en-GB"/>
+        </w:rPr>
+      </w:pPr>
+      <w:r>
+        <w:rPr>
+          <w:lang w:val="en-GB"/>
+        </w:rPr>
+        <w:t>Argumenty:</w:t>
+      </w:r>
+    </w:p>
+    <w:p>
+      <w:pPr>
+        <w:pStyle w:val="Akapitzlist"/>
+        <w:numPr>
+          <w:ilvl w:val="1"/>
+          <w:numId w:val="6"/>
+        </w:numPr>
+      </w:pPr>
+      <w:r>
+        <w:t>node: nowy wierzchołek do dodania w grafie DAG jako prawe dziecko danego YNoda</w:t>
+      </w:r>
+    </w:p>
+    <w:p>
+      <w:pPr>
+        <w:ind w:left="720"/>
+      </w:pPr>
+      <w:r>
+        <w:t>Wartość zwracana: brak</w:t>
+      </w:r>
+    </w:p>
+    <w:p>
+      <w:pPr>
+        <w:pStyle w:val="Akapitzlist"/>
+        <w:numPr>
+          <w:ilvl w:val="0"/>
+          <w:numId w:val="5"/>
+        </w:numPr>
+        <w:rPr>
+          <w:lang w:val="en-GB"/>
+        </w:rPr>
+      </w:pPr>
+      <w:r>
+        <w:rPr>
+          <w:lang w:val="en-GB"/>
+        </w:rPr>
+        <w:t>setAbove(</w:t>
+      </w:r>
+      <w:r>
+        <w:rPr>
+          <w:lang w:val="en-GB"/>
+        </w:rPr>
+        <w:t xml:space="preserve">self, </w:t>
+      </w:r>
+      <w:r>
+        <w:rPr>
+          <w:lang w:val="en-GB"/>
+        </w:rPr>
+        <w:t>node</w:t>
+      </w:r>
+      <w:r>
+        <w:rPr>
+          <w:lang w:val="en-GB"/>
+        </w:rPr>
+        <w:t>)</w:t>
+      </w:r>
+    </w:p>
+    <w:p>
+      <w:pPr>
+        <w:pStyle w:val="Akapitzlist"/>
+        <w:rPr>
+          <w:lang w:val="en-GB"/>
+        </w:rPr>
+      </w:pPr>
+      <w:r>
+        <w:rPr>
+          <w:lang w:val="en-GB"/>
+        </w:rPr>
+        <w:t>Argumenty:</w:t>
+      </w:r>
+    </w:p>
+    <w:p>
+      <w:pPr>
+        <w:pStyle w:val="Akapitzlist"/>
+        <w:numPr>
+          <w:ilvl w:val="1"/>
+          <w:numId w:val="6"/>
+        </w:numPr>
+      </w:pPr>
+      <w:r>
+        <w:t>node: nowy wierzchołek do dodania w grafie DAG jako lewe dziecko danego YNoda</w:t>
+      </w:r>
+    </w:p>
+    <w:p>
+      <w:pPr>
+        <w:ind w:left="720"/>
+      </w:pPr>
+      <w:r>
+        <w:t>Wartość zwracana: brak</w:t>
+      </w:r>
+    </w:p>
+    <w:p>
+      <w:pPr>
+        <w:pStyle w:val="Nagwek2"/>
+        <w:rPr>
+          <w:color w:val="auto"/>
+        </w:rPr>
+      </w:pPr>
+      <w:r>
+        <w:rPr>
+          <w:color w:val="auto"/>
+        </w:rPr>
+        <w:t>3.6 TrapezoidNode</w:t>
+      </w:r>
+    </w:p>
+    <w:p>
+      <w:pPr>
+        <w:pStyle w:val="Nagwek3"/>
+        <w:rPr>
+          <w:color w:val="auto"/>
+        </w:rPr>
+      </w:pPr>
+      <w:r>
+        <w:rPr>
+          <w:color w:val="auto"/>
+        </w:rPr>
+        <w:t>3.6.1 Implementowane metody</w:t>
+      </w:r>
+    </w:p>
+    <w:p>
+      <w:pPr>
+        <w:pStyle w:val="Akapitzlist"/>
+        <w:numPr>
+          <w:ilvl w:val="0"/>
+          <w:numId w:val="5"/>
+        </w:numPr>
+        <w:rPr>
+          <w:lang w:val="en-GB"/>
+        </w:rPr>
+      </w:pPr>
+      <w:r>
+        <w:rPr>
+          <w:lang w:val="en-GB"/>
+        </w:rPr>
+        <w:t xml:space="preserve">__init__(self, </w:t>
+      </w:r>
+      <w:r>
+        <w:rPr>
+          <w:lang w:val="en-GB"/>
+        </w:rPr>
+        <w:t>segment, topSegment = None, bottomSegment = None, leftPoint = None, rightPoint = None</w:t>
+      </w:r>
+      <w:r>
+        <w:rPr>
+          <w:lang w:val="en-GB"/>
+        </w:rPr>
+        <w:t>)</w:t>
+      </w:r>
+    </w:p>
+    <w:p>
+      <w:pPr>
+        <w:pStyle w:val="Akapitzlist"/>
+        <w:rPr>
+          <w:lang w:val="en-GB"/>
+        </w:rPr>
+      </w:pPr>
+      <w:r>
+        <w:rPr>
+          <w:lang w:val="en-GB"/>
+        </w:rPr>
+        <w:t>Argumenty:</w:t>
+      </w:r>
+    </w:p>
+    <w:p>
+      <w:pPr>
+        <w:pStyle w:val="Akapitzlist"/>
+        <w:numPr>
+          <w:ilvl w:val="1"/>
+          <w:numId w:val="6"/>
+        </w:numPr>
+      </w:pPr>
+      <w:r>
+        <w:t>topSegment</w:t>
+      </w:r>
+      <w:r>
+        <w:t xml:space="preserve">: </w:t>
+      </w:r>
+      <w:r>
+        <w:t>odcinek będący górną częscią trapezu</w:t>
+      </w:r>
+    </w:p>
+    <w:p>
+      <w:pPr>
+        <w:pStyle w:val="Akapitzlist"/>
+        <w:numPr>
+          <w:ilvl w:val="1"/>
+          <w:numId w:val="6"/>
+        </w:numPr>
+      </w:pPr>
+      <w:r>
+        <w:t>bottomSegment</w:t>
+      </w:r>
+      <w:r>
+        <w:t xml:space="preserve">: </w:t>
+      </w:r>
+      <w:r>
+        <w:t>odcinek będący dolną częscią trapezu</w:t>
+      </w:r>
+    </w:p>
+    <w:p>
+      <w:pPr>
+        <w:pStyle w:val="Akapitzlist"/>
+        <w:numPr>
+          <w:ilvl w:val="1"/>
+          <w:numId w:val="6"/>
+        </w:numPr>
+      </w:pPr>
+      <w:r>
+        <w:t>leftPoint</w:t>
+      </w:r>
+      <w:r>
+        <w:t>: punkt wyznaczający lewą część trapezu</w:t>
+      </w:r>
+    </w:p>
+    <w:p>
+      <w:pPr>
+        <w:pStyle w:val="Akapitzlist"/>
+        <w:numPr>
+          <w:ilvl w:val="1"/>
+          <w:numId w:val="6"/>
+        </w:numPr>
+      </w:pPr>
+      <w:r>
+        <w:t>rightPoint: punkt wyznaczający prawą część trapezu</w:t>
+      </w:r>
+    </w:p>
+    <w:p>
+      <w:pPr>
+        <w:ind w:left="720"/>
+      </w:pPr>
+      <w:r>
+        <w:t>Wartość zwracana: brak</w:t>
+      </w:r>
+    </w:p>
+    <w:p>
+      <w:pPr>
+        <w:pStyle w:val="Akapitzlist"/>
+        <w:numPr>
+          <w:ilvl w:val="0"/>
+          <w:numId w:val="5"/>
+        </w:numPr>
+      </w:pPr>
+      <w:r>
+        <w:t>containsSegment(self, segment)</w:t>
+      </w:r>
+    </w:p>
+    <w:p>
+      <w:pPr>
+        <w:pStyle w:val="Akapitzlist"/>
+        <w:rPr>
+          <w:lang w:val="en-GB"/>
+        </w:rPr>
+      </w:pPr>
+      <w:r>
+        <w:rPr>
+          <w:lang w:val="en-GB"/>
+        </w:rPr>
+        <w:t>Argumenty:</w:t>
+      </w:r>
+    </w:p>
+    <w:p>
+      <w:pPr>
+        <w:pStyle w:val="Akapitzlist"/>
+        <w:numPr>
+          <w:ilvl w:val="1"/>
+          <w:numId w:val="6"/>
+        </w:numPr>
+      </w:pPr>
+      <w:r>
+        <w:t>segment</w:t>
+      </w:r>
+      <w:r>
+        <w:t xml:space="preserve">: </w:t>
+      </w:r>
+      <w:r>
+        <w:t>odcinek na mapie</w:t>
+      </w:r>
+    </w:p>
+    <w:p>
+      <w:pPr>
+        <w:ind w:left="720"/>
+      </w:pPr>
+      <w:r>
+        <w:t>Wartość zwracana: bool</w:t>
+      </w:r>
+    </w:p>
+    <w:p>
+      <w:pPr>
+        <w:pStyle w:val="Akapitzlist"/>
+        <w:numPr>
+          <w:ilvl w:val="0"/>
+          <w:numId w:val="5"/>
+        </w:numPr>
+      </w:pPr>
+      <w:r>
+        <w:t>containsPoint(self, point)</w:t>
+      </w:r>
+    </w:p>
+    <w:p>
+      <w:pPr>
+        <w:pStyle w:val="Akapitzlist"/>
+        <w:rPr>
+          <w:lang w:val="en-GB"/>
+        </w:rPr>
+      </w:pPr>
+      <w:r>
+        <w:rPr>
+          <w:lang w:val="en-GB"/>
+        </w:rPr>
+        <w:t>Argumenty:</w:t>
+      </w:r>
+    </w:p>
+    <w:p>
+      <w:pPr>
+        <w:pStyle w:val="Akapitzlist"/>
+        <w:numPr>
+          <w:ilvl w:val="1"/>
+          <w:numId w:val="6"/>
+        </w:numPr>
+      </w:pPr>
+      <w:r>
+        <w:t>point</w:t>
+      </w:r>
+      <w:r>
+        <w:t xml:space="preserve">: </w:t>
+      </w:r>
+      <w:r>
+        <w:t>punkt na mapie</w:t>
+      </w:r>
+    </w:p>
+    <w:p>
+      <w:pPr>
+        <w:ind w:left="720"/>
+      </w:pPr>
+      <w:r>
+        <w:t>Wartość zwracana: bool</w:t>
+      </w:r>
+    </w:p>
+    <w:p>
+      <w:pPr>
+        <w:ind w:left="720"/>
+      </w:pPr>
+    </w:p>
+    <w:p>
+      <w:pPr>
+        <w:pStyle w:val="Akapitzlist"/>
+        <w:numPr>
+          <w:ilvl w:val="0"/>
+          <w:numId w:val="5"/>
+        </w:numPr>
+      </w:pPr>
+      <w:r>
+        <w:lastRenderedPageBreak/>
+        <w:t>replacePositionWith(self, dag, node)</w:t>
+      </w:r>
+    </w:p>
+    <w:p>
+      <w:pPr>
+        <w:pStyle w:val="Akapitzlist"/>
+        <w:rPr>
+          <w:lang w:val="en-GB"/>
+        </w:rPr>
+      </w:pPr>
+      <w:r>
+        <w:rPr>
+          <w:lang w:val="en-GB"/>
+        </w:rPr>
+        <w:t>Argumenty:</w:t>
+      </w:r>
+    </w:p>
+    <w:p>
+      <w:pPr>
+        <w:pStyle w:val="Akapitzlist"/>
+        <w:numPr>
+          <w:ilvl w:val="1"/>
+          <w:numId w:val="6"/>
+        </w:numPr>
+      </w:pPr>
+      <w:r>
+        <w:t>dag</w:t>
+      </w:r>
+      <w:r>
+        <w:t xml:space="preserve">: </w:t>
+      </w:r>
+      <w:r>
+        <w:t>graf reprezentujący mapę</w:t>
+      </w:r>
+    </w:p>
+    <w:p>
+      <w:pPr>
+        <w:pStyle w:val="Akapitzlist"/>
+        <w:numPr>
+          <w:ilvl w:val="1"/>
+          <w:numId w:val="6"/>
+        </w:numPr>
+      </w:pPr>
+      <w:r>
+        <w:t>node: wierzchołek</w:t>
+      </w:r>
+    </w:p>
+    <w:p>
+      <w:pPr>
+        <w:ind w:left="720"/>
+      </w:pPr>
+      <w:r>
+        <w:t>Wartość zwracana: brak</w:t>
+      </w:r>
+    </w:p>
+    <w:p>
+      <w:pPr>
+        <w:pStyle w:val="Akapitzlist"/>
+        <w:numPr>
+          <w:ilvl w:val="0"/>
+          <w:numId w:val="5"/>
+        </w:numPr>
+      </w:pPr>
+      <w:r>
+        <w:t>toLines(self)</w:t>
+      </w:r>
+    </w:p>
+    <w:p>
+      <w:pPr>
+        <w:pStyle w:val="Akapitzlist"/>
+        <w:rPr>
+          <w:lang w:val="en-GB"/>
+        </w:rPr>
+      </w:pPr>
+      <w:r>
+        <w:rPr>
+          <w:lang w:val="en-GB"/>
+        </w:rPr>
+        <w:t>Argumenty:</w:t>
+      </w:r>
+      <w:r>
+        <w:rPr>
+          <w:lang w:val="en-GB"/>
+        </w:rPr>
+        <w:t xml:space="preserve"> brak</w:t>
+      </w:r>
+    </w:p>
+    <w:p>
+      <w:pPr>
+        <w:ind w:left="720"/>
+      </w:pPr>
+      <w:r>
+        <w:t>Wartość zwracana: 4-elementowa tablica zawierająca odcinki trapezu w formie tablicowej</w:t>
+      </w:r>
+    </w:p>
+    <w:p>
+      <w:pPr>
+        <w:ind w:left="720"/>
+      </w:pPr>
+    </w:p>
+    <w:p>
+      <w:pPr>
+        <w:pStyle w:val="Nagwek1"/>
+      </w:pPr>
+      <w:r>
+        <w:t>4. Algorytmy</w:t>
+      </w:r>
+    </w:p>
+    <w:p/>
+    <w:p/>
+    <w:p>
+      <w:pPr>
+        <w:ind w:left="720"/>
+      </w:pPr>
+    </w:p>
+    <w:p/>
     <w:p>
       <w:pPr>
         <w:ind w:left="720"/>
@@ -2123,7 +2389,7 @@
   <w:abstractNum w:abstractNumId="1" w15:restartNumberingAfterBreak="0">
     <w:nsid w:val="14B338CA"/>
     <w:multiLevelType w:val="hybridMultilevel"/>
-    <w:tmpl w:val="DC9040E6"/>
+    <w:tmpl w:val="59E2A044"/>
     <w:lvl w:ilvl="0" w:tplc="08090001">
       <w:start w:val="1"/>
       <w:numFmt w:val="bullet"/>
@@ -3125,6 +3391,7 @@
   <w:style w:type="character" w:default="1" w:styleId="Domylnaczcionkaakapitu">
     <w:name w:val="Default Paragraph Font"/>
     <w:uiPriority w:val="1"/>
+    <w:semiHidden/>
     <w:unhideWhenUsed/>
   </w:style>
   <w:style w:type="table" w:default="1" w:styleId="Standardowy">

</xml_diff>

<commit_message>
added part of documentation
</commit_message>
<xml_diff>
--- a/dokumentacja.docx
+++ b/dokumentacja.docx
@@ -53,8 +53,13 @@
         <w:jc w:val="center"/>
       </w:pPr>
       <w:r>
-        <w:t>Jan Stobnicki</w:t>
-      </w:r>
+        <w:t xml:space="preserve">Jan </w:t>
+      </w:r>
+      <w:proofErr w:type="spellStart"/>
+      <w:r>
+        <w:t>Stobnicki</w:t>
+      </w:r>
+      <w:proofErr w:type="spellEnd"/>
     </w:p>
     <w:p>
       <w:pPr>
@@ -107,6 +112,7 @@
         </w:rPr>
         <w:t>W ramach inicjalizacji budowany jest graf DAG (</w:t>
       </w:r>
+      <w:proofErr w:type="spellStart"/>
       <w:r>
         <w:rPr>
           <w:rStyle w:val="Uwydatnienie"/>
@@ -114,11 +120,52 @@
           <w:color w:val="202122"/>
           <w:shd w:val="clear" w:color="auto" w:fill="FFFFFF"/>
         </w:rPr>
-        <w:t>directed acyclic graph</w:t>
-      </w:r>
-      <w:r>
-        <w:rPr>
+        <w:t>directed</w:t>
+      </w:r>
+      <w:proofErr w:type="spellEnd"/>
+      <w:r>
+        <w:rPr>
+          <w:rStyle w:val="Uwydatnienie"/>
           <w:rFonts w:cstheme="minorHAnsi"/>
+          <w:color w:val="202122"/>
+          <w:shd w:val="clear" w:color="auto" w:fill="FFFFFF"/>
+        </w:rPr>
+        <w:t xml:space="preserve"> </w:t>
+      </w:r>
+      <w:proofErr w:type="spellStart"/>
+      <w:r>
+        <w:rPr>
+          <w:rStyle w:val="Uwydatnienie"/>
+          <w:rFonts w:cstheme="minorHAnsi"/>
+          <w:color w:val="202122"/>
+          <w:shd w:val="clear" w:color="auto" w:fill="FFFFFF"/>
+        </w:rPr>
+        <w:t>acyclic</w:t>
+      </w:r>
+      <w:proofErr w:type="spellEnd"/>
+      <w:r>
+        <w:rPr>
+          <w:rStyle w:val="Uwydatnienie"/>
+          <w:rFonts w:cstheme="minorHAnsi"/>
+          <w:color w:val="202122"/>
+          <w:shd w:val="clear" w:color="auto" w:fill="FFFFFF"/>
+        </w:rPr>
+        <w:t xml:space="preserve"> </w:t>
+      </w:r>
+      <w:proofErr w:type="spellStart"/>
+      <w:r>
+        <w:rPr>
+          <w:rStyle w:val="Uwydatnienie"/>
+          <w:rFonts w:cstheme="minorHAnsi"/>
+          <w:color w:val="202122"/>
+          <w:shd w:val="clear" w:color="auto" w:fill="FFFFFF"/>
+        </w:rPr>
+        <w:t>graph</w:t>
+      </w:r>
+      <w:proofErr w:type="spellEnd"/>
+      <w:r>
+        <w:rPr>
+          <w:rFonts w:cstheme="minorHAnsi"/>
         </w:rPr>
         <w:t>)</w:t>
       </w:r>
@@ -145,15 +192,39 @@
     </w:p>
     <w:p>
       <w:r>
-        <w:t xml:space="preserve">Implementacje algorytmu przygotowano w języku Python. Główna część algorytmu znajduje się w pliku algo.py. </w:t>
-      </w:r>
-      <w:r>
-        <w:t>Struktury danych znajdują się pliku structures.py. W pliku visualizer.py znajduje klasa Visualizer, dzięki której program będzie wyświetlał wyniki działania algorytmu. Wykorzystaliśmy zaproponowaną bibliotekę graficzną, która znajduje się w pliku lib.py.</w:t>
-      </w:r>
-    </w:p>
-    <w:p>
-      <w:r>
-        <w:t xml:space="preserve">Projekt znajduje się na githubie: </w:t>
+        <w:t xml:space="preserve">Implementacje algorytmu przygotowano w języku </w:t>
+      </w:r>
+      <w:proofErr w:type="spellStart"/>
+      <w:r>
+        <w:t>Python</w:t>
+      </w:r>
+      <w:proofErr w:type="spellEnd"/>
+      <w:r>
+        <w:t xml:space="preserve">. Główna część algorytmu znajduje się w pliku algo.py. </w:t>
+      </w:r>
+      <w:r>
+        <w:t xml:space="preserve">Struktury danych znajdują się pliku structures.py. W pliku visualizer.py znajduje klasa </w:t>
+      </w:r>
+      <w:proofErr w:type="spellStart"/>
+      <w:r>
+        <w:t>Visualizer</w:t>
+      </w:r>
+      <w:proofErr w:type="spellEnd"/>
+      <w:r>
+        <w:t>, dzięki której program będzie wyświetlał wyniki działania algorytmu. Wykorzystaliśmy zaproponowaną bibliotekę graficzną, która znajduje się w pliku lib.py.</w:t>
+      </w:r>
+    </w:p>
+    <w:p>
+      <w:r>
+        <w:t xml:space="preserve">Projekt znajduje się na </w:t>
+      </w:r>
+      <w:proofErr w:type="spellStart"/>
+      <w:r>
+        <w:t>githubie</w:t>
+      </w:r>
+      <w:proofErr w:type="spellEnd"/>
+      <w:r>
+        <w:t xml:space="preserve">: </w:t>
       </w:r>
       <w:hyperlink r:id="rId7" w:history="1">
         <w:r>
@@ -219,9 +290,11 @@
           <w:numId w:val="3"/>
         </w:numPr>
       </w:pPr>
+      <w:proofErr w:type="spellStart"/>
       <w:r>
         <w:t>ui.plot_utils</w:t>
       </w:r>
+      <w:proofErr w:type="spellEnd"/>
     </w:p>
     <w:p>
       <w:pPr>
@@ -231,9 +304,11 @@
           <w:numId w:val="3"/>
         </w:numPr>
       </w:pPr>
+      <w:proofErr w:type="spellStart"/>
       <w:r>
         <w:t>ui.visualizer</w:t>
       </w:r>
+      <w:proofErr w:type="spellEnd"/>
     </w:p>
     <w:p>
       <w:pPr>
@@ -243,9 +318,11 @@
           <w:numId w:val="3"/>
         </w:numPr>
       </w:pPr>
+      <w:proofErr w:type="spellStart"/>
       <w:r>
         <w:t>structures</w:t>
       </w:r>
+      <w:proofErr w:type="spellEnd"/>
     </w:p>
     <w:p>
       <w:pPr>
@@ -255,8 +332,13 @@
           <w:numId w:val="3"/>
         </w:numPr>
       </w:pPr>
-      <w:r>
-        <w:t>main:</w:t>
+      <w:proofErr w:type="spellStart"/>
+      <w:r>
+        <w:t>main</w:t>
+      </w:r>
+      <w:proofErr w:type="spellEnd"/>
+      <w:r>
+        <w:t>:</w:t>
       </w:r>
     </w:p>
     <w:p>
@@ -279,9 +361,11 @@
           <w:numId w:val="3"/>
         </w:numPr>
       </w:pPr>
+      <w:proofErr w:type="spellStart"/>
       <w:r>
         <w:t>ui.plot_utils</w:t>
       </w:r>
+      <w:proofErr w:type="spellEnd"/>
     </w:p>
     <w:p>
       <w:pPr>
@@ -291,9 +375,11 @@
           <w:numId w:val="3"/>
         </w:numPr>
       </w:pPr>
+      <w:proofErr w:type="spellStart"/>
       <w:r>
         <w:t>ui.visualizer</w:t>
       </w:r>
+      <w:proofErr w:type="spellEnd"/>
     </w:p>
     <w:p>
       <w:pPr>
@@ -303,9 +389,11 @@
           <w:numId w:val="3"/>
         </w:numPr>
       </w:pPr>
+      <w:proofErr w:type="spellStart"/>
       <w:r>
         <w:t>structures</w:t>
       </w:r>
+      <w:proofErr w:type="spellEnd"/>
     </w:p>
     <w:p>
       <w:pPr>
@@ -315,8 +403,13 @@
           <w:numId w:val="3"/>
         </w:numPr>
       </w:pPr>
-      <w:r>
-        <w:t>structures:</w:t>
+      <w:proofErr w:type="spellStart"/>
+      <w:r>
+        <w:t>structures</w:t>
+      </w:r>
+      <w:proofErr w:type="spellEnd"/>
+      <w:r>
+        <w:t>:</w:t>
       </w:r>
     </w:p>
     <w:p>
@@ -327,9 +420,11 @@
           <w:numId w:val="3"/>
         </w:numPr>
       </w:pPr>
+      <w:proofErr w:type="spellStart"/>
       <w:r>
         <w:t>utils</w:t>
       </w:r>
+      <w:proofErr w:type="spellEnd"/>
     </w:p>
     <w:p>
       <w:pPr>
@@ -339,8 +434,13 @@
           <w:numId w:val="3"/>
         </w:numPr>
       </w:pPr>
-      <w:r>
-        <w:t>utils:</w:t>
+      <w:proofErr w:type="spellStart"/>
+      <w:r>
+        <w:t>utils</w:t>
+      </w:r>
+      <w:proofErr w:type="spellEnd"/>
+      <w:r>
+        <w:t>:</w:t>
       </w:r>
     </w:p>
     <w:p>
@@ -351,9 +451,11 @@
           <w:numId w:val="3"/>
         </w:numPr>
       </w:pPr>
+      <w:proofErr w:type="spellStart"/>
       <w:r>
         <w:t>typing</w:t>
       </w:r>
+      <w:proofErr w:type="spellEnd"/>
     </w:p>
     <w:p>
       <w:pPr>
@@ -363,8 +465,13 @@
           <w:numId w:val="3"/>
         </w:numPr>
       </w:pPr>
-      <w:r>
-        <w:t>ui.plot_utils:</w:t>
+      <w:proofErr w:type="spellStart"/>
+      <w:r>
+        <w:t>ui.plot_utils</w:t>
+      </w:r>
+      <w:proofErr w:type="spellEnd"/>
+      <w:r>
+        <w:t>:</w:t>
       </w:r>
     </w:p>
     <w:p>
@@ -375,9 +482,11 @@
           <w:numId w:val="3"/>
         </w:numPr>
       </w:pPr>
+      <w:proofErr w:type="spellStart"/>
       <w:r>
         <w:t>structures</w:t>
       </w:r>
+      <w:proofErr w:type="spellEnd"/>
     </w:p>
     <w:p>
       <w:pPr>
@@ -387,9 +496,11 @@
           <w:numId w:val="3"/>
         </w:numPr>
       </w:pPr>
+      <w:proofErr w:type="spellStart"/>
       <w:r>
         <w:t>random</w:t>
       </w:r>
+      <w:proofErr w:type="spellEnd"/>
     </w:p>
     <w:p>
       <w:pPr>
@@ -399,9 +510,11 @@
           <w:numId w:val="3"/>
         </w:numPr>
       </w:pPr>
+      <w:proofErr w:type="spellStart"/>
       <w:r>
         <w:t>ui.visualizer</w:t>
       </w:r>
+      <w:proofErr w:type="spellEnd"/>
     </w:p>
     <w:p>
       <w:pPr>
@@ -423,9 +536,11 @@
           <w:numId w:val="3"/>
         </w:numPr>
       </w:pPr>
+      <w:proofErr w:type="spellStart"/>
       <w:r>
         <w:t>utils</w:t>
       </w:r>
+      <w:proofErr w:type="spellEnd"/>
     </w:p>
     <w:p>
       <w:pPr>
@@ -453,8 +568,16 @@
         <w:rPr>
           <w:color w:val="auto"/>
         </w:rPr>
-        <w:t>Moduł: structures</w:t>
-      </w:r>
+        <w:t xml:space="preserve">Moduł: </w:t>
+      </w:r>
+      <w:proofErr w:type="spellStart"/>
+      <w:r>
+        <w:rPr>
+          <w:color w:val="auto"/>
+        </w:rPr>
+        <w:t>structures</w:t>
+      </w:r>
+      <w:proofErr w:type="spellEnd"/>
     </w:p>
     <w:p>
       <w:pPr>
@@ -510,8 +633,13 @@
           <w:numId w:val="4"/>
         </w:numPr>
       </w:pPr>
-      <w:r>
-        <w:t>XNode – wierzchołek drzewa DAG reprezentujący punkt</w:t>
+      <w:proofErr w:type="spellStart"/>
+      <w:r>
+        <w:t>XNode</w:t>
+      </w:r>
+      <w:proofErr w:type="spellEnd"/>
+      <w:r>
+        <w:t xml:space="preserve"> – wierzchołek drzewa DAG reprezentujący punkt</w:t>
       </w:r>
     </w:p>
     <w:p>
@@ -522,8 +650,13 @@
           <w:numId w:val="4"/>
         </w:numPr>
       </w:pPr>
-      <w:r>
-        <w:t>YNode - wierzchołek drzewa DAG reprezentujący odcinek</w:t>
+      <w:proofErr w:type="spellStart"/>
+      <w:r>
+        <w:t>YNode</w:t>
+      </w:r>
+      <w:proofErr w:type="spellEnd"/>
+      <w:r>
+        <w:t xml:space="preserve"> - wierzchołek drzewa DAG reprezentujący odcinek</w:t>
       </w:r>
     </w:p>
     <w:p>
@@ -534,8 +667,13 @@
           <w:numId w:val="4"/>
         </w:numPr>
       </w:pPr>
-      <w:r>
-        <w:t>YNode - wierzchołek drzewa DAG reprezentujący odcinek</w:t>
+      <w:proofErr w:type="spellStart"/>
+      <w:r>
+        <w:t>YNode</w:t>
+      </w:r>
+      <w:proofErr w:type="spellEnd"/>
+      <w:r>
+        <w:t xml:space="preserve"> - wierzchołek drzewa DAG reprezentujący odcinek</w:t>
       </w:r>
     </w:p>
     <w:p>
@@ -546,8 +684,25 @@
           <w:numId w:val="4"/>
         </w:numPr>
       </w:pPr>
-      <w:r>
-        <w:t>TrapezoidNode - wierzchołek drzewa DAG reprezentujący trapez</w:t>
+      <w:proofErr w:type="spellStart"/>
+      <w:r>
+        <w:t>TrapezoidNode</w:t>
+      </w:r>
+      <w:proofErr w:type="spellEnd"/>
+      <w:r>
+        <w:t xml:space="preserve"> - wierzchołek drzewa DAG reprezentujący trapez</w:t>
+      </w:r>
+    </w:p>
+    <w:p>
+      <w:pPr>
+        <w:pStyle w:val="Akapitzlist"/>
+        <w:numPr>
+          <w:ilvl w:val="0"/>
+          <w:numId w:val="4"/>
+        </w:numPr>
+      </w:pPr>
+      <w:r>
+        <w:t>Dag – klasa trzymająca referencje do korzenia grafu</w:t>
       </w:r>
     </w:p>
     <w:p>
@@ -566,11 +721,75 @@
           <w:lang w:val="en-GB"/>
         </w:rPr>
       </w:pPr>
-      <w:r>
-        <w:rPr>
-          <w:lang w:val="en-GB"/>
-        </w:rPr>
-        <w:t>createTrapezoid(topSegment, bottomSegment, leftPoint, rightPoint)</w:t>
+      <w:proofErr w:type="spellStart"/>
+      <w:r>
+        <w:rPr>
+          <w:lang w:val="en-GB"/>
+        </w:rPr>
+        <w:t>createTrapezoid</w:t>
+      </w:r>
+      <w:proofErr w:type="spellEnd"/>
+      <w:r>
+        <w:rPr>
+          <w:lang w:val="en-GB"/>
+        </w:rPr>
+        <w:t>(</w:t>
+      </w:r>
+      <w:proofErr w:type="spellStart"/>
+      <w:r>
+        <w:rPr>
+          <w:lang w:val="en-GB"/>
+        </w:rPr>
+        <w:t>topSegment</w:t>
+      </w:r>
+      <w:proofErr w:type="spellEnd"/>
+      <w:r>
+        <w:rPr>
+          <w:lang w:val="en-GB"/>
+        </w:rPr>
+        <w:t xml:space="preserve">, </w:t>
+      </w:r>
+      <w:proofErr w:type="spellStart"/>
+      <w:r>
+        <w:rPr>
+          <w:lang w:val="en-GB"/>
+        </w:rPr>
+        <w:t>bottomSegment</w:t>
+      </w:r>
+      <w:proofErr w:type="spellEnd"/>
+      <w:r>
+        <w:rPr>
+          <w:lang w:val="en-GB"/>
+        </w:rPr>
+        <w:t xml:space="preserve">, </w:t>
+      </w:r>
+      <w:proofErr w:type="spellStart"/>
+      <w:r>
+        <w:rPr>
+          <w:lang w:val="en-GB"/>
+        </w:rPr>
+        <w:t>leftPoint</w:t>
+      </w:r>
+      <w:proofErr w:type="spellEnd"/>
+      <w:r>
+        <w:rPr>
+          <w:lang w:val="en-GB"/>
+        </w:rPr>
+        <w:t xml:space="preserve">, </w:t>
+      </w:r>
+      <w:proofErr w:type="spellStart"/>
+      <w:r>
+        <w:rPr>
+          <w:lang w:val="en-GB"/>
+        </w:rPr>
+        <w:t>rightPoint</w:t>
+      </w:r>
+      <w:proofErr w:type="spellEnd"/>
+      <w:r>
+        <w:rPr>
+          <w:lang w:val="en-GB"/>
+        </w:rPr>
+        <w:t>)</w:t>
       </w:r>
       <w:r>
         <w:rPr>
@@ -586,11 +805,19 @@
           <w:lang w:val="en-GB"/>
         </w:rPr>
       </w:pPr>
-      <w:r>
-        <w:rPr>
-          <w:lang w:val="en-GB"/>
-        </w:rPr>
-        <w:t>Argumenty:</w:t>
+      <w:proofErr w:type="spellStart"/>
+      <w:r>
+        <w:rPr>
+          <w:lang w:val="en-GB"/>
+        </w:rPr>
+        <w:t>Argumenty</w:t>
+      </w:r>
+      <w:proofErr w:type="spellEnd"/>
+      <w:r>
+        <w:rPr>
+          <w:lang w:val="en-GB"/>
+        </w:rPr>
+        <w:t>:</w:t>
       </w:r>
     </w:p>
     <w:p>
@@ -604,12 +831,56 @@
           <w:lang w:val="en-GB"/>
         </w:rPr>
       </w:pPr>
-      <w:r>
-        <w:rPr>
-          <w:lang w:val="en-GB"/>
-        </w:rPr>
-        <w:t>topSegment: górny odcinek trapezu</w:t>
-      </w:r>
+      <w:proofErr w:type="spellStart"/>
+      <w:r>
+        <w:rPr>
+          <w:lang w:val="en-GB"/>
+        </w:rPr>
+        <w:t>topSegment</w:t>
+      </w:r>
+      <w:proofErr w:type="spellEnd"/>
+      <w:r>
+        <w:rPr>
+          <w:lang w:val="en-GB"/>
+        </w:rPr>
+        <w:t xml:space="preserve">: </w:t>
+      </w:r>
+      <w:proofErr w:type="spellStart"/>
+      <w:r>
+        <w:rPr>
+          <w:lang w:val="en-GB"/>
+        </w:rPr>
+        <w:t>górny</w:t>
+      </w:r>
+      <w:proofErr w:type="spellEnd"/>
+      <w:r>
+        <w:rPr>
+          <w:lang w:val="en-GB"/>
+        </w:rPr>
+        <w:t xml:space="preserve"> </w:t>
+      </w:r>
+      <w:proofErr w:type="spellStart"/>
+      <w:r>
+        <w:rPr>
+          <w:lang w:val="en-GB"/>
+        </w:rPr>
+        <w:t>odcinek</w:t>
+      </w:r>
+      <w:proofErr w:type="spellEnd"/>
+      <w:r>
+        <w:rPr>
+          <w:lang w:val="en-GB"/>
+        </w:rPr>
+        <w:t xml:space="preserve"> </w:t>
+      </w:r>
+      <w:proofErr w:type="spellStart"/>
+      <w:r>
+        <w:rPr>
+          <w:lang w:val="en-GB"/>
+        </w:rPr>
+        <w:t>trapezu</w:t>
+      </w:r>
+      <w:proofErr w:type="spellEnd"/>
     </w:p>
     <w:p>
       <w:pPr>
@@ -622,17 +893,47 @@
           <w:lang w:val="en-GB"/>
         </w:rPr>
       </w:pPr>
+      <w:proofErr w:type="spellStart"/>
       <w:r>
         <w:rPr>
           <w:lang w:val="en-GB"/>
         </w:rPr>
         <w:t>bottomSegment</w:t>
       </w:r>
-      <w:r>
-        <w:rPr>
-          <w:lang w:val="en-GB"/>
-        </w:rPr>
-        <w:t>: dolny odcinek trapeze</w:t>
+      <w:proofErr w:type="spellEnd"/>
+      <w:r>
+        <w:rPr>
+          <w:lang w:val="en-GB"/>
+        </w:rPr>
+        <w:t xml:space="preserve">: </w:t>
+      </w:r>
+      <w:proofErr w:type="spellStart"/>
+      <w:r>
+        <w:rPr>
+          <w:lang w:val="en-GB"/>
+        </w:rPr>
+        <w:t>dolny</w:t>
+      </w:r>
+      <w:proofErr w:type="spellEnd"/>
+      <w:r>
+        <w:rPr>
+          <w:lang w:val="en-GB"/>
+        </w:rPr>
+        <w:t xml:space="preserve"> </w:t>
+      </w:r>
+      <w:proofErr w:type="spellStart"/>
+      <w:r>
+        <w:rPr>
+          <w:lang w:val="en-GB"/>
+        </w:rPr>
+        <w:t>odcinek</w:t>
+      </w:r>
+      <w:proofErr w:type="spellEnd"/>
+      <w:r>
+        <w:rPr>
+          <w:lang w:val="en-GB"/>
+        </w:rPr>
+        <w:t xml:space="preserve"> trapeze</w:t>
       </w:r>
     </w:p>
     <w:p>
@@ -643,8 +944,13 @@
           <w:numId w:val="6"/>
         </w:numPr>
       </w:pPr>
-      <w:r>
-        <w:t xml:space="preserve">leftPoint: punkt na trapezie o </w:t>
+      <w:proofErr w:type="spellStart"/>
+      <w:r>
+        <w:t>leftPoint</w:t>
+      </w:r>
+      <w:proofErr w:type="spellEnd"/>
+      <w:r>
+        <w:t xml:space="preserve">: punkt na trapezie o </w:t>
       </w:r>
       <w:r>
         <w:t>najmniejszej współrzędnej x</w:t>
@@ -658,8 +964,13 @@
           <w:numId w:val="6"/>
         </w:numPr>
       </w:pPr>
-      <w:r>
-        <w:t xml:space="preserve">rightPoint: </w:t>
+      <w:proofErr w:type="spellStart"/>
+      <w:r>
+        <w:t>rightPoint</w:t>
+      </w:r>
+      <w:proofErr w:type="spellEnd"/>
+      <w:r>
+        <w:t xml:space="preserve">: </w:t>
       </w:r>
       <w:r>
         <w:t xml:space="preserve">punkt na trapezie o </w:t>
@@ -673,8 +984,13 @@
         <w:ind w:left="720"/>
       </w:pPr>
       <w:r>
-        <w:t>Wartość zwracana: obiekt klasy TrapezoidNode</w:t>
-      </w:r>
+        <w:t xml:space="preserve">Wartość zwracana: obiekt klasy </w:t>
+      </w:r>
+      <w:proofErr w:type="spellStart"/>
+      <w:r>
+        <w:t>TrapezoidNode</w:t>
+      </w:r>
+      <w:proofErr w:type="spellEnd"/>
     </w:p>
     <w:p>
       <w:pPr>
@@ -719,57 +1035,49 @@
         <w:rPr>
           <w:lang w:val="en-GB"/>
         </w:rPr>
-        <w:t>__init__</w:t>
-      </w:r>
-      <w:r>
-        <w:rPr>
-          <w:lang w:val="en-GB"/>
-        </w:rPr>
-        <w:t>(self, name, x, y)</w:t>
-      </w:r>
-    </w:p>
-    <w:p>
-      <w:pPr>
-        <w:pStyle w:val="Akapitzlist"/>
-        <w:rPr>
-          <w:lang w:val="en-GB"/>
-        </w:rPr>
-      </w:pPr>
-      <w:r>
-        <w:rPr>
-          <w:lang w:val="en-GB"/>
-        </w:rPr>
-        <w:t>Argumenty:</w:t>
-      </w:r>
-    </w:p>
-    <w:p>
-      <w:pPr>
-        <w:pStyle w:val="Akapitzlist"/>
-        <w:numPr>
-          <w:ilvl w:val="1"/>
-          <w:numId w:val="6"/>
-        </w:numPr>
-        <w:rPr>
-          <w:lang w:val="en-GB"/>
-        </w:rPr>
-      </w:pPr>
-      <w:r>
-        <w:rPr>
-          <w:lang w:val="en-GB"/>
-        </w:rPr>
-        <w:t>name</w:t>
-      </w:r>
-      <w:r>
-        <w:rPr>
-          <w:lang w:val="en-GB"/>
-        </w:rPr>
-        <w:t xml:space="preserve">: </w:t>
-      </w:r>
-      <w:r>
-        <w:rPr>
-          <w:lang w:val="en-GB"/>
-        </w:rPr>
-        <w:t>nazwa punktu</w:t>
+        <w:t>__</w:t>
+      </w:r>
+      <w:proofErr w:type="spellStart"/>
+      <w:r>
+        <w:rPr>
+          <w:lang w:val="en-GB"/>
+        </w:rPr>
+        <w:t>init</w:t>
+      </w:r>
+      <w:proofErr w:type="spellEnd"/>
+      <w:r>
+        <w:rPr>
+          <w:lang w:val="en-GB"/>
+        </w:rPr>
+        <w:t>__</w:t>
+      </w:r>
+      <w:r>
+        <w:rPr>
+          <w:lang w:val="en-GB"/>
+        </w:rPr>
+        <w:t>(self, x, y)</w:t>
+      </w:r>
+    </w:p>
+    <w:p>
+      <w:pPr>
+        <w:pStyle w:val="Akapitzlist"/>
+        <w:rPr>
+          <w:lang w:val="en-GB"/>
+        </w:rPr>
+      </w:pPr>
+      <w:proofErr w:type="spellStart"/>
+      <w:r>
+        <w:rPr>
+          <w:lang w:val="en-GB"/>
+        </w:rPr>
+        <w:t>Argumenty</w:t>
+      </w:r>
+      <w:proofErr w:type="spellEnd"/>
+      <w:r>
+        <w:rPr>
+          <w:lang w:val="en-GB"/>
+        </w:rPr>
+        <w:t>:</w:t>
       </w:r>
     </w:p>
     <w:p>
@@ -824,12 +1132,14 @@
           <w:lang w:val="en-GB"/>
         </w:rPr>
       </w:pPr>
+      <w:proofErr w:type="spellStart"/>
       <w:r>
         <w:rPr>
           <w:lang w:val="en-GB"/>
         </w:rPr>
         <w:t>toList</w:t>
       </w:r>
+      <w:proofErr w:type="spellEnd"/>
       <w:r>
         <w:rPr>
           <w:lang w:val="en-GB"/>
@@ -844,12 +1154,28 @@
           <w:lang w:val="en-GB"/>
         </w:rPr>
       </w:pPr>
-      <w:r>
-        <w:rPr>
-          <w:lang w:val="en-GB"/>
-        </w:rPr>
-        <w:t>Argumenty: brak</w:t>
-      </w:r>
+      <w:proofErr w:type="spellStart"/>
+      <w:r>
+        <w:rPr>
+          <w:lang w:val="en-GB"/>
+        </w:rPr>
+        <w:t>Argumenty</w:t>
+      </w:r>
+      <w:proofErr w:type="spellEnd"/>
+      <w:r>
+        <w:rPr>
+          <w:lang w:val="en-GB"/>
+        </w:rPr>
+        <w:t xml:space="preserve">: </w:t>
+      </w:r>
+      <w:proofErr w:type="spellStart"/>
+      <w:r>
+        <w:rPr>
+          <w:lang w:val="en-GB"/>
+        </w:rPr>
+        <w:t>brak</w:t>
+      </w:r>
+      <w:proofErr w:type="spellEnd"/>
     </w:p>
     <w:p>
       <w:pPr>
@@ -890,12 +1216,28 @@
           <w:lang w:val="en-GB"/>
         </w:rPr>
       </w:pPr>
-      <w:r>
-        <w:rPr>
-          <w:lang w:val="en-GB"/>
-        </w:rPr>
-        <w:t>Argumenty: brak</w:t>
-      </w:r>
+      <w:proofErr w:type="spellStart"/>
+      <w:r>
+        <w:rPr>
+          <w:lang w:val="en-GB"/>
+        </w:rPr>
+        <w:t>Argumenty</w:t>
+      </w:r>
+      <w:proofErr w:type="spellEnd"/>
+      <w:r>
+        <w:rPr>
+          <w:lang w:val="en-GB"/>
+        </w:rPr>
+        <w:t xml:space="preserve">: </w:t>
+      </w:r>
+      <w:proofErr w:type="spellStart"/>
+      <w:r>
+        <w:rPr>
+          <w:lang w:val="en-GB"/>
+        </w:rPr>
+        <w:t>brak</w:t>
+      </w:r>
+      <w:proofErr w:type="spellEnd"/>
     </w:p>
     <w:p>
       <w:pPr>
@@ -927,11 +1269,18 @@
           <w:color w:val="auto"/>
         </w:rPr>
       </w:pPr>
-      <w:r>
+    </w:p>
+    <w:p>
+      <w:pPr>
+        <w:pStyle w:val="Nagwek2"/>
         <w:rPr>
           <w:color w:val="auto"/>
         </w:rPr>
-        <w:lastRenderedPageBreak/>
+      </w:pPr>
+      <w:r>
+        <w:rPr>
+          <w:color w:val="auto"/>
+        </w:rPr>
         <w:t>3.3 Klasa Segment</w:t>
       </w:r>
     </w:p>
@@ -964,39 +1313,43 @@
         <w:rPr>
           <w:lang w:val="en-GB"/>
         </w:rPr>
-        <w:t>__init__(self, name, p, q)</w:t>
-      </w:r>
-    </w:p>
-    <w:p>
-      <w:pPr>
-        <w:pStyle w:val="Akapitzlist"/>
-        <w:rPr>
-          <w:lang w:val="en-GB"/>
-        </w:rPr>
-      </w:pPr>
-      <w:r>
-        <w:rPr>
-          <w:lang w:val="en-GB"/>
-        </w:rPr>
-        <w:t>Argumenty:</w:t>
-      </w:r>
-    </w:p>
-    <w:p>
-      <w:pPr>
-        <w:pStyle w:val="Akapitzlist"/>
-        <w:numPr>
-          <w:ilvl w:val="1"/>
-          <w:numId w:val="6"/>
-        </w:numPr>
-        <w:rPr>
-          <w:lang w:val="en-GB"/>
-        </w:rPr>
-      </w:pPr>
-      <w:r>
-        <w:rPr>
-          <w:lang w:val="en-GB"/>
-        </w:rPr>
-        <w:t>name: nazwa odcinka</w:t>
+        <w:t>__</w:t>
+      </w:r>
+      <w:proofErr w:type="spellStart"/>
+      <w:r>
+        <w:rPr>
+          <w:lang w:val="en-GB"/>
+        </w:rPr>
+        <w:t>init</w:t>
+      </w:r>
+      <w:proofErr w:type="spellEnd"/>
+      <w:r>
+        <w:rPr>
+          <w:lang w:val="en-GB"/>
+        </w:rPr>
+        <w:t>__(self, p, q)</w:t>
+      </w:r>
+    </w:p>
+    <w:p>
+      <w:pPr>
+        <w:pStyle w:val="Akapitzlist"/>
+        <w:rPr>
+          <w:lang w:val="en-GB"/>
+        </w:rPr>
+      </w:pPr>
+      <w:proofErr w:type="spellStart"/>
+      <w:r>
+        <w:rPr>
+          <w:lang w:val="en-GB"/>
+        </w:rPr>
+        <w:t>Argumenty</w:t>
+      </w:r>
+      <w:proofErr w:type="spellEnd"/>
+      <w:r>
+        <w:rPr>
+          <w:lang w:val="en-GB"/>
+        </w:rPr>
+        <w:t>:</w:t>
       </w:r>
     </w:p>
     <w:p>
@@ -1048,12 +1401,14 @@
           <w:lang w:val="en-GB"/>
         </w:rPr>
       </w:pPr>
+      <w:proofErr w:type="spellStart"/>
       <w:r>
         <w:rPr>
           <w:lang w:val="en-GB"/>
         </w:rPr>
         <w:t>isPointAbove</w:t>
       </w:r>
+      <w:proofErr w:type="spellEnd"/>
       <w:r>
         <w:rPr>
           <w:lang w:val="en-GB"/>
@@ -1080,11 +1435,19 @@
           <w:lang w:val="en-GB"/>
         </w:rPr>
       </w:pPr>
-      <w:r>
-        <w:rPr>
-          <w:lang w:val="en-GB"/>
-        </w:rPr>
-        <w:t>Argumenty:</w:t>
+      <w:proofErr w:type="spellStart"/>
+      <w:r>
+        <w:rPr>
+          <w:lang w:val="en-GB"/>
+        </w:rPr>
+        <w:t>Argumenty</w:t>
+      </w:r>
+      <w:proofErr w:type="spellEnd"/>
+      <w:r>
+        <w:rPr>
+          <w:lang w:val="en-GB"/>
+        </w:rPr>
+        <w:t>:</w:t>
       </w:r>
     </w:p>
     <w:p>
@@ -1102,7 +1465,49 @@
         <w:rPr>
           <w:lang w:val="en-GB"/>
         </w:rPr>
-        <w:t xml:space="preserve">point: punkt na mapie </w:t>
+        <w:t xml:space="preserve">point: </w:t>
+      </w:r>
+      <w:proofErr w:type="spellStart"/>
+      <w:r>
+        <w:rPr>
+          <w:lang w:val="en-GB"/>
+        </w:rPr>
+        <w:t>punkt</w:t>
+      </w:r>
+      <w:proofErr w:type="spellEnd"/>
+      <w:r>
+        <w:rPr>
+          <w:lang w:val="en-GB"/>
+        </w:rPr>
+        <w:t xml:space="preserve"> </w:t>
+      </w:r>
+      <w:proofErr w:type="spellStart"/>
+      <w:r>
+        <w:rPr>
+          <w:lang w:val="en-GB"/>
+        </w:rPr>
+        <w:t>na</w:t>
+      </w:r>
+      <w:proofErr w:type="spellEnd"/>
+      <w:r>
+        <w:rPr>
+          <w:lang w:val="en-GB"/>
+        </w:rPr>
+        <w:t xml:space="preserve"> </w:t>
+      </w:r>
+      <w:proofErr w:type="spellStart"/>
+      <w:r>
+        <w:rPr>
+          <w:lang w:val="en-GB"/>
+        </w:rPr>
+        <w:t>mapie</w:t>
+      </w:r>
+      <w:proofErr w:type="spellEnd"/>
+      <w:r>
+        <w:rPr>
+          <w:lang w:val="en-GB"/>
+        </w:rPr>
+        <w:t xml:space="preserve"> </w:t>
       </w:r>
     </w:p>
     <w:p>
@@ -1110,8 +1515,13 @@
         <w:ind w:left="720"/>
       </w:pPr>
       <w:r>
-        <w:t>Wartość zwracana: wartość bool</w:t>
-      </w:r>
+        <w:t xml:space="preserve">Wartość zwracana: wartość </w:t>
+      </w:r>
+      <w:proofErr w:type="spellStart"/>
+      <w:r>
+        <w:t>bool</w:t>
+      </w:r>
+      <w:proofErr w:type="spellEnd"/>
     </w:p>
     <w:p>
       <w:pPr>
@@ -1124,11 +1534,19 @@
           <w:lang w:val="en-GB"/>
         </w:rPr>
       </w:pPr>
-      <w:r>
-        <w:rPr>
-          <w:lang w:val="en-GB"/>
-        </w:rPr>
-        <w:t>getY(self, x</w:t>
+      <w:proofErr w:type="spellStart"/>
+      <w:r>
+        <w:rPr>
+          <w:lang w:val="en-GB"/>
+        </w:rPr>
+        <w:t>getY</w:t>
+      </w:r>
+      <w:proofErr w:type="spellEnd"/>
+      <w:r>
+        <w:rPr>
+          <w:lang w:val="en-GB"/>
+        </w:rPr>
+        <w:t>(self, x</w:t>
       </w:r>
       <w:r>
         <w:rPr>
@@ -1144,11 +1562,19 @@
           <w:lang w:val="en-GB"/>
         </w:rPr>
       </w:pPr>
-      <w:r>
-        <w:rPr>
-          <w:lang w:val="en-GB"/>
-        </w:rPr>
-        <w:t xml:space="preserve">Argumenty: </w:t>
+      <w:proofErr w:type="spellStart"/>
+      <w:r>
+        <w:rPr>
+          <w:lang w:val="en-GB"/>
+        </w:rPr>
+        <w:t>Argumenty</w:t>
+      </w:r>
+      <w:proofErr w:type="spellEnd"/>
+      <w:r>
+        <w:rPr>
+          <w:lang w:val="en-GB"/>
+        </w:rPr>
+        <w:t xml:space="preserve">: </w:t>
       </w:r>
     </w:p>
     <w:p>
@@ -1166,7 +1592,21 @@
         <w:rPr>
           <w:lang w:val="en-GB"/>
         </w:rPr>
-        <w:t xml:space="preserve">x: wartość x </w:t>
+        <w:t xml:space="preserve">x: </w:t>
+      </w:r>
+      <w:proofErr w:type="spellStart"/>
+      <w:r>
+        <w:rPr>
+          <w:lang w:val="en-GB"/>
+        </w:rPr>
+        <w:t>wartość</w:t>
+      </w:r>
+      <w:proofErr w:type="spellEnd"/>
+      <w:r>
+        <w:rPr>
+          <w:lang w:val="en-GB"/>
+        </w:rPr>
+        <w:t xml:space="preserve"> x </w:t>
       </w:r>
     </w:p>
     <w:p>
@@ -1188,12 +1628,14 @@
           <w:lang w:val="en-GB"/>
         </w:rPr>
       </w:pPr>
+      <w:proofErr w:type="spellStart"/>
       <w:r>
         <w:rPr>
           <w:lang w:val="en-GB"/>
         </w:rPr>
         <w:t>toList</w:t>
       </w:r>
+      <w:proofErr w:type="spellEnd"/>
       <w:r>
         <w:rPr>
           <w:lang w:val="en-GB"/>
@@ -1208,12 +1650,28 @@
           <w:lang w:val="en-GB"/>
         </w:rPr>
       </w:pPr>
-      <w:r>
-        <w:rPr>
-          <w:lang w:val="en-GB"/>
-        </w:rPr>
-        <w:t>Argumenty: brak</w:t>
-      </w:r>
+      <w:proofErr w:type="spellStart"/>
+      <w:r>
+        <w:rPr>
+          <w:lang w:val="en-GB"/>
+        </w:rPr>
+        <w:t>Argumenty</w:t>
+      </w:r>
+      <w:proofErr w:type="spellEnd"/>
+      <w:r>
+        <w:rPr>
+          <w:lang w:val="en-GB"/>
+        </w:rPr>
+        <w:t xml:space="preserve">: </w:t>
+      </w:r>
+      <w:proofErr w:type="spellStart"/>
+      <w:r>
+        <w:rPr>
+          <w:lang w:val="en-GB"/>
+        </w:rPr>
+        <w:t>brak</w:t>
+      </w:r>
+      <w:proofErr w:type="spellEnd"/>
     </w:p>
     <w:p>
       <w:pPr>
@@ -1254,12 +1712,28 @@
           <w:lang w:val="en-GB"/>
         </w:rPr>
       </w:pPr>
-      <w:r>
-        <w:rPr>
-          <w:lang w:val="en-GB"/>
-        </w:rPr>
-        <w:t>Argumenty: brak</w:t>
-      </w:r>
+      <w:proofErr w:type="spellStart"/>
+      <w:r>
+        <w:rPr>
+          <w:lang w:val="en-GB"/>
+        </w:rPr>
+        <w:t>Argumenty</w:t>
+      </w:r>
+      <w:proofErr w:type="spellEnd"/>
+      <w:r>
+        <w:rPr>
+          <w:lang w:val="en-GB"/>
+        </w:rPr>
+        <w:t xml:space="preserve">: </w:t>
+      </w:r>
+      <w:proofErr w:type="spellStart"/>
+      <w:r>
+        <w:rPr>
+          <w:lang w:val="en-GB"/>
+        </w:rPr>
+        <w:t>brak</w:t>
+      </w:r>
+      <w:proofErr w:type="spellEnd"/>
     </w:p>
     <w:p>
       <w:pPr>
@@ -1286,8 +1760,16 @@
         <w:rPr>
           <w:color w:val="auto"/>
         </w:rPr>
-        <w:t>3.4 XNode</w:t>
-      </w:r>
+        <w:t xml:space="preserve">3.4 </w:t>
+      </w:r>
+      <w:proofErr w:type="spellStart"/>
+      <w:r>
+        <w:rPr>
+          <w:color w:val="auto"/>
+        </w:rPr>
+        <w:t>XNode</w:t>
+      </w:r>
+      <w:proofErr w:type="spellEnd"/>
     </w:p>
     <w:p>
       <w:pPr>
@@ -1318,21 +1800,43 @@
         <w:rPr>
           <w:lang w:val="en-GB"/>
         </w:rPr>
-        <w:t>__init__(self, point, left = None, right = None)</w:t>
-      </w:r>
-    </w:p>
-    <w:p>
-      <w:pPr>
-        <w:pStyle w:val="Akapitzlist"/>
-        <w:rPr>
-          <w:lang w:val="en-GB"/>
-        </w:rPr>
-      </w:pPr>
-      <w:r>
-        <w:rPr>
-          <w:lang w:val="en-GB"/>
-        </w:rPr>
-        <w:t>Argumenty:</w:t>
+        <w:t>__</w:t>
+      </w:r>
+      <w:proofErr w:type="spellStart"/>
+      <w:r>
+        <w:rPr>
+          <w:lang w:val="en-GB"/>
+        </w:rPr>
+        <w:t>init</w:t>
+      </w:r>
+      <w:proofErr w:type="spellEnd"/>
+      <w:r>
+        <w:rPr>
+          <w:lang w:val="en-GB"/>
+        </w:rPr>
+        <w:t>__(self, point, left = None, right = None)</w:t>
+      </w:r>
+    </w:p>
+    <w:p>
+      <w:pPr>
+        <w:pStyle w:val="Akapitzlist"/>
+        <w:rPr>
+          <w:lang w:val="en-GB"/>
+        </w:rPr>
+      </w:pPr>
+      <w:proofErr w:type="spellStart"/>
+      <w:r>
+        <w:rPr>
+          <w:lang w:val="en-GB"/>
+        </w:rPr>
+        <w:t>Argumenty</w:t>
+      </w:r>
+      <w:proofErr w:type="spellEnd"/>
+      <w:r>
+        <w:rPr>
+          <w:lang w:val="en-GB"/>
+        </w:rPr>
+        <w:t>:</w:t>
       </w:r>
     </w:p>
     <w:p>
@@ -1347,8 +1851,13 @@
         <w:t>point: punkt na mapie r</w:t>
       </w:r>
       <w:r>
-        <w:t>eprezentowany przez XNode</w:t>
-      </w:r>
+        <w:t xml:space="preserve">eprezentowany przez </w:t>
+      </w:r>
+      <w:proofErr w:type="spellStart"/>
+      <w:r>
+        <w:t>XNode</w:t>
+      </w:r>
+      <w:proofErr w:type="spellEnd"/>
     </w:p>
     <w:p>
       <w:pPr>
@@ -1358,8 +1867,21 @@
           <w:numId w:val="6"/>
         </w:numPr>
       </w:pPr>
-      <w:r>
-        <w:t>left: lewy wierzchołek danego XNoda w grafie DAG</w:t>
+      <w:proofErr w:type="spellStart"/>
+      <w:r>
+        <w:t>left</w:t>
+      </w:r>
+      <w:proofErr w:type="spellEnd"/>
+      <w:r>
+        <w:t xml:space="preserve">: lewy wierzchołek danego </w:t>
+      </w:r>
+      <w:proofErr w:type="spellStart"/>
+      <w:r>
+        <w:t>XNoda</w:t>
+      </w:r>
+      <w:proofErr w:type="spellEnd"/>
+      <w:r>
+        <w:t xml:space="preserve"> w grafie DAG</w:t>
       </w:r>
     </w:p>
     <w:p>
@@ -1370,8 +1892,21 @@
           <w:numId w:val="6"/>
         </w:numPr>
       </w:pPr>
-      <w:r>
-        <w:t>right: prawy wierzchołek danego XNoda w grafie DAG</w:t>
+      <w:proofErr w:type="spellStart"/>
+      <w:r>
+        <w:t>right</w:t>
+      </w:r>
+      <w:proofErr w:type="spellEnd"/>
+      <w:r>
+        <w:t xml:space="preserve">: prawy wierzchołek danego </w:t>
+      </w:r>
+      <w:proofErr w:type="spellStart"/>
+      <w:r>
+        <w:t>XNoda</w:t>
+      </w:r>
+      <w:proofErr w:type="spellEnd"/>
+      <w:r>
+        <w:t xml:space="preserve"> w grafie DAG</w:t>
       </w:r>
     </w:p>
     <w:p>
@@ -1393,11 +1928,19 @@
           <w:lang w:val="en-GB"/>
         </w:rPr>
       </w:pPr>
-      <w:r>
-        <w:rPr>
-          <w:lang w:val="en-GB"/>
-        </w:rPr>
-        <w:t>setLeft(</w:t>
+      <w:proofErr w:type="spellStart"/>
+      <w:r>
+        <w:rPr>
+          <w:lang w:val="en-GB"/>
+        </w:rPr>
+        <w:t>setLeft</w:t>
+      </w:r>
+      <w:proofErr w:type="spellEnd"/>
+      <w:r>
+        <w:rPr>
+          <w:lang w:val="en-GB"/>
+        </w:rPr>
+        <w:t>(</w:t>
       </w:r>
       <w:r>
         <w:rPr>
@@ -1425,11 +1968,19 @@
           <w:lang w:val="en-GB"/>
         </w:rPr>
       </w:pPr>
-      <w:r>
-        <w:rPr>
-          <w:lang w:val="en-GB"/>
-        </w:rPr>
-        <w:t>Argumenty:</w:t>
+      <w:proofErr w:type="spellStart"/>
+      <w:r>
+        <w:rPr>
+          <w:lang w:val="en-GB"/>
+        </w:rPr>
+        <w:t>Argumenty</w:t>
+      </w:r>
+      <w:proofErr w:type="spellEnd"/>
+      <w:r>
+        <w:rPr>
+          <w:lang w:val="en-GB"/>
+        </w:rPr>
+        <w:t>:</w:t>
       </w:r>
     </w:p>
     <w:p>
@@ -1440,9 +1991,19 @@
           <w:numId w:val="6"/>
         </w:numPr>
       </w:pPr>
-      <w:r>
-        <w:t>node: nowy wierzchołek do dodania w grafie DAG jako lewe dziecko danego XNoda</w:t>
-      </w:r>
+      <w:proofErr w:type="spellStart"/>
+      <w:r>
+        <w:t>node</w:t>
+      </w:r>
+      <w:proofErr w:type="spellEnd"/>
+      <w:r>
+        <w:t xml:space="preserve">: nowy wierzchołek do dodania w grafie DAG jako lewe dziecko danego </w:t>
+      </w:r>
+      <w:proofErr w:type="spellStart"/>
+      <w:r>
+        <w:t>XNoda</w:t>
+      </w:r>
+      <w:proofErr w:type="spellEnd"/>
     </w:p>
     <w:p>
       <w:pPr>
@@ -1478,12 +2039,20 @@
           <w:lang w:val="en-GB"/>
         </w:rPr>
       </w:pPr>
+      <w:proofErr w:type="spellStart"/>
       <w:r>
         <w:rPr>
           <w:lang w:val="en-GB"/>
         </w:rPr>
         <w:lastRenderedPageBreak/>
-        <w:t>setRight(</w:t>
+        <w:t>setRight</w:t>
+      </w:r>
+      <w:proofErr w:type="spellEnd"/>
+      <w:r>
+        <w:rPr>
+          <w:lang w:val="en-GB"/>
+        </w:rPr>
+        <w:t>(</w:t>
       </w:r>
       <w:r>
         <w:rPr>
@@ -1511,11 +2080,19 @@
           <w:lang w:val="en-GB"/>
         </w:rPr>
       </w:pPr>
-      <w:r>
-        <w:rPr>
-          <w:lang w:val="en-GB"/>
-        </w:rPr>
-        <w:t>Argumenty:</w:t>
+      <w:proofErr w:type="spellStart"/>
+      <w:r>
+        <w:rPr>
+          <w:lang w:val="en-GB"/>
+        </w:rPr>
+        <w:t>Argumenty</w:t>
+      </w:r>
+      <w:proofErr w:type="spellEnd"/>
+      <w:r>
+        <w:rPr>
+          <w:lang w:val="en-GB"/>
+        </w:rPr>
+        <w:t>:</w:t>
       </w:r>
     </w:p>
     <w:p>
@@ -1526,9 +2103,19 @@
           <w:numId w:val="6"/>
         </w:numPr>
       </w:pPr>
-      <w:r>
-        <w:t>node: nowy wierzchołek do dodania w grafie DAG jako prawe dziecko danego XNoda</w:t>
-      </w:r>
+      <w:proofErr w:type="spellStart"/>
+      <w:r>
+        <w:t>node</w:t>
+      </w:r>
+      <w:proofErr w:type="spellEnd"/>
+      <w:r>
+        <w:t xml:space="preserve">: nowy wierzchołek do dodania w grafie DAG jako prawe dziecko danego </w:t>
+      </w:r>
+      <w:proofErr w:type="spellStart"/>
+      <w:r>
+        <w:t>XNoda</w:t>
+      </w:r>
+      <w:proofErr w:type="spellEnd"/>
     </w:p>
     <w:p>
       <w:pPr>
@@ -1549,8 +2136,16 @@
         <w:rPr>
           <w:color w:val="auto"/>
         </w:rPr>
-        <w:t>3.5 YNode</w:t>
-      </w:r>
+        <w:t xml:space="preserve">3.5 </w:t>
+      </w:r>
+      <w:proofErr w:type="spellStart"/>
+      <w:r>
+        <w:rPr>
+          <w:color w:val="auto"/>
+        </w:rPr>
+        <w:t>YNode</w:t>
+      </w:r>
+      <w:proofErr w:type="spellEnd"/>
     </w:p>
     <w:p>
       <w:pPr>
@@ -1581,7 +2176,21 @@
         <w:rPr>
           <w:lang w:val="en-GB"/>
         </w:rPr>
-        <w:t xml:space="preserve">__init__(self, </w:t>
+        <w:t>__</w:t>
+      </w:r>
+      <w:proofErr w:type="spellStart"/>
+      <w:r>
+        <w:rPr>
+          <w:lang w:val="en-GB"/>
+        </w:rPr>
+        <w:t>init</w:t>
+      </w:r>
+      <w:proofErr w:type="spellEnd"/>
+      <w:r>
+        <w:rPr>
+          <w:lang w:val="en-GB"/>
+        </w:rPr>
+        <w:t xml:space="preserve">__(self, </w:t>
       </w:r>
       <w:r>
         <w:rPr>
@@ -1603,11 +2212,19 @@
           <w:lang w:val="en-GB"/>
         </w:rPr>
       </w:pPr>
-      <w:r>
-        <w:rPr>
-          <w:lang w:val="en-GB"/>
-        </w:rPr>
-        <w:t>Argumenty:</w:t>
+      <w:proofErr w:type="spellStart"/>
+      <w:r>
+        <w:rPr>
+          <w:lang w:val="en-GB"/>
+        </w:rPr>
+        <w:t>Argumenty</w:t>
+      </w:r>
+      <w:proofErr w:type="spellEnd"/>
+      <w:r>
+        <w:rPr>
+          <w:lang w:val="en-GB"/>
+        </w:rPr>
+        <w:t>:</w:t>
       </w:r>
     </w:p>
     <w:p>
@@ -1631,8 +2248,13 @@
         <w:t xml:space="preserve"> na mapie r</w:t>
       </w:r>
       <w:r>
-        <w:t>eprezentowany przez YNode</w:t>
-      </w:r>
+        <w:t xml:space="preserve">eprezentowany przez </w:t>
+      </w:r>
+      <w:proofErr w:type="spellStart"/>
+      <w:r>
+        <w:t>YNode</w:t>
+      </w:r>
+      <w:proofErr w:type="spellEnd"/>
     </w:p>
     <w:p>
       <w:pPr>
@@ -1642,9 +2264,11 @@
           <w:numId w:val="6"/>
         </w:numPr>
       </w:pPr>
+      <w:proofErr w:type="spellStart"/>
       <w:r>
         <w:t>above</w:t>
       </w:r>
+      <w:proofErr w:type="spellEnd"/>
       <w:r>
         <w:t>: wierzchołek będący geometrycznie powyżej danego odcinka</w:t>
       </w:r>
@@ -1657,9 +2281,11 @@
           <w:numId w:val="6"/>
         </w:numPr>
       </w:pPr>
+      <w:proofErr w:type="spellStart"/>
       <w:r>
         <w:t>below</w:t>
       </w:r>
+      <w:proofErr w:type="spellEnd"/>
       <w:r>
         <w:t>: wierzchołek będący geometrycznie poniżej danego odcinka</w:t>
       </w:r>
@@ -1683,11 +2309,19 @@
           <w:lang w:val="en-GB"/>
         </w:rPr>
       </w:pPr>
-      <w:r>
-        <w:rPr>
-          <w:lang w:val="en-GB"/>
-        </w:rPr>
-        <w:t>setBelow(</w:t>
+      <w:proofErr w:type="spellStart"/>
+      <w:r>
+        <w:rPr>
+          <w:lang w:val="en-GB"/>
+        </w:rPr>
+        <w:t>setBelow</w:t>
+      </w:r>
+      <w:proofErr w:type="spellEnd"/>
+      <w:r>
+        <w:rPr>
+          <w:lang w:val="en-GB"/>
+        </w:rPr>
+        <w:t>(</w:t>
       </w:r>
       <w:r>
         <w:rPr>
@@ -1715,11 +2349,19 @@
           <w:lang w:val="en-GB"/>
         </w:rPr>
       </w:pPr>
-      <w:r>
-        <w:rPr>
-          <w:lang w:val="en-GB"/>
-        </w:rPr>
-        <w:t>Argumenty:</w:t>
+      <w:proofErr w:type="spellStart"/>
+      <w:r>
+        <w:rPr>
+          <w:lang w:val="en-GB"/>
+        </w:rPr>
+        <w:t>Argumenty</w:t>
+      </w:r>
+      <w:proofErr w:type="spellEnd"/>
+      <w:r>
+        <w:rPr>
+          <w:lang w:val="en-GB"/>
+        </w:rPr>
+        <w:t>:</w:t>
       </w:r>
     </w:p>
     <w:p>
@@ -1730,9 +2372,19 @@
           <w:numId w:val="6"/>
         </w:numPr>
       </w:pPr>
-      <w:r>
-        <w:t>node: nowy wierzchołek do dodania w grafie DAG jako prawe dziecko danego YNoda</w:t>
-      </w:r>
+      <w:proofErr w:type="spellStart"/>
+      <w:r>
+        <w:t>node</w:t>
+      </w:r>
+      <w:proofErr w:type="spellEnd"/>
+      <w:r>
+        <w:t xml:space="preserve">: nowy wierzchołek do dodania w grafie DAG jako prawe dziecko danego </w:t>
+      </w:r>
+      <w:proofErr w:type="spellStart"/>
+      <w:r>
+        <w:t>YNoda</w:t>
+      </w:r>
+      <w:proofErr w:type="spellEnd"/>
     </w:p>
     <w:p>
       <w:pPr>
@@ -1753,11 +2405,19 @@
           <w:lang w:val="en-GB"/>
         </w:rPr>
       </w:pPr>
-      <w:r>
-        <w:rPr>
-          <w:lang w:val="en-GB"/>
-        </w:rPr>
-        <w:t>setAbove(</w:t>
+      <w:proofErr w:type="spellStart"/>
+      <w:r>
+        <w:rPr>
+          <w:lang w:val="en-GB"/>
+        </w:rPr>
+        <w:t>setAbove</w:t>
+      </w:r>
+      <w:proofErr w:type="spellEnd"/>
+      <w:r>
+        <w:rPr>
+          <w:lang w:val="en-GB"/>
+        </w:rPr>
+        <w:t>(</w:t>
       </w:r>
       <w:r>
         <w:rPr>
@@ -1785,11 +2445,19 @@
           <w:lang w:val="en-GB"/>
         </w:rPr>
       </w:pPr>
-      <w:r>
-        <w:rPr>
-          <w:lang w:val="en-GB"/>
-        </w:rPr>
-        <w:t>Argumenty:</w:t>
+      <w:proofErr w:type="spellStart"/>
+      <w:r>
+        <w:rPr>
+          <w:lang w:val="en-GB"/>
+        </w:rPr>
+        <w:t>Argumenty</w:t>
+      </w:r>
+      <w:proofErr w:type="spellEnd"/>
+      <w:r>
+        <w:rPr>
+          <w:lang w:val="en-GB"/>
+        </w:rPr>
+        <w:t>:</w:t>
       </w:r>
     </w:p>
     <w:p>
@@ -1800,9 +2468,19 @@
           <w:numId w:val="6"/>
         </w:numPr>
       </w:pPr>
-      <w:r>
-        <w:t>node: nowy wierzchołek do dodania w grafie DAG jako lewe dziecko danego YNoda</w:t>
-      </w:r>
+      <w:proofErr w:type="spellStart"/>
+      <w:r>
+        <w:t>node</w:t>
+      </w:r>
+      <w:proofErr w:type="spellEnd"/>
+      <w:r>
+        <w:t xml:space="preserve">: nowy wierzchołek do dodania w grafie DAG jako lewe dziecko danego </w:t>
+      </w:r>
+      <w:proofErr w:type="spellStart"/>
+      <w:r>
+        <w:t>YNoda</w:t>
+      </w:r>
+      <w:proofErr w:type="spellEnd"/>
     </w:p>
     <w:p>
       <w:pPr>
@@ -1823,8 +2501,16 @@
         <w:rPr>
           <w:color w:val="auto"/>
         </w:rPr>
-        <w:t>3.6 TrapezoidNode</w:t>
-      </w:r>
+        <w:t xml:space="preserve">3.6 </w:t>
+      </w:r>
+      <w:proofErr w:type="spellStart"/>
+      <w:r>
+        <w:rPr>
+          <w:color w:val="auto"/>
+        </w:rPr>
+        <w:t>TrapezoidNode</w:t>
+      </w:r>
+      <w:proofErr w:type="spellEnd"/>
     </w:p>
     <w:p>
       <w:pPr>
@@ -1855,13 +2541,83 @@
         <w:rPr>
           <w:lang w:val="en-GB"/>
         </w:rPr>
-        <w:t xml:space="preserve">__init__(self, </w:t>
-      </w:r>
-      <w:r>
-        <w:rPr>
-          <w:lang w:val="en-GB"/>
-        </w:rPr>
-        <w:t>segment, topSegment = None, bottomSegment = None, leftPoint = None, rightPoint = None</w:t>
+        <w:t>__</w:t>
+      </w:r>
+      <w:proofErr w:type="spellStart"/>
+      <w:r>
+        <w:rPr>
+          <w:lang w:val="en-GB"/>
+        </w:rPr>
+        <w:t>init</w:t>
+      </w:r>
+      <w:proofErr w:type="spellEnd"/>
+      <w:r>
+        <w:rPr>
+          <w:lang w:val="en-GB"/>
+        </w:rPr>
+        <w:t xml:space="preserve">__(self, </w:t>
+      </w:r>
+      <w:r>
+        <w:rPr>
+          <w:lang w:val="en-GB"/>
+        </w:rPr>
+        <w:t xml:space="preserve">segment, </w:t>
+      </w:r>
+      <w:proofErr w:type="spellStart"/>
+      <w:r>
+        <w:rPr>
+          <w:lang w:val="en-GB"/>
+        </w:rPr>
+        <w:t>topSegment</w:t>
+      </w:r>
+      <w:proofErr w:type="spellEnd"/>
+      <w:r>
+        <w:rPr>
+          <w:lang w:val="en-GB"/>
+        </w:rPr>
+        <w:t xml:space="preserve"> = None, </w:t>
+      </w:r>
+      <w:proofErr w:type="spellStart"/>
+      <w:r>
+        <w:rPr>
+          <w:lang w:val="en-GB"/>
+        </w:rPr>
+        <w:t>bottomSegment</w:t>
+      </w:r>
+      <w:proofErr w:type="spellEnd"/>
+      <w:r>
+        <w:rPr>
+          <w:lang w:val="en-GB"/>
+        </w:rPr>
+        <w:t xml:space="preserve"> = None, </w:t>
+      </w:r>
+      <w:proofErr w:type="spellStart"/>
+      <w:r>
+        <w:rPr>
+          <w:lang w:val="en-GB"/>
+        </w:rPr>
+        <w:t>leftPoint</w:t>
+      </w:r>
+      <w:proofErr w:type="spellEnd"/>
+      <w:r>
+        <w:rPr>
+          <w:lang w:val="en-GB"/>
+        </w:rPr>
+        <w:t xml:space="preserve"> = None, </w:t>
+      </w:r>
+      <w:proofErr w:type="spellStart"/>
+      <w:r>
+        <w:rPr>
+          <w:lang w:val="en-GB"/>
+        </w:rPr>
+        <w:t>rightPoint</w:t>
+      </w:r>
+      <w:proofErr w:type="spellEnd"/>
+      <w:r>
+        <w:rPr>
+          <w:lang w:val="en-GB"/>
+        </w:rPr>
+        <w:t xml:space="preserve"> = None</w:t>
       </w:r>
       <w:r>
         <w:rPr>
@@ -1877,11 +2633,19 @@
           <w:lang w:val="en-GB"/>
         </w:rPr>
       </w:pPr>
-      <w:r>
-        <w:rPr>
-          <w:lang w:val="en-GB"/>
-        </w:rPr>
-        <w:t>Argumenty:</w:t>
+      <w:proofErr w:type="spellStart"/>
+      <w:r>
+        <w:rPr>
+          <w:lang w:val="en-GB"/>
+        </w:rPr>
+        <w:t>Argumenty</w:t>
+      </w:r>
+      <w:proofErr w:type="spellEnd"/>
+      <w:r>
+        <w:rPr>
+          <w:lang w:val="en-GB"/>
+        </w:rPr>
+        <w:t>:</w:t>
       </w:r>
     </w:p>
     <w:p>
@@ -1892,14 +2656,24 @@
           <w:numId w:val="6"/>
         </w:numPr>
       </w:pPr>
+      <w:proofErr w:type="spellStart"/>
       <w:r>
         <w:t>topSegment</w:t>
       </w:r>
+      <w:proofErr w:type="spellEnd"/>
       <w:r>
         <w:t xml:space="preserve">: </w:t>
       </w:r>
       <w:r>
-        <w:t>odcinek będący górną częscią trapezu</w:t>
+        <w:t xml:space="preserve">odcinek będący górną </w:t>
+      </w:r>
+      <w:proofErr w:type="spellStart"/>
+      <w:r>
+        <w:t>częscią</w:t>
+      </w:r>
+      <w:proofErr w:type="spellEnd"/>
+      <w:r>
+        <w:t xml:space="preserve"> trapezu</w:t>
       </w:r>
     </w:p>
     <w:p>
@@ -1910,14 +2684,24 @@
           <w:numId w:val="6"/>
         </w:numPr>
       </w:pPr>
+      <w:proofErr w:type="spellStart"/>
       <w:r>
         <w:t>bottomSegment</w:t>
       </w:r>
+      <w:proofErr w:type="spellEnd"/>
       <w:r>
         <w:t xml:space="preserve">: </w:t>
       </w:r>
       <w:r>
-        <w:t>odcinek będący dolną częscią trapezu</w:t>
+        <w:t xml:space="preserve">odcinek będący dolną </w:t>
+      </w:r>
+      <w:proofErr w:type="spellStart"/>
+      <w:r>
+        <w:t>częscią</w:t>
+      </w:r>
+      <w:proofErr w:type="spellEnd"/>
+      <w:r>
+        <w:t xml:space="preserve"> trapezu</w:t>
       </w:r>
     </w:p>
     <w:p>
@@ -1928,9 +2712,11 @@
           <w:numId w:val="6"/>
         </w:numPr>
       </w:pPr>
+      <w:proofErr w:type="spellStart"/>
       <w:r>
         <w:t>leftPoint</w:t>
       </w:r>
+      <w:proofErr w:type="spellEnd"/>
       <w:r>
         <w:t>: punkt wyznaczający lewą część trapezu</w:t>
       </w:r>
@@ -1943,8 +2729,13 @@
           <w:numId w:val="6"/>
         </w:numPr>
       </w:pPr>
-      <w:r>
-        <w:t>rightPoint: punkt wyznaczający prawą część trapezu</w:t>
+      <w:proofErr w:type="spellStart"/>
+      <w:r>
+        <w:t>rightPoint</w:t>
+      </w:r>
+      <w:proofErr w:type="spellEnd"/>
+      <w:r>
+        <w:t>: punkt wyznaczający prawą część trapezu</w:t>
       </w:r>
     </w:p>
     <w:p>
@@ -1963,22 +2754,43 @@
           <w:numId w:val="5"/>
         </w:numPr>
       </w:pPr>
-      <w:r>
-        <w:t>containsSegment(self, segment)</w:t>
-      </w:r>
-    </w:p>
-    <w:p>
-      <w:pPr>
-        <w:pStyle w:val="Akapitzlist"/>
-        <w:rPr>
-          <w:lang w:val="en-GB"/>
-        </w:rPr>
-      </w:pPr>
-      <w:r>
-        <w:rPr>
-          <w:lang w:val="en-GB"/>
-        </w:rPr>
-        <w:t>Argumenty:</w:t>
+      <w:proofErr w:type="spellStart"/>
+      <w:r>
+        <w:t>containsSegment</w:t>
+      </w:r>
+      <w:proofErr w:type="spellEnd"/>
+      <w:r>
+        <w:t>(</w:t>
+      </w:r>
+      <w:proofErr w:type="spellStart"/>
+      <w:r>
+        <w:t>self</w:t>
+      </w:r>
+      <w:proofErr w:type="spellEnd"/>
+      <w:r>
+        <w:t>, segment)</w:t>
+      </w:r>
+    </w:p>
+    <w:p>
+      <w:pPr>
+        <w:pStyle w:val="Akapitzlist"/>
+        <w:rPr>
+          <w:lang w:val="en-GB"/>
+        </w:rPr>
+      </w:pPr>
+      <w:proofErr w:type="spellStart"/>
+      <w:r>
+        <w:rPr>
+          <w:lang w:val="en-GB"/>
+        </w:rPr>
+        <w:t>Argumenty</w:t>
+      </w:r>
+      <w:proofErr w:type="spellEnd"/>
+      <w:r>
+        <w:rPr>
+          <w:lang w:val="en-GB"/>
+        </w:rPr>
+        <w:t>:</w:t>
       </w:r>
     </w:p>
     <w:p>
@@ -2004,8 +2816,13 @@
         <w:ind w:left="720"/>
       </w:pPr>
       <w:r>
-        <w:t>Wartość zwracana: bool</w:t>
-      </w:r>
+        <w:t xml:space="preserve">Wartość zwracana: </w:t>
+      </w:r>
+      <w:proofErr w:type="spellStart"/>
+      <w:r>
+        <w:t>bool</w:t>
+      </w:r>
+      <w:proofErr w:type="spellEnd"/>
     </w:p>
     <w:p>
       <w:pPr>
@@ -2015,22 +2832,43 @@
           <w:numId w:val="5"/>
         </w:numPr>
       </w:pPr>
-      <w:r>
-        <w:t>containsPoint(self, point)</w:t>
-      </w:r>
-    </w:p>
-    <w:p>
-      <w:pPr>
-        <w:pStyle w:val="Akapitzlist"/>
-        <w:rPr>
-          <w:lang w:val="en-GB"/>
-        </w:rPr>
-      </w:pPr>
-      <w:r>
-        <w:rPr>
-          <w:lang w:val="en-GB"/>
-        </w:rPr>
-        <w:t>Argumenty:</w:t>
+      <w:proofErr w:type="spellStart"/>
+      <w:r>
+        <w:t>containsPoint</w:t>
+      </w:r>
+      <w:proofErr w:type="spellEnd"/>
+      <w:r>
+        <w:t>(</w:t>
+      </w:r>
+      <w:proofErr w:type="spellStart"/>
+      <w:r>
+        <w:t>self</w:t>
+      </w:r>
+      <w:proofErr w:type="spellEnd"/>
+      <w:r>
+        <w:t>, point)</w:t>
+      </w:r>
+    </w:p>
+    <w:p>
+      <w:pPr>
+        <w:pStyle w:val="Akapitzlist"/>
+        <w:rPr>
+          <w:lang w:val="en-GB"/>
+        </w:rPr>
+      </w:pPr>
+      <w:proofErr w:type="spellStart"/>
+      <w:r>
+        <w:rPr>
+          <w:lang w:val="en-GB"/>
+        </w:rPr>
+        <w:t>Argumenty</w:t>
+      </w:r>
+      <w:proofErr w:type="spellEnd"/>
+      <w:r>
+        <w:rPr>
+          <w:lang w:val="en-GB"/>
+        </w:rPr>
+        <w:t>:</w:t>
       </w:r>
     </w:p>
     <w:p>
@@ -2056,8 +2894,13 @@
         <w:ind w:left="720"/>
       </w:pPr>
       <w:r>
-        <w:t>Wartość zwracana: bool</w:t>
-      </w:r>
+        <w:t xml:space="preserve">Wartość zwracana: </w:t>
+      </w:r>
+      <w:proofErr w:type="spellStart"/>
+      <w:r>
+        <w:t>bool</w:t>
+      </w:r>
+      <w:proofErr w:type="spellEnd"/>
     </w:p>
     <w:p>
       <w:pPr>
@@ -2072,23 +2915,52 @@
           <w:numId w:val="5"/>
         </w:numPr>
       </w:pPr>
+      <w:proofErr w:type="spellStart"/>
       <w:r>
         <w:lastRenderedPageBreak/>
-        <w:t>replacePositionWith(self, dag, node)</w:t>
-      </w:r>
-    </w:p>
-    <w:p>
-      <w:pPr>
-        <w:pStyle w:val="Akapitzlist"/>
-        <w:rPr>
-          <w:lang w:val="en-GB"/>
-        </w:rPr>
-      </w:pPr>
-      <w:r>
-        <w:rPr>
-          <w:lang w:val="en-GB"/>
-        </w:rPr>
-        <w:t>Argumenty:</w:t>
+        <w:t>replacePositionWith</w:t>
+      </w:r>
+      <w:proofErr w:type="spellEnd"/>
+      <w:r>
+        <w:t>(</w:t>
+      </w:r>
+      <w:proofErr w:type="spellStart"/>
+      <w:r>
+        <w:t>self</w:t>
+      </w:r>
+      <w:proofErr w:type="spellEnd"/>
+      <w:r>
+        <w:t xml:space="preserve">, dag, </w:t>
+      </w:r>
+      <w:proofErr w:type="spellStart"/>
+      <w:r>
+        <w:t>node</w:t>
+      </w:r>
+      <w:proofErr w:type="spellEnd"/>
+      <w:r>
+        <w:t>)</w:t>
+      </w:r>
+    </w:p>
+    <w:p>
+      <w:pPr>
+        <w:pStyle w:val="Akapitzlist"/>
+        <w:rPr>
+          <w:lang w:val="en-GB"/>
+        </w:rPr>
+      </w:pPr>
+      <w:proofErr w:type="spellStart"/>
+      <w:r>
+        <w:rPr>
+          <w:lang w:val="en-GB"/>
+        </w:rPr>
+        <w:t>Argumenty</w:t>
+      </w:r>
+      <w:proofErr w:type="spellEnd"/>
+      <w:r>
+        <w:rPr>
+          <w:lang w:val="en-GB"/>
+        </w:rPr>
+        <w:t>:</w:t>
       </w:r>
     </w:p>
     <w:p>
@@ -2117,8 +2989,13 @@
           <w:numId w:val="6"/>
         </w:numPr>
       </w:pPr>
-      <w:r>
-        <w:t>node: wierzchołek</w:t>
+      <w:proofErr w:type="spellStart"/>
+      <w:r>
+        <w:t>node</w:t>
+      </w:r>
+      <w:proofErr w:type="spellEnd"/>
+      <w:r>
+        <w:t>: wierzchołek</w:t>
       </w:r>
     </w:p>
     <w:p>
@@ -2137,52 +3014,2062 @@
           <w:numId w:val="5"/>
         </w:numPr>
       </w:pPr>
-      <w:r>
-        <w:t>toLines(self)</w:t>
-      </w:r>
-    </w:p>
-    <w:p>
-      <w:pPr>
-        <w:pStyle w:val="Akapitzlist"/>
-        <w:rPr>
-          <w:lang w:val="en-GB"/>
-        </w:rPr>
-      </w:pPr>
-      <w:r>
-        <w:rPr>
-          <w:lang w:val="en-GB"/>
-        </w:rPr>
+      <w:proofErr w:type="spellStart"/>
+      <w:r>
+        <w:t>toLines</w:t>
+      </w:r>
+      <w:proofErr w:type="spellEnd"/>
+      <w:r>
+        <w:t>(</w:t>
+      </w:r>
+      <w:proofErr w:type="spellStart"/>
+      <w:r>
+        <w:t>self</w:t>
+      </w:r>
+      <w:proofErr w:type="spellEnd"/>
+      <w:r>
+        <w:t>)</w:t>
+      </w:r>
+    </w:p>
+    <w:p>
+      <w:pPr>
+        <w:pStyle w:val="Akapitzlist"/>
+        <w:rPr>
+          <w:lang w:val="en-GB"/>
+        </w:rPr>
+      </w:pPr>
+      <w:proofErr w:type="spellStart"/>
+      <w:r>
+        <w:rPr>
+          <w:lang w:val="en-GB"/>
+        </w:rPr>
+        <w:t>Argumenty</w:t>
+      </w:r>
+      <w:proofErr w:type="spellEnd"/>
+      <w:r>
+        <w:rPr>
+          <w:lang w:val="en-GB"/>
+        </w:rPr>
+        <w:t>:</w:t>
+      </w:r>
+      <w:r>
+        <w:rPr>
+          <w:lang w:val="en-GB"/>
+        </w:rPr>
+        <w:t xml:space="preserve"> </w:t>
+      </w:r>
+      <w:proofErr w:type="spellStart"/>
+      <w:r>
+        <w:rPr>
+          <w:lang w:val="en-GB"/>
+        </w:rPr>
+        <w:t>brak</w:t>
+      </w:r>
+      <w:proofErr w:type="spellEnd"/>
+    </w:p>
+    <w:p>
+      <w:pPr>
+        <w:ind w:left="720"/>
+      </w:pPr>
+      <w:r>
+        <w:t>Wartość zwracana: 4-elementowa tablica zawierająca odcinki trapezu w formie tablicowej</w:t>
+      </w:r>
+    </w:p>
+    <w:p>
+      <w:pPr>
+        <w:pStyle w:val="Nagwek2"/>
+        <w:rPr>
+          <w:color w:val="auto"/>
+        </w:rPr>
+      </w:pPr>
+      <w:r>
+        <w:rPr>
+          <w:color w:val="auto"/>
+        </w:rPr>
+        <w:t>3.7 Dag</w:t>
+      </w:r>
+    </w:p>
+    <w:p>
+      <w:pPr>
+        <w:pStyle w:val="Nagwek3"/>
+        <w:rPr>
+          <w:color w:val="auto"/>
+        </w:rPr>
+      </w:pPr>
+      <w:r>
+        <w:rPr>
+          <w:color w:val="auto"/>
+        </w:rPr>
+        <w:t>3.7.1 Implementowane metody</w:t>
+      </w:r>
+    </w:p>
+    <w:p>
+      <w:pPr>
+        <w:pStyle w:val="Akapitzlist"/>
+        <w:numPr>
+          <w:ilvl w:val="0"/>
+          <w:numId w:val="5"/>
+        </w:numPr>
+        <w:rPr>
+          <w:lang w:val="en-GB"/>
+        </w:rPr>
+      </w:pPr>
+      <w:r>
+        <w:rPr>
+          <w:lang w:val="en-GB"/>
+        </w:rPr>
+        <w:t>__</w:t>
+      </w:r>
+      <w:proofErr w:type="spellStart"/>
+      <w:r>
+        <w:rPr>
+          <w:lang w:val="en-GB"/>
+        </w:rPr>
+        <w:t>init</w:t>
+      </w:r>
+      <w:proofErr w:type="spellEnd"/>
+      <w:r>
+        <w:rPr>
+          <w:lang w:val="en-GB"/>
+        </w:rPr>
+        <w:t xml:space="preserve">__(self, </w:t>
+      </w:r>
+      <w:r>
+        <w:rPr>
+          <w:lang w:val="en-GB"/>
+        </w:rPr>
+        <w:t>root</w:t>
+      </w:r>
+      <w:r>
+        <w:rPr>
+          <w:lang w:val="en-GB"/>
+        </w:rPr>
+        <w:t>)</w:t>
+      </w:r>
+    </w:p>
+    <w:p>
+      <w:pPr>
+        <w:pStyle w:val="Akapitzlist"/>
+        <w:rPr>
+          <w:lang w:val="en-GB"/>
+        </w:rPr>
+      </w:pPr>
+      <w:proofErr w:type="spellStart"/>
+      <w:r>
+        <w:rPr>
+          <w:lang w:val="en-GB"/>
+        </w:rPr>
+        <w:t>Argumenty</w:t>
+      </w:r>
+      <w:proofErr w:type="spellEnd"/>
+      <w:r>
+        <w:rPr>
+          <w:lang w:val="en-GB"/>
+        </w:rPr>
+        <w:t>:</w:t>
+      </w:r>
+    </w:p>
+    <w:p>
+      <w:pPr>
+        <w:pStyle w:val="Akapitzlist"/>
+        <w:numPr>
+          <w:ilvl w:val="1"/>
+          <w:numId w:val="6"/>
+        </w:numPr>
+      </w:pPr>
+      <w:proofErr w:type="spellStart"/>
+      <w:r>
+        <w:t>root</w:t>
+      </w:r>
+      <w:proofErr w:type="spellEnd"/>
+      <w:r>
+        <w:t xml:space="preserve">: korzeń grafu DAG reprezentującego </w:t>
+      </w:r>
+      <w:r>
+        <w:t>mapę</w:t>
+      </w:r>
+    </w:p>
+    <w:p>
+      <w:pPr>
+        <w:ind w:left="720"/>
+      </w:pPr>
+      <w:r>
+        <w:t>Wartość zwracana: brak</w:t>
+      </w:r>
+    </w:p>
+    <w:p>
+      <w:pPr>
+        <w:pStyle w:val="Akapitzlist"/>
+        <w:numPr>
+          <w:ilvl w:val="0"/>
+          <w:numId w:val="5"/>
+        </w:numPr>
+        <w:rPr>
+          <w:lang w:val="en-GB"/>
+        </w:rPr>
+      </w:pPr>
+      <w:proofErr w:type="spellStart"/>
+      <w:r>
+        <w:rPr>
+          <w:lang w:val="en-GB"/>
+        </w:rPr>
+        <w:t>updateRoot</w:t>
+      </w:r>
+      <w:proofErr w:type="spellEnd"/>
+      <w:r>
+        <w:rPr>
+          <w:lang w:val="en-GB"/>
+        </w:rPr>
+        <w:t>(</w:t>
+      </w:r>
+      <w:r>
+        <w:rPr>
+          <w:lang w:val="en-GB"/>
+        </w:rPr>
+        <w:t xml:space="preserve">self, </w:t>
+      </w:r>
+      <w:r>
+        <w:rPr>
+          <w:lang w:val="en-GB"/>
+        </w:rPr>
+        <w:t>root</w:t>
+      </w:r>
+      <w:r>
+        <w:rPr>
+          <w:lang w:val="en-GB"/>
+        </w:rPr>
+        <w:t>)</w:t>
+      </w:r>
+    </w:p>
+    <w:p>
+      <w:pPr>
+        <w:pStyle w:val="Akapitzlist"/>
+        <w:rPr>
+          <w:lang w:val="en-GB"/>
+        </w:rPr>
+      </w:pPr>
+      <w:proofErr w:type="spellStart"/>
+      <w:r>
+        <w:rPr>
+          <w:lang w:val="en-GB"/>
+        </w:rPr>
+        <w:t>Argumenty</w:t>
+      </w:r>
+      <w:proofErr w:type="spellEnd"/>
+      <w:r>
+        <w:rPr>
+          <w:lang w:val="en-GB"/>
+        </w:rPr>
+        <w:t>:</w:t>
+      </w:r>
+    </w:p>
+    <w:p>
+      <w:pPr>
+        <w:pStyle w:val="Akapitzlist"/>
+        <w:numPr>
+          <w:ilvl w:val="1"/>
+          <w:numId w:val="6"/>
+        </w:numPr>
+      </w:pPr>
+      <w:proofErr w:type="spellStart"/>
+      <w:r>
+        <w:t>root</w:t>
+      </w:r>
+      <w:proofErr w:type="spellEnd"/>
+      <w:r>
+        <w:t xml:space="preserve">: </w:t>
+      </w:r>
+      <w:r>
+        <w:t>korzeń grafu DAG reprezentującego mapę</w:t>
+      </w:r>
+    </w:p>
+    <w:p>
+      <w:pPr>
+        <w:ind w:left="720"/>
+      </w:pPr>
+      <w:r>
+        <w:t>Wartość zwracana: brak</w:t>
+      </w:r>
+    </w:p>
+    <w:p/>
+    <w:p>
+      <w:pPr>
+        <w:pStyle w:val="Nagwek1"/>
+        <w:rPr>
+          <w:color w:val="auto"/>
+        </w:rPr>
+      </w:pPr>
+      <w:r>
+        <w:rPr>
+          <w:color w:val="auto"/>
+        </w:rPr>
+        <w:t>4. Algorytmy</w:t>
+      </w:r>
+    </w:p>
+    <w:p>
+      <w:pPr>
+        <w:pStyle w:val="Podtytu"/>
+      </w:pPr>
+      <w:r>
+        <w:t>Moduł: algo</w:t>
+      </w:r>
+    </w:p>
+    <w:p>
+      <w:r>
+        <w:t>Moduł implementuje funkcje:</w:t>
+      </w:r>
+    </w:p>
+    <w:p>
+      <w:pPr>
+        <w:pStyle w:val="Akapitzlist"/>
+        <w:numPr>
+          <w:ilvl w:val="0"/>
+          <w:numId w:val="5"/>
+        </w:numPr>
+        <w:rPr>
+          <w:lang w:val="en-GB"/>
+        </w:rPr>
+      </w:pPr>
+      <w:proofErr w:type="spellStart"/>
+      <w:r>
+        <w:rPr>
+          <w:lang w:val="en-GB"/>
+        </w:rPr>
+        <w:t>buildDag</w:t>
+      </w:r>
+      <w:proofErr w:type="spellEnd"/>
+      <w:r>
+        <w:rPr>
+          <w:lang w:val="en-GB"/>
+        </w:rPr>
+        <w:t>(</w:t>
+      </w:r>
+      <w:proofErr w:type="spellStart"/>
+      <w:r>
+        <w:rPr>
+          <w:lang w:val="en-GB"/>
+        </w:rPr>
+        <w:t>lineSegments</w:t>
+      </w:r>
+      <w:proofErr w:type="spellEnd"/>
+      <w:r>
+        <w:rPr>
+          <w:lang w:val="en-GB"/>
+        </w:rPr>
+        <w:t xml:space="preserve">, </w:t>
+      </w:r>
+      <w:r>
+        <w:rPr>
+          <w:lang w:val="en-GB"/>
+        </w:rPr>
+        <w:t>visualizer = None</w:t>
+      </w:r>
+      <w:r>
+        <w:rPr>
+          <w:lang w:val="en-GB"/>
+        </w:rPr>
+        <w:t>)</w:t>
+      </w:r>
+      <w:r>
+        <w:rPr>
+          <w:lang w:val="en-GB"/>
+        </w:rPr>
+        <w:t xml:space="preserve"> </w:t>
+      </w:r>
+    </w:p>
+    <w:p>
+      <w:pPr>
+        <w:pStyle w:val="Akapitzlist"/>
+        <w:rPr>
+          <w:lang w:val="en-GB"/>
+        </w:rPr>
+      </w:pPr>
+      <w:proofErr w:type="spellStart"/>
+      <w:r>
+        <w:rPr>
+          <w:lang w:val="en-GB"/>
+        </w:rPr>
+        <w:t>Argumenty</w:t>
+      </w:r>
+      <w:proofErr w:type="spellEnd"/>
+      <w:r>
+        <w:rPr>
+          <w:lang w:val="en-GB"/>
+        </w:rPr>
+        <w:t>:</w:t>
+      </w:r>
+    </w:p>
+    <w:p>
+      <w:pPr>
+        <w:pStyle w:val="Akapitzlist"/>
+        <w:numPr>
+          <w:ilvl w:val="1"/>
+          <w:numId w:val="6"/>
+        </w:numPr>
+      </w:pPr>
+      <w:proofErr w:type="spellStart"/>
+      <w:r>
+        <w:t>lineSegments</w:t>
+      </w:r>
+      <w:proofErr w:type="spellEnd"/>
+      <w:r>
+        <w:t>: lista przechowująca wejściowe o</w:t>
+      </w:r>
+      <w:r>
+        <w:t>dcinki</w:t>
+      </w:r>
+    </w:p>
+    <w:p>
+      <w:pPr>
+        <w:pStyle w:val="Akapitzlist"/>
+        <w:numPr>
+          <w:ilvl w:val="1"/>
+          <w:numId w:val="6"/>
+        </w:numPr>
+      </w:pPr>
+      <w:proofErr w:type="spellStart"/>
+      <w:r>
+        <w:t>visualizer</w:t>
+      </w:r>
+      <w:proofErr w:type="spellEnd"/>
+      <w:r>
+        <w:t>: obiekt zapisujący kroki a</w:t>
+      </w:r>
+      <w:r>
+        <w:t>lgorytmu potrzebne do wizualizacji</w:t>
+      </w:r>
+    </w:p>
+    <w:p>
+      <w:pPr>
+        <w:ind w:left="720"/>
+      </w:pPr>
+      <w:r>
+        <w:t>Wartość zwracana: graf DAG reprezentujący podział trapezowy mapy</w:t>
+      </w:r>
+    </w:p>
+    <w:p>
+      <w:pPr>
+        <w:pStyle w:val="Akapitzlist"/>
+        <w:numPr>
+          <w:ilvl w:val="0"/>
+          <w:numId w:val="5"/>
+        </w:numPr>
+        <w:rPr>
+          <w:lang w:val="en-GB"/>
+        </w:rPr>
+      </w:pPr>
+      <w:proofErr w:type="spellStart"/>
+      <w:r>
+        <w:rPr>
+          <w:lang w:val="en-GB"/>
+        </w:rPr>
+        <w:t>findArea</w:t>
+      </w:r>
+      <w:proofErr w:type="spellEnd"/>
+      <w:r>
+        <w:rPr>
+          <w:lang w:val="en-GB"/>
+        </w:rPr>
+        <w:t>(</w:t>
+      </w:r>
+      <w:r>
+        <w:rPr>
+          <w:lang w:val="en-GB"/>
+        </w:rPr>
+        <w:t>node</w:t>
+      </w:r>
+      <w:r>
+        <w:rPr>
+          <w:lang w:val="en-GB"/>
+        </w:rPr>
+        <w:t xml:space="preserve">, </w:t>
+      </w:r>
+      <w:r>
+        <w:rPr>
+          <w:lang w:val="en-GB"/>
+        </w:rPr>
+        <w:t>point</w:t>
+      </w:r>
+      <w:r>
+        <w:rPr>
+          <w:lang w:val="en-GB"/>
+        </w:rPr>
+        <w:t>)</w:t>
+      </w:r>
+      <w:r>
+        <w:rPr>
+          <w:lang w:val="en-GB"/>
+        </w:rPr>
+        <w:t xml:space="preserve"> </w:t>
+      </w:r>
+    </w:p>
+    <w:p>
+      <w:pPr>
+        <w:pStyle w:val="Akapitzlist"/>
+        <w:rPr>
+          <w:lang w:val="en-GB"/>
+        </w:rPr>
+      </w:pPr>
+      <w:proofErr w:type="spellStart"/>
+      <w:r>
+        <w:rPr>
+          <w:lang w:val="en-GB"/>
+        </w:rPr>
+        <w:t>Argumenty</w:t>
+      </w:r>
+      <w:proofErr w:type="spellEnd"/>
+      <w:r>
+        <w:rPr>
+          <w:lang w:val="en-GB"/>
+        </w:rPr>
+        <w:t>:</w:t>
+      </w:r>
+    </w:p>
+    <w:p>
+      <w:pPr>
+        <w:pStyle w:val="Akapitzlist"/>
+        <w:numPr>
+          <w:ilvl w:val="1"/>
+          <w:numId w:val="6"/>
+        </w:numPr>
+      </w:pPr>
+      <w:proofErr w:type="spellStart"/>
+      <w:r>
+        <w:t>node</w:t>
+      </w:r>
+      <w:proofErr w:type="spellEnd"/>
+      <w:r>
+        <w:t xml:space="preserve">: </w:t>
+      </w:r>
+      <w:r>
+        <w:t>aktualny wierzchołek w przeszukiwaniu grafu</w:t>
+      </w:r>
+    </w:p>
+    <w:p>
+      <w:pPr>
+        <w:pStyle w:val="Akapitzlist"/>
+        <w:numPr>
+          <w:ilvl w:val="1"/>
+          <w:numId w:val="6"/>
+        </w:numPr>
+      </w:pPr>
+      <w:r>
+        <w:t>point: punkt na mapie dla którego funkcja znajdzie lokalizacje na mapie</w:t>
+      </w:r>
+    </w:p>
+    <w:p>
+      <w:pPr>
+        <w:ind w:left="720"/>
+      </w:pPr>
+      <w:r>
+        <w:t>Wartość zwracana: obszar na który znajduje się punkt</w:t>
+      </w:r>
+    </w:p>
+    <w:p>
+      <w:pPr>
+        <w:pStyle w:val="Akapitzlist"/>
+        <w:numPr>
+          <w:ilvl w:val="0"/>
+          <w:numId w:val="5"/>
+        </w:numPr>
+        <w:rPr>
+          <w:lang w:val="en-GB"/>
+        </w:rPr>
+      </w:pPr>
+      <w:proofErr w:type="spellStart"/>
+      <w:r>
+        <w:rPr>
+          <w:lang w:val="en-GB"/>
+        </w:rPr>
+        <w:t>simpleCase</w:t>
+      </w:r>
+      <w:proofErr w:type="spellEnd"/>
+      <w:r>
+        <w:rPr>
+          <w:lang w:val="en-GB"/>
+        </w:rPr>
+        <w:t>(</w:t>
+      </w:r>
+      <w:proofErr w:type="spellStart"/>
+      <w:r>
+        <w:rPr>
+          <w:lang w:val="en-GB"/>
+        </w:rPr>
+        <w:t>dag</w:t>
+      </w:r>
+      <w:proofErr w:type="spellEnd"/>
+      <w:r>
+        <w:rPr>
+          <w:lang w:val="en-GB"/>
+        </w:rPr>
+        <w:t>, trapezoid, segment, visualizer = None)</w:t>
+      </w:r>
+    </w:p>
+    <w:p>
+      <w:pPr>
+        <w:pStyle w:val="Akapitzlist"/>
+        <w:rPr>
+          <w:lang w:val="en-GB"/>
+        </w:rPr>
+      </w:pPr>
+      <w:proofErr w:type="spellStart"/>
+      <w:r>
+        <w:rPr>
+          <w:lang w:val="en-GB"/>
+        </w:rPr>
+        <w:t>Argumenty</w:t>
+      </w:r>
+      <w:proofErr w:type="spellEnd"/>
+      <w:r>
+        <w:rPr>
+          <w:lang w:val="en-GB"/>
+        </w:rPr>
+        <w:t>:</w:t>
+      </w:r>
+    </w:p>
+    <w:p>
+      <w:pPr>
+        <w:pStyle w:val="Akapitzlist"/>
+        <w:numPr>
+          <w:ilvl w:val="1"/>
+          <w:numId w:val="6"/>
+        </w:numPr>
+      </w:pPr>
+      <w:r>
+        <w:t>dag</w:t>
+      </w:r>
+      <w:r>
+        <w:t xml:space="preserve">: </w:t>
+      </w:r>
+      <w:r>
+        <w:t>graf reprezentujący mapę</w:t>
+      </w:r>
+    </w:p>
+    <w:p>
+      <w:pPr>
+        <w:pStyle w:val="Akapitzlist"/>
+        <w:numPr>
+          <w:ilvl w:val="1"/>
+          <w:numId w:val="6"/>
+        </w:numPr>
+      </w:pPr>
+      <w:r>
+        <w:t>trapezoid: rozpatrywany trapez</w:t>
+      </w:r>
+    </w:p>
+    <w:p>
+      <w:pPr>
+        <w:pStyle w:val="Akapitzlist"/>
+        <w:numPr>
+          <w:ilvl w:val="1"/>
+          <w:numId w:val="6"/>
+        </w:numPr>
+      </w:pPr>
+      <w:r>
+        <w:t>segment: rozpatrywany odcinek</w:t>
+      </w:r>
+    </w:p>
+    <w:p>
+      <w:pPr>
+        <w:pStyle w:val="Akapitzlist"/>
+        <w:numPr>
+          <w:ilvl w:val="1"/>
+          <w:numId w:val="6"/>
+        </w:numPr>
+      </w:pPr>
+      <w:proofErr w:type="spellStart"/>
+      <w:r>
+        <w:t>visualizer</w:t>
+      </w:r>
+      <w:proofErr w:type="spellEnd"/>
+      <w:r>
+        <w:t>: obiekt zapisujący kroki a</w:t>
+      </w:r>
+      <w:r>
+        <w:t>lgorytmu potrzebne do wizualizacji</w:t>
+      </w:r>
+    </w:p>
+    <w:p>
+      <w:pPr>
+        <w:pStyle w:val="Akapitzlist"/>
+      </w:pPr>
+      <w:r>
+        <w:lastRenderedPageBreak/>
+        <w:t>Wartość zwracana: brak</w:t>
+      </w:r>
+    </w:p>
+    <w:p>
+      <w:pPr>
+        <w:pStyle w:val="Akapitzlist"/>
+        <w:numPr>
+          <w:ilvl w:val="0"/>
+          <w:numId w:val="5"/>
+        </w:numPr>
+        <w:rPr>
+          <w:lang w:val="en-GB"/>
+        </w:rPr>
+      </w:pPr>
+      <w:proofErr w:type="spellStart"/>
+      <w:r>
+        <w:rPr>
+          <w:lang w:val="en-GB"/>
+        </w:rPr>
+        <w:t>hardCase</w:t>
+      </w:r>
+      <w:proofErr w:type="spellEnd"/>
+      <w:r>
+        <w:rPr>
+          <w:lang w:val="en-GB"/>
+        </w:rPr>
+        <w:t>(</w:t>
+      </w:r>
+      <w:proofErr w:type="spellStart"/>
+      <w:r>
+        <w:rPr>
+          <w:lang w:val="en-GB"/>
+        </w:rPr>
+        <w:t>dag</w:t>
+      </w:r>
+      <w:proofErr w:type="spellEnd"/>
+      <w:r>
+        <w:rPr>
+          <w:lang w:val="en-GB"/>
+        </w:rPr>
+        <w:t xml:space="preserve">, </w:t>
+      </w:r>
+      <w:proofErr w:type="spellStart"/>
+      <w:r>
+        <w:rPr>
+          <w:lang w:val="en-GB"/>
+        </w:rPr>
+        <w:t>intersectedTrapezoids</w:t>
+      </w:r>
+      <w:proofErr w:type="spellEnd"/>
+      <w:r>
+        <w:rPr>
+          <w:lang w:val="en-GB"/>
+        </w:rPr>
+        <w:t>, segment, visualizer = None)</w:t>
+      </w:r>
+    </w:p>
+    <w:p>
+      <w:pPr>
+        <w:pStyle w:val="Akapitzlist"/>
+        <w:rPr>
+          <w:lang w:val="en-GB"/>
+        </w:rPr>
+      </w:pPr>
+      <w:proofErr w:type="spellStart"/>
+      <w:r>
+        <w:rPr>
+          <w:lang w:val="en-GB"/>
+        </w:rPr>
+        <w:t>Argumenty</w:t>
+      </w:r>
+      <w:proofErr w:type="spellEnd"/>
+      <w:r>
+        <w:rPr>
+          <w:lang w:val="en-GB"/>
+        </w:rPr>
+        <w:t>:</w:t>
+      </w:r>
+    </w:p>
+    <w:p>
+      <w:pPr>
+        <w:pStyle w:val="Akapitzlist"/>
+        <w:numPr>
+          <w:ilvl w:val="1"/>
+          <w:numId w:val="6"/>
+        </w:numPr>
+      </w:pPr>
+      <w:r>
+        <w:t>dag</w:t>
+      </w:r>
+      <w:r>
+        <w:t xml:space="preserve">: </w:t>
+      </w:r>
+      <w:r>
+        <w:t>graf reprezentujący mapę</w:t>
+      </w:r>
+    </w:p>
+    <w:p>
+      <w:pPr>
+        <w:pStyle w:val="Akapitzlist"/>
+        <w:numPr>
+          <w:ilvl w:val="1"/>
+          <w:numId w:val="6"/>
+        </w:numPr>
+      </w:pPr>
+      <w:proofErr w:type="spellStart"/>
+      <w:r>
+        <w:rPr>
+          <w:lang w:val="en-GB"/>
+        </w:rPr>
+        <w:t>intersectedTrapezoids</w:t>
+      </w:r>
+      <w:proofErr w:type="spellEnd"/>
+      <w:r>
+        <w:t>: rozpatrywane trapezy</w:t>
+      </w:r>
+    </w:p>
+    <w:p>
+      <w:pPr>
+        <w:pStyle w:val="Akapitzlist"/>
+        <w:numPr>
+          <w:ilvl w:val="1"/>
+          <w:numId w:val="6"/>
+        </w:numPr>
+      </w:pPr>
+      <w:r>
+        <w:t>segment: rozpatrywany odcinek</w:t>
+      </w:r>
+    </w:p>
+    <w:p>
+      <w:pPr>
+        <w:pStyle w:val="Akapitzlist"/>
+        <w:numPr>
+          <w:ilvl w:val="1"/>
+          <w:numId w:val="6"/>
+        </w:numPr>
+      </w:pPr>
+      <w:proofErr w:type="spellStart"/>
+      <w:r>
+        <w:t>visualizer</w:t>
+      </w:r>
+      <w:proofErr w:type="spellEnd"/>
+      <w:r>
+        <w:t>: obiekt zapisujący kroki a</w:t>
+      </w:r>
+      <w:r>
+        <w:t>lgorytmu potrzebne do wizualizacji</w:t>
+      </w:r>
+    </w:p>
+    <w:p>
+      <w:pPr>
+        <w:pStyle w:val="Akapitzlist"/>
+      </w:pPr>
+      <w:r>
+        <w:t>Wartość zwracana: brak</w:t>
+      </w:r>
+    </w:p>
+    <w:p>
+      <w:pPr>
+        <w:pStyle w:val="Akapitzlist"/>
+        <w:numPr>
+          <w:ilvl w:val="0"/>
+          <w:numId w:val="5"/>
+        </w:numPr>
+      </w:pPr>
+      <w:proofErr w:type="spellStart"/>
+      <w:r>
+        <w:t>findIntersectedTrapezoids</w:t>
+      </w:r>
+      <w:proofErr w:type="spellEnd"/>
+      <w:r>
+        <w:t>(</w:t>
+      </w:r>
+      <w:proofErr w:type="spellStart"/>
+      <w:r>
+        <w:t>node</w:t>
+      </w:r>
+      <w:proofErr w:type="spellEnd"/>
+      <w:r>
+        <w:t xml:space="preserve">, segment, </w:t>
+      </w:r>
+      <w:proofErr w:type="spellStart"/>
+      <w:r>
+        <w:t>intersectedTrapezoids</w:t>
+      </w:r>
+      <w:proofErr w:type="spellEnd"/>
+      <w:r>
+        <w:t>)</w:t>
+      </w:r>
+      <w:r>
+        <w:t>:</w:t>
+      </w:r>
+    </w:p>
+    <w:p>
+      <w:pPr>
+        <w:pStyle w:val="Akapitzlist"/>
+        <w:rPr>
+          <w:lang w:val="en-GB"/>
+        </w:rPr>
+      </w:pPr>
+      <w:proofErr w:type="spellStart"/>
+      <w:r>
+        <w:rPr>
+          <w:lang w:val="en-GB"/>
+        </w:rPr>
+        <w:t>Argumenty</w:t>
+      </w:r>
+      <w:proofErr w:type="spellEnd"/>
+      <w:r>
+        <w:rPr>
+          <w:lang w:val="en-GB"/>
+        </w:rPr>
+        <w:t>:</w:t>
+      </w:r>
+    </w:p>
+    <w:p>
+      <w:pPr>
+        <w:pStyle w:val="Akapitzlist"/>
+        <w:numPr>
+          <w:ilvl w:val="1"/>
+          <w:numId w:val="5"/>
+        </w:numPr>
+      </w:pPr>
+      <w:proofErr w:type="spellStart"/>
+      <w:r>
+        <w:t>node</w:t>
+      </w:r>
+      <w:proofErr w:type="spellEnd"/>
+      <w:r>
+        <w:t xml:space="preserve">: </w:t>
+      </w:r>
+      <w:r>
+        <w:t>aktualnie rozpatrywany wierzchołek</w:t>
+      </w:r>
+    </w:p>
+    <w:p>
+      <w:pPr>
+        <w:pStyle w:val="Akapitzlist"/>
+        <w:numPr>
+          <w:ilvl w:val="1"/>
+          <w:numId w:val="5"/>
+        </w:numPr>
+      </w:pPr>
+      <w:r>
+        <w:t>segment: rozpatrywany odcinek</w:t>
+      </w:r>
+    </w:p>
+    <w:p>
+      <w:pPr>
+        <w:pStyle w:val="Akapitzlist"/>
+        <w:numPr>
+          <w:ilvl w:val="1"/>
+          <w:numId w:val="5"/>
+        </w:numPr>
+      </w:pPr>
+      <w:proofErr w:type="spellStart"/>
+      <w:r>
+        <w:rPr>
+          <w:lang w:val="en-GB"/>
+        </w:rPr>
+        <w:t>intersectedTrapezoids</w:t>
+      </w:r>
+      <w:proofErr w:type="spellEnd"/>
+      <w:r>
+        <w:t>: rozpatrywane trapezy</w:t>
+      </w:r>
+    </w:p>
+    <w:p>
+      <w:pPr>
+        <w:pStyle w:val="Akapitzlist"/>
+      </w:pPr>
+      <w:r>
+        <w:t>Wartość zwracana: brak</w:t>
+      </w:r>
+    </w:p>
+    <w:p>
+      <w:pPr>
+        <w:pStyle w:val="Akapitzlist"/>
+        <w:numPr>
+          <w:ilvl w:val="0"/>
+          <w:numId w:val="5"/>
+        </w:numPr>
+      </w:pPr>
+      <w:proofErr w:type="spellStart"/>
+      <w:r>
+        <w:t>createBoundingBox</w:t>
+      </w:r>
+      <w:proofErr w:type="spellEnd"/>
+      <w:r>
+        <w:t>()</w:t>
+      </w:r>
+      <w:r>
+        <w:t>:</w:t>
+      </w:r>
+    </w:p>
+    <w:p>
+      <w:pPr>
+        <w:pStyle w:val="Akapitzlist"/>
+      </w:pPr>
+      <w:r>
+        <w:t>Argumenty: brak</w:t>
+      </w:r>
+    </w:p>
+    <w:p>
+      <w:pPr>
+        <w:pStyle w:val="Akapitzlist"/>
+      </w:pPr>
+      <w:r>
+        <w:t>Wartość zwracana: Trapez reprezentujący ściany mapy</w:t>
+      </w:r>
+    </w:p>
+    <w:p>
+      <w:pPr>
+        <w:pStyle w:val="Nagwek1"/>
+        <w:rPr>
+          <w:color w:val="auto"/>
+        </w:rPr>
+      </w:pPr>
+      <w:r>
+        <w:rPr>
+          <w:color w:val="auto"/>
+        </w:rPr>
+        <w:t>5. Wizualizacja</w:t>
+      </w:r>
+    </w:p>
+    <w:p>
+      <w:pPr>
+        <w:pStyle w:val="Nagwek2"/>
+        <w:rPr>
+          <w:color w:val="auto"/>
+        </w:rPr>
+      </w:pPr>
+      <w:r>
+        <w:rPr>
+          <w:color w:val="auto"/>
+        </w:rPr>
+        <w:t>5.1 Struktura modułu</w:t>
+      </w:r>
+    </w:p>
+    <w:p>
+      <w:r>
+        <w:t>Moduł implementuje klasy:</w:t>
+      </w:r>
+    </w:p>
+    <w:p>
+      <w:pPr>
+        <w:pStyle w:val="Akapitzlist"/>
+        <w:numPr>
+          <w:ilvl w:val="0"/>
+          <w:numId w:val="4"/>
+        </w:numPr>
+      </w:pPr>
+      <w:proofErr w:type="spellStart"/>
+      <w:r>
+        <w:t>DagData</w:t>
+      </w:r>
+      <w:proofErr w:type="spellEnd"/>
+      <w:r>
+        <w:t xml:space="preserve"> – klasa przechowująca wszystkie elementy na mapie</w:t>
+      </w:r>
+    </w:p>
+    <w:p>
+      <w:pPr>
+        <w:pStyle w:val="Akapitzlist"/>
+        <w:numPr>
+          <w:ilvl w:val="0"/>
+          <w:numId w:val="4"/>
+        </w:numPr>
+      </w:pPr>
+      <w:proofErr w:type="spellStart"/>
+      <w:r>
+        <w:t>Visualizer</w:t>
+      </w:r>
+      <w:proofErr w:type="spellEnd"/>
+      <w:r>
+        <w:t xml:space="preserve"> - klasa zapisująca kroki algorytmu potrzebne do wizualizacji</w:t>
+      </w:r>
+    </w:p>
+    <w:p>
+      <w:pPr>
+        <w:pStyle w:val="Nagwek2"/>
+        <w:rPr>
+          <w:color w:val="auto"/>
+        </w:rPr>
+      </w:pPr>
+      <w:r>
+        <w:rPr>
+          <w:color w:val="auto"/>
+        </w:rPr>
+        <w:t xml:space="preserve">5.2 Klasa </w:t>
+      </w:r>
+      <w:proofErr w:type="spellStart"/>
+      <w:r>
+        <w:rPr>
+          <w:color w:val="auto"/>
+        </w:rPr>
+        <w:t>DagData</w:t>
+      </w:r>
+      <w:proofErr w:type="spellEnd"/>
+    </w:p>
+    <w:p>
+      <w:pPr>
+        <w:pStyle w:val="Nagwek3"/>
+        <w:rPr>
+          <w:color w:val="auto"/>
+        </w:rPr>
+      </w:pPr>
+      <w:r>
+        <w:rPr>
+          <w:color w:val="auto"/>
+        </w:rPr>
+        <w:t>5.2.1 Implementowane metody</w:t>
+      </w:r>
+    </w:p>
+    <w:p>
+      <w:pPr>
+        <w:pStyle w:val="Akapitzlist"/>
+        <w:numPr>
+          <w:ilvl w:val="0"/>
+          <w:numId w:val="5"/>
+        </w:numPr>
+        <w:rPr>
+          <w:lang w:val="en-GB"/>
+        </w:rPr>
+      </w:pPr>
+      <w:r>
+        <w:rPr>
+          <w:lang w:val="en-GB"/>
+        </w:rPr>
+        <w:t>__</w:t>
+      </w:r>
+      <w:proofErr w:type="spellStart"/>
+      <w:r>
+        <w:rPr>
+          <w:lang w:val="en-GB"/>
+        </w:rPr>
+        <w:t>init</w:t>
+      </w:r>
+      <w:proofErr w:type="spellEnd"/>
+      <w:r>
+        <w:rPr>
+          <w:lang w:val="en-GB"/>
+        </w:rPr>
+        <w:t>__(self)</w:t>
+      </w:r>
+    </w:p>
+    <w:p>
+      <w:pPr>
+        <w:pStyle w:val="Nagwek2"/>
+        <w:rPr>
+          <w:color w:val="auto"/>
+        </w:rPr>
+      </w:pPr>
+      <w:r>
+        <w:rPr>
+          <w:color w:val="auto"/>
+        </w:rPr>
+        <w:t xml:space="preserve">5.3 Klasa </w:t>
+      </w:r>
+      <w:proofErr w:type="spellStart"/>
+      <w:r>
+        <w:rPr>
+          <w:color w:val="auto"/>
+        </w:rPr>
+        <w:t>Visualizer</w:t>
+      </w:r>
+      <w:proofErr w:type="spellEnd"/>
+    </w:p>
+    <w:p>
+      <w:pPr>
+        <w:pStyle w:val="Nagwek3"/>
+        <w:rPr>
+          <w:color w:val="auto"/>
+        </w:rPr>
+      </w:pPr>
+      <w:r>
+        <w:rPr>
+          <w:color w:val="auto"/>
+        </w:rPr>
+        <w:t>5.</w:t>
+      </w:r>
+      <w:r>
+        <w:rPr>
+          <w:color w:val="auto"/>
+        </w:rPr>
+        <w:t>3</w:t>
+      </w:r>
+      <w:r>
+        <w:rPr>
+          <w:color w:val="auto"/>
+        </w:rPr>
+        <w:t>.1 Implementowane metody</w:t>
+      </w:r>
+    </w:p>
+    <w:p>
+      <w:pPr>
+        <w:pStyle w:val="Akapitzlist"/>
+        <w:numPr>
+          <w:ilvl w:val="0"/>
+          <w:numId w:val="5"/>
+        </w:numPr>
+        <w:rPr>
+          <w:lang w:val="en-GB"/>
+        </w:rPr>
+      </w:pPr>
+      <w:r>
+        <w:rPr>
+          <w:lang w:val="en-GB"/>
+        </w:rPr>
+        <w:t>__</w:t>
+      </w:r>
+      <w:proofErr w:type="spellStart"/>
+      <w:r>
+        <w:rPr>
+          <w:lang w:val="en-GB"/>
+        </w:rPr>
+        <w:t>init</w:t>
+      </w:r>
+      <w:proofErr w:type="spellEnd"/>
+      <w:r>
+        <w:rPr>
+          <w:lang w:val="en-GB"/>
+        </w:rPr>
+        <w:t xml:space="preserve">__(self, </w:t>
+      </w:r>
+      <w:r>
+        <w:rPr>
+          <w:lang w:val="en-GB"/>
+        </w:rPr>
+        <w:t>lines</w:t>
+      </w:r>
+      <w:r>
+        <w:rPr>
+          <w:lang w:val="en-GB"/>
+        </w:rPr>
+        <w:t>)</w:t>
+      </w:r>
+    </w:p>
+    <w:p>
+      <w:pPr>
+        <w:pStyle w:val="Akapitzlist"/>
+        <w:rPr>
+          <w:lang w:val="en-GB"/>
+        </w:rPr>
+      </w:pPr>
+      <w:proofErr w:type="spellStart"/>
+      <w:r>
+        <w:rPr>
+          <w:lang w:val="en-GB"/>
+        </w:rPr>
+        <w:t>Argumenty</w:t>
+      </w:r>
+      <w:proofErr w:type="spellEnd"/>
+      <w:r>
+        <w:rPr>
+          <w:lang w:val="en-GB"/>
+        </w:rPr>
+        <w:t>:</w:t>
+      </w:r>
+    </w:p>
+    <w:p>
+      <w:pPr>
+        <w:pStyle w:val="Akapitzlist"/>
+        <w:numPr>
+          <w:ilvl w:val="1"/>
+          <w:numId w:val="6"/>
+        </w:numPr>
+      </w:pPr>
+      <w:r>
+        <w:t>lines: bazowe odcinki w wizualizacji</w:t>
+      </w:r>
+    </w:p>
+    <w:p>
+      <w:pPr>
+        <w:ind w:left="720"/>
+      </w:pPr>
+      <w:r>
+        <w:t>Wartość zwracana: brak</w:t>
+      </w:r>
+    </w:p>
+    <w:p>
+      <w:pPr>
+        <w:pStyle w:val="Akapitzlist"/>
+        <w:numPr>
+          <w:ilvl w:val="0"/>
+          <w:numId w:val="5"/>
+        </w:numPr>
+        <w:rPr>
+          <w:lang w:val="en-GB"/>
+        </w:rPr>
+      </w:pPr>
+      <w:proofErr w:type="spellStart"/>
+      <w:r>
+        <w:rPr>
+          <w:lang w:val="en-GB"/>
+        </w:rPr>
+        <w:t>addFigure</w:t>
+      </w:r>
+      <w:proofErr w:type="spellEnd"/>
+      <w:r>
+        <w:rPr>
+          <w:lang w:val="en-GB"/>
+        </w:rPr>
+        <w:t>(</w:t>
+      </w:r>
+      <w:r>
+        <w:rPr>
+          <w:lang w:val="en-GB"/>
+        </w:rPr>
+        <w:t xml:space="preserve">self, </w:t>
+      </w:r>
+      <w:r>
+        <w:rPr>
+          <w:lang w:val="en-GB"/>
+        </w:rPr>
+        <w:t>lines</w:t>
+      </w:r>
+      <w:r>
+        <w:rPr>
+          <w:lang w:val="en-GB"/>
+        </w:rPr>
+        <w:t>)</w:t>
+      </w:r>
+    </w:p>
+    <w:p>
+      <w:pPr>
+        <w:pStyle w:val="Akapitzlist"/>
+        <w:rPr>
+          <w:lang w:val="en-GB"/>
+        </w:rPr>
+      </w:pPr>
+      <w:proofErr w:type="spellStart"/>
+      <w:r>
+        <w:rPr>
+          <w:lang w:val="en-GB"/>
+        </w:rPr>
+        <w:t>Argumenty</w:t>
+      </w:r>
+      <w:proofErr w:type="spellEnd"/>
+      <w:r>
+        <w:rPr>
+          <w:lang w:val="en-GB"/>
+        </w:rPr>
+        <w:t>:</w:t>
+      </w:r>
+    </w:p>
+    <w:p>
+      <w:pPr>
+        <w:pStyle w:val="Akapitzlist"/>
+        <w:numPr>
+          <w:ilvl w:val="1"/>
+          <w:numId w:val="6"/>
+        </w:numPr>
+      </w:pPr>
+      <w:r>
+        <w:t>lines: odcinki figury</w:t>
+      </w:r>
+    </w:p>
+    <w:p>
+      <w:pPr>
+        <w:ind w:left="720"/>
+      </w:pPr>
+      <w:r>
+        <w:t>Wartość zwracana: brak</w:t>
+      </w:r>
+    </w:p>
+    <w:p>
+      <w:pPr>
+        <w:pStyle w:val="Akapitzlist"/>
+        <w:numPr>
+          <w:ilvl w:val="0"/>
+          <w:numId w:val="5"/>
+        </w:numPr>
+        <w:rPr>
+          <w:lang w:val="en-GB"/>
+        </w:rPr>
+      </w:pPr>
+      <w:proofErr w:type="spellStart"/>
+      <w:r>
+        <w:rPr>
+          <w:lang w:val="en-GB"/>
+        </w:rPr>
+        <w:t>addDag</w:t>
+      </w:r>
+      <w:proofErr w:type="spellEnd"/>
+      <w:r>
+        <w:rPr>
+          <w:lang w:val="en-GB"/>
+        </w:rPr>
+        <w:t>(</w:t>
+      </w:r>
+      <w:r>
+        <w:rPr>
+          <w:lang w:val="en-GB"/>
+        </w:rPr>
+        <w:t xml:space="preserve">self, </w:t>
+      </w:r>
+      <w:proofErr w:type="spellStart"/>
+      <w:r>
+        <w:rPr>
+          <w:lang w:val="en-GB"/>
+        </w:rPr>
+        <w:t>dag</w:t>
+      </w:r>
+      <w:proofErr w:type="spellEnd"/>
+      <w:r>
+        <w:rPr>
+          <w:lang w:val="en-GB"/>
+        </w:rPr>
+        <w:t>)</w:t>
+      </w:r>
+    </w:p>
+    <w:p>
+      <w:pPr>
+        <w:pStyle w:val="Akapitzlist"/>
+        <w:rPr>
+          <w:lang w:val="en-GB"/>
+        </w:rPr>
+      </w:pPr>
+      <w:proofErr w:type="spellStart"/>
+      <w:r>
+        <w:rPr>
+          <w:lang w:val="en-GB"/>
+        </w:rPr>
+        <w:t>Argumenty</w:t>
+      </w:r>
+      <w:proofErr w:type="spellEnd"/>
+      <w:r>
+        <w:rPr>
+          <w:lang w:val="en-GB"/>
+        </w:rPr>
+        <w:t>:</w:t>
+      </w:r>
+    </w:p>
+    <w:p>
+      <w:pPr>
+        <w:pStyle w:val="Akapitzlist"/>
+        <w:numPr>
+          <w:ilvl w:val="1"/>
+          <w:numId w:val="6"/>
+        </w:numPr>
+      </w:pPr>
+      <w:r>
+        <w:t xml:space="preserve">dag: graf reprezentujący mapę </w:t>
+      </w:r>
+    </w:p>
+    <w:p>
+      <w:pPr>
+        <w:ind w:left="720"/>
+      </w:pPr>
+      <w:r>
+        <w:t>Wartość zwracana: brak</w:t>
+      </w:r>
+    </w:p>
+    <w:p>
+      <w:pPr>
+        <w:ind w:left="720"/>
+      </w:pPr>
+    </w:p>
+    <w:p>
+      <w:pPr>
+        <w:pStyle w:val="Akapitzlist"/>
+        <w:numPr>
+          <w:ilvl w:val="0"/>
+          <w:numId w:val="5"/>
+        </w:numPr>
+        <w:rPr>
+          <w:lang w:val="en-GB"/>
+        </w:rPr>
+      </w:pPr>
+      <w:proofErr w:type="spellStart"/>
+      <w:r>
+        <w:rPr>
+          <w:lang w:val="en-GB"/>
+        </w:rPr>
+        <w:lastRenderedPageBreak/>
+        <w:t>traverseDag</w:t>
+      </w:r>
+      <w:proofErr w:type="spellEnd"/>
+      <w:r>
+        <w:rPr>
+          <w:lang w:val="en-GB"/>
+        </w:rPr>
+        <w:t xml:space="preserve">(self, </w:t>
+      </w:r>
+      <w:proofErr w:type="spellStart"/>
+      <w:r>
+        <w:rPr>
+          <w:lang w:val="en-GB"/>
+        </w:rPr>
+        <w:t>dagData</w:t>
+      </w:r>
+      <w:proofErr w:type="spellEnd"/>
+      <w:r>
+        <w:rPr>
+          <w:lang w:val="en-GB"/>
+        </w:rPr>
+        <w:t xml:space="preserve">: </w:t>
+      </w:r>
+      <w:proofErr w:type="spellStart"/>
+      <w:r>
+        <w:rPr>
+          <w:lang w:val="en-GB"/>
+        </w:rPr>
+        <w:t>DagData</w:t>
+      </w:r>
+      <w:proofErr w:type="spellEnd"/>
+      <w:r>
+        <w:rPr>
+          <w:lang w:val="en-GB"/>
+        </w:rPr>
+        <w:t>, node)</w:t>
+      </w:r>
+    </w:p>
+    <w:p>
+      <w:pPr>
+        <w:pStyle w:val="Akapitzlist"/>
+        <w:rPr>
+          <w:lang w:val="en-GB"/>
+        </w:rPr>
+      </w:pPr>
+      <w:proofErr w:type="spellStart"/>
+      <w:r>
+        <w:rPr>
+          <w:lang w:val="en-GB"/>
+        </w:rPr>
+        <w:t>Argumenty</w:t>
+      </w:r>
+      <w:proofErr w:type="spellEnd"/>
+      <w:r>
+        <w:rPr>
+          <w:lang w:val="en-GB"/>
+        </w:rPr>
+        <w:t>:</w:t>
+      </w:r>
+    </w:p>
+    <w:p>
+      <w:pPr>
+        <w:pStyle w:val="Akapitzlist"/>
+        <w:numPr>
+          <w:ilvl w:val="1"/>
+          <w:numId w:val="6"/>
+        </w:numPr>
+      </w:pPr>
+      <w:proofErr w:type="spellStart"/>
+      <w:r>
+        <w:t>dagData</w:t>
+      </w:r>
+      <w:proofErr w:type="spellEnd"/>
+      <w:r>
+        <w:t>: obiekt w którym będzie się zapisywało wszystkie elementy z mapy</w:t>
+      </w:r>
+    </w:p>
+    <w:p>
+      <w:pPr>
+        <w:pStyle w:val="Akapitzlist"/>
+        <w:numPr>
+          <w:ilvl w:val="1"/>
+          <w:numId w:val="6"/>
+        </w:numPr>
+      </w:pPr>
+      <w:proofErr w:type="spellStart"/>
+      <w:r>
+        <w:t>node</w:t>
+      </w:r>
+      <w:proofErr w:type="spellEnd"/>
+      <w:r>
+        <w:t>: aktualnie rozpatrywany wierzchołek</w:t>
+      </w:r>
+    </w:p>
+    <w:p>
+      <w:pPr>
+        <w:ind w:left="720"/>
+      </w:pPr>
+      <w:r>
+        <w:t>Wartość zwracana: brak</w:t>
+      </w:r>
+    </w:p>
+    <w:p>
+      <w:pPr>
+        <w:pStyle w:val="Akapitzlist"/>
+        <w:numPr>
+          <w:ilvl w:val="0"/>
+          <w:numId w:val="5"/>
+        </w:numPr>
+        <w:rPr>
+          <w:lang w:val="en-GB"/>
+        </w:rPr>
+      </w:pPr>
+      <w:proofErr w:type="spellStart"/>
+      <w:r>
+        <w:rPr>
+          <w:lang w:val="en-GB"/>
+        </w:rPr>
+        <w:t>getScenes</w:t>
+      </w:r>
+      <w:proofErr w:type="spellEnd"/>
+      <w:r>
+        <w:rPr>
+          <w:lang w:val="en-GB"/>
+        </w:rPr>
+        <w:t>(self)</w:t>
+      </w:r>
+    </w:p>
+    <w:p>
+      <w:pPr>
+        <w:pStyle w:val="Akapitzlist"/>
+        <w:rPr>
+          <w:lang w:val="en-GB"/>
+        </w:rPr>
+      </w:pPr>
+      <w:proofErr w:type="spellStart"/>
+      <w:r>
+        <w:rPr>
+          <w:lang w:val="en-GB"/>
+        </w:rPr>
+        <w:t>Argumenty</w:t>
+      </w:r>
+      <w:proofErr w:type="spellEnd"/>
+      <w:r>
+        <w:rPr>
+          <w:lang w:val="en-GB"/>
+        </w:rPr>
+        <w:t>:</w:t>
+      </w:r>
+      <w:r>
+        <w:rPr>
+          <w:lang w:val="en-GB"/>
+        </w:rPr>
+        <w:t xml:space="preserve"> </w:t>
+      </w:r>
+      <w:proofErr w:type="spellStart"/>
+      <w:r>
+        <w:rPr>
+          <w:lang w:val="en-GB"/>
+        </w:rPr>
+        <w:t>brak</w:t>
+      </w:r>
+      <w:proofErr w:type="spellEnd"/>
+    </w:p>
+    <w:p>
+      <w:pPr>
+        <w:ind w:left="720"/>
+      </w:pPr>
+      <w:r>
+        <w:t xml:space="preserve">Wartość zwracana: lista zawierająca sceny </w:t>
+      </w:r>
+    </w:p>
+    <w:p>
+      <w:pPr>
+        <w:pStyle w:val="Nagwek1"/>
+        <w:rPr>
+          <w:color w:val="auto"/>
+        </w:rPr>
+      </w:pPr>
+      <w:r>
+        <w:rPr>
+          <w:color w:val="auto"/>
+        </w:rPr>
+        <w:t>6</w:t>
+      </w:r>
+      <w:r>
+        <w:rPr>
+          <w:color w:val="auto"/>
+        </w:rPr>
+        <w:t xml:space="preserve">. </w:t>
+      </w:r>
+      <w:r>
+        <w:rPr>
+          <w:color w:val="auto"/>
+        </w:rPr>
+        <w:t>Pozostałe funkcje</w:t>
+      </w:r>
+    </w:p>
+    <w:p>
+      <w:pPr>
+        <w:pStyle w:val="Podtytu"/>
+        <w:rPr>
+          <w:lang w:val="en-GB"/>
+        </w:rPr>
+      </w:pPr>
+      <w:proofErr w:type="spellStart"/>
+      <w:r>
+        <w:rPr>
+          <w:lang w:val="en-GB"/>
+        </w:rPr>
+        <w:t>Moduły</w:t>
+      </w:r>
+      <w:proofErr w:type="spellEnd"/>
+      <w:r>
+        <w:rPr>
+          <w:lang w:val="en-GB"/>
+        </w:rPr>
+        <w:t xml:space="preserve"> utils </w:t>
+      </w:r>
+      <w:proofErr w:type="spellStart"/>
+      <w:r>
+        <w:rPr>
+          <w:lang w:val="en-GB"/>
+        </w:rPr>
+        <w:t>i</w:t>
+      </w:r>
+      <w:proofErr w:type="spellEnd"/>
+      <w:r>
+        <w:rPr>
+          <w:lang w:val="en-GB"/>
+        </w:rPr>
+        <w:t xml:space="preserve"> </w:t>
+      </w:r>
+      <w:proofErr w:type="spellStart"/>
+      <w:r>
+        <w:rPr>
+          <w:lang w:val="en-GB"/>
+        </w:rPr>
+        <w:t>plot_uti</w:t>
+      </w:r>
+      <w:r>
+        <w:rPr>
+          <w:lang w:val="en-GB"/>
+        </w:rPr>
+        <w:t>ls</w:t>
+      </w:r>
+      <w:proofErr w:type="spellEnd"/>
+    </w:p>
+    <w:p>
+      <w:pPr>
+        <w:pStyle w:val="Akapitzlist"/>
+        <w:numPr>
+          <w:ilvl w:val="0"/>
+          <w:numId w:val="5"/>
+        </w:numPr>
+        <w:rPr>
+          <w:lang w:val="en-GB"/>
+        </w:rPr>
+      </w:pPr>
+      <w:proofErr w:type="spellStart"/>
+      <w:r>
+        <w:t>coefficients</w:t>
+      </w:r>
+      <w:proofErr w:type="spellEnd"/>
+      <w:r>
+        <w:t>(p1, p2)</w:t>
+      </w:r>
+    </w:p>
+    <w:p>
+      <w:pPr>
+        <w:pStyle w:val="Akapitzlist"/>
+      </w:pPr>
+      <w:r>
         <w:t>Argumenty:</w:t>
       </w:r>
-      <w:r>
-        <w:rPr>
-          <w:lang w:val="en-GB"/>
-        </w:rPr>
-        <w:t xml:space="preserve"> brak</w:t>
-      </w:r>
-    </w:p>
+    </w:p>
+    <w:p>
+      <w:pPr>
+        <w:pStyle w:val="Akapitzlist"/>
+        <w:numPr>
+          <w:ilvl w:val="1"/>
+          <w:numId w:val="6"/>
+        </w:numPr>
+      </w:pPr>
+      <w:r>
+        <w:t>p1: lewy punt odcinka</w:t>
+      </w:r>
+    </w:p>
+    <w:p>
+      <w:pPr>
+        <w:pStyle w:val="Akapitzlist"/>
+        <w:numPr>
+          <w:ilvl w:val="1"/>
+          <w:numId w:val="6"/>
+        </w:numPr>
+      </w:pPr>
+      <w:r>
+        <w:t>p2: prawy punkt odcinka</w:t>
+      </w:r>
+    </w:p>
+    <w:p>
+      <w:pPr>
+        <w:pStyle w:val="Akapitzlist"/>
+      </w:pPr>
+      <w:r>
+        <w:t>Wartość zwracana: współczynniki funkcji liniowej opartej na podanym odcinku</w:t>
+      </w:r>
+    </w:p>
+    <w:p>
+      <w:pPr>
+        <w:pStyle w:val="Akapitzlist"/>
+      </w:pPr>
+    </w:p>
+    <w:p>
+      <w:pPr>
+        <w:pStyle w:val="Akapitzlist"/>
+        <w:numPr>
+          <w:ilvl w:val="0"/>
+          <w:numId w:val="5"/>
+        </w:numPr>
+        <w:rPr>
+          <w:lang w:val="en-GB"/>
+        </w:rPr>
+      </w:pPr>
+      <w:proofErr w:type="spellStart"/>
+      <w:r>
+        <w:t>functionValue</w:t>
+      </w:r>
+      <w:proofErr w:type="spellEnd"/>
+      <w:r>
+        <w:t>(</w:t>
+      </w:r>
+      <w:proofErr w:type="spellStart"/>
+      <w:r>
+        <w:t>seg</w:t>
+      </w:r>
+      <w:proofErr w:type="spellEnd"/>
+      <w:r>
+        <w:t>, x</w:t>
+      </w:r>
+      <w:r>
+        <w:t>)</w:t>
+      </w:r>
+    </w:p>
+    <w:p>
+      <w:pPr>
+        <w:pStyle w:val="Akapitzlist"/>
+      </w:pPr>
+      <w:r>
+        <w:t>Argumenty:</w:t>
+      </w:r>
+    </w:p>
+    <w:p>
+      <w:pPr>
+        <w:pStyle w:val="Akapitzlist"/>
+        <w:numPr>
+          <w:ilvl w:val="1"/>
+          <w:numId w:val="6"/>
+        </w:numPr>
+      </w:pPr>
+      <w:r>
+        <w:t>segment: odcinek</w:t>
+      </w:r>
+    </w:p>
+    <w:p>
+      <w:pPr>
+        <w:pStyle w:val="Akapitzlist"/>
+        <w:numPr>
+          <w:ilvl w:val="1"/>
+          <w:numId w:val="6"/>
+        </w:numPr>
+      </w:pPr>
+      <w:r>
+        <w:t>x: współrzędna x</w:t>
+      </w:r>
+    </w:p>
+    <w:p>
+      <w:pPr>
+        <w:pStyle w:val="Akapitzlist"/>
+      </w:pPr>
+      <w:r>
+        <w:t>Wartość zwracana: wartość y odcinka w punkcie x</w:t>
+      </w:r>
+    </w:p>
+    <w:p>
+      <w:pPr>
+        <w:pStyle w:val="Akapitzlist"/>
+        <w:numPr>
+          <w:ilvl w:val="0"/>
+          <w:numId w:val="5"/>
+        </w:numPr>
+        <w:rPr>
+          <w:lang w:val="en-GB"/>
+        </w:rPr>
+      </w:pPr>
+      <w:proofErr w:type="spellStart"/>
+      <w:r>
+        <w:rPr>
+          <w:lang w:val="en-GB"/>
+        </w:rPr>
+        <w:t>generateRandomLineSegments</w:t>
+      </w:r>
+      <w:proofErr w:type="spellEnd"/>
+      <w:r>
+        <w:rPr>
+          <w:lang w:val="en-GB"/>
+        </w:rPr>
+        <w:t xml:space="preserve">(n, </w:t>
+      </w:r>
+      <w:proofErr w:type="spellStart"/>
+      <w:r>
+        <w:rPr>
+          <w:lang w:val="en-GB"/>
+        </w:rPr>
+        <w:t>min_x</w:t>
+      </w:r>
+      <w:proofErr w:type="spellEnd"/>
+      <w:r>
+        <w:rPr>
+          <w:lang w:val="en-GB"/>
+        </w:rPr>
+        <w:t xml:space="preserve">, </w:t>
+      </w:r>
+      <w:proofErr w:type="spellStart"/>
+      <w:r>
+        <w:rPr>
+          <w:lang w:val="en-GB"/>
+        </w:rPr>
+        <w:t>max_x</w:t>
+      </w:r>
+      <w:proofErr w:type="spellEnd"/>
+      <w:r>
+        <w:rPr>
+          <w:lang w:val="en-GB"/>
+        </w:rPr>
+        <w:t xml:space="preserve">, </w:t>
+      </w:r>
+      <w:proofErr w:type="spellStart"/>
+      <w:r>
+        <w:rPr>
+          <w:lang w:val="en-GB"/>
+        </w:rPr>
+        <w:t>min_y</w:t>
+      </w:r>
+      <w:proofErr w:type="spellEnd"/>
+      <w:r>
+        <w:rPr>
+          <w:lang w:val="en-GB"/>
+        </w:rPr>
+        <w:t xml:space="preserve">, </w:t>
+      </w:r>
+      <w:proofErr w:type="spellStart"/>
+      <w:r>
+        <w:rPr>
+          <w:lang w:val="en-GB"/>
+        </w:rPr>
+        <w:t>max_y</w:t>
+      </w:r>
+      <w:proofErr w:type="spellEnd"/>
+      <w:r>
+        <w:rPr>
+          <w:lang w:val="en-GB"/>
+        </w:rPr>
+        <w:t>)</w:t>
+      </w:r>
+    </w:p>
+    <w:p>
+      <w:pPr>
+        <w:pStyle w:val="Akapitzlist"/>
+      </w:pPr>
+      <w:r>
+        <w:t>Argumenty:</w:t>
+      </w:r>
+    </w:p>
+    <w:p>
+      <w:pPr>
+        <w:pStyle w:val="Akapitzlist"/>
+        <w:numPr>
+          <w:ilvl w:val="1"/>
+          <w:numId w:val="6"/>
+        </w:numPr>
+      </w:pPr>
+      <w:r>
+        <w:t>n: liczba odcinków</w:t>
+      </w:r>
+    </w:p>
+    <w:p>
+      <w:pPr>
+        <w:pStyle w:val="Akapitzlist"/>
+        <w:numPr>
+          <w:ilvl w:val="1"/>
+          <w:numId w:val="6"/>
+        </w:numPr>
+      </w:pPr>
+      <w:proofErr w:type="spellStart"/>
+      <w:r>
+        <w:t>min_x</w:t>
+      </w:r>
+      <w:proofErr w:type="spellEnd"/>
+      <w:r>
+        <w:t>: minimalna wartość x</w:t>
+      </w:r>
+    </w:p>
+    <w:p>
+      <w:pPr>
+        <w:pStyle w:val="Akapitzlist"/>
+        <w:numPr>
+          <w:ilvl w:val="1"/>
+          <w:numId w:val="6"/>
+        </w:numPr>
+      </w:pPr>
+      <w:proofErr w:type="spellStart"/>
+      <w:r>
+        <w:t>max</w:t>
+      </w:r>
+      <w:r>
+        <w:t>_x</w:t>
+      </w:r>
+      <w:proofErr w:type="spellEnd"/>
+      <w:r>
+        <w:t>: maksymalna wartość x</w:t>
+      </w:r>
+    </w:p>
+    <w:p>
+      <w:pPr>
+        <w:pStyle w:val="Akapitzlist"/>
+        <w:numPr>
+          <w:ilvl w:val="1"/>
+          <w:numId w:val="6"/>
+        </w:numPr>
+      </w:pPr>
+      <w:proofErr w:type="spellStart"/>
+      <w:r>
+        <w:t>min_y</w:t>
+      </w:r>
+      <w:proofErr w:type="spellEnd"/>
+      <w:r>
+        <w:t>: minimalna wartość y</w:t>
+      </w:r>
+    </w:p>
+    <w:p>
+      <w:pPr>
+        <w:pStyle w:val="Akapitzlist"/>
+        <w:numPr>
+          <w:ilvl w:val="1"/>
+          <w:numId w:val="6"/>
+        </w:numPr>
+      </w:pPr>
+      <w:proofErr w:type="spellStart"/>
+      <w:r>
+        <w:t>max_y</w:t>
+      </w:r>
+      <w:proofErr w:type="spellEnd"/>
+      <w:r>
+        <w:t>: maksymalna wartość y</w:t>
+      </w:r>
+    </w:p>
+    <w:p>
+      <w:pPr>
+        <w:pStyle w:val="Akapitzlist"/>
+      </w:pPr>
+      <w:r>
+        <w:t>Wartość zwracana: lista losowo wygenerowanych odcinków</w:t>
+      </w:r>
+    </w:p>
+    <w:p>
+      <w:pPr>
+        <w:pStyle w:val="Akapitzlist"/>
+      </w:pPr>
+    </w:p>
+    <w:p/>
+    <w:p/>
+    <w:p/>
     <w:p>
       <w:pPr>
         <w:ind w:left="720"/>
       </w:pPr>
-      <w:r>
-        <w:t>Wartość zwracana: 4-elementowa tablica zawierająca odcinki trapezu w formie tablicowej</w:t>
-      </w:r>
     </w:p>
     <w:p>
       <w:pPr>
         <w:ind w:left="720"/>
       </w:pPr>
     </w:p>
-    <w:p>
-      <w:pPr>
-        <w:pStyle w:val="Nagwek1"/>
-      </w:pPr>
-      <w:r>
-        <w:t>4. Algorytmy</w:t>
-      </w:r>
-    </w:p>
     <w:p/>
+    <w:p>
+      <w:pPr>
+        <w:ind w:left="1080"/>
+      </w:pPr>
+    </w:p>
+    <w:p>
+      <w:pPr>
+        <w:ind w:left="1080"/>
+      </w:pPr>
+    </w:p>
+    <w:p>
+      <w:pPr>
+        <w:pStyle w:val="Akapitzlist"/>
+      </w:pPr>
+    </w:p>
     <w:p/>
     <w:p>
       <w:pPr>
@@ -2389,7 +5276,7 @@
   <w:abstractNum w:abstractNumId="1" w15:restartNumberingAfterBreak="0">
     <w:nsid w:val="14B338CA"/>
     <w:multiLevelType w:val="hybridMultilevel"/>
-    <w:tmpl w:val="59E2A044"/>
+    <w:tmpl w:val="D094468A"/>
     <w:lvl w:ilvl="0" w:tplc="08090001">
       <w:start w:val="1"/>
       <w:numFmt w:val="bullet"/>
@@ -2402,7 +5289,7 @@
         <w:rFonts w:ascii="Symbol" w:hAnsi="Symbol" w:hint="default"/>
       </w:rPr>
     </w:lvl>
-    <w:lvl w:ilvl="1" w:tplc="08090003" w:tentative="1">
+    <w:lvl w:ilvl="1" w:tplc="08090003">
       <w:start w:val="1"/>
       <w:numFmt w:val="bullet"/>
       <w:lvlText w:val="o"/>

</xml_diff>